<commit_message>
Atualização de arquivos da Aula08.
Atualização de arquivos da Aula08.
</commit_message>
<xml_diff>
--- a/Aula08/Timer Counter - Pesquisa.docx
+++ b/Aula08/Timer Counter - Pesquisa.docx
@@ -1,6 +1,6 @@
 
 <file path=word/document.xml><?xml version="1.0" encoding="utf-8"?>
-<w:document xmlns:wpc="http://schemas.microsoft.com/office/word/2010/wordprocessingCanvas" xmlns:mc="http://schemas.openxmlformats.org/markup-compatibility/2006" xmlns:o="urn:schemas-microsoft-com:office:office" xmlns:r="http://schemas.openxmlformats.org/officeDocument/2006/relationships" xmlns:m="http://schemas.openxmlformats.org/officeDocument/2006/math" xmlns:v="urn:schemas-microsoft-com:vml" xmlns:wp14="http://schemas.microsoft.com/office/word/2010/wordprocessingDrawing" xmlns:wp="http://schemas.openxmlformats.org/drawingml/2006/wordprocessingDrawing" xmlns:w10="urn:schemas-microsoft-com:office:word" xmlns:w="http://schemas.openxmlformats.org/wordprocessingml/2006/main" xmlns:w14="http://schemas.microsoft.com/office/word/2010/wordml" xmlns:wpg="http://schemas.microsoft.com/office/word/2010/wordprocessingGroup" xmlns:wpi="http://schemas.microsoft.com/office/word/2010/wordprocessingInk" xmlns:wne="http://schemas.microsoft.com/office/word/2006/wordml" xmlns:wps="http://schemas.microsoft.com/office/word/2010/wordprocessingShape" mc:Ignorable="w14 wp14">
+<w:document xmlns:wpc="http://schemas.microsoft.com/office/word/2010/wordprocessingCanvas" xmlns:mc="http://schemas.openxmlformats.org/markup-compatibility/2006" xmlns:o="urn:schemas-microsoft-com:office:office" xmlns:r="http://schemas.openxmlformats.org/officeDocument/2006/relationships" xmlns:m="http://schemas.openxmlformats.org/officeDocument/2006/math" xmlns:v="urn:schemas-microsoft-com:vml" xmlns:wp14="http://schemas.microsoft.com/office/word/2010/wordprocessingDrawing" xmlns:wp="http://schemas.openxmlformats.org/drawingml/2006/wordprocessingDrawing" xmlns:w10="urn:schemas-microsoft-com:office:word" xmlns:w="http://schemas.openxmlformats.org/wordprocessingml/2006/main" xmlns:w14="http://schemas.microsoft.com/office/word/2010/wordml" xmlns:w15="http://schemas.microsoft.com/office/word/2012/wordml" xmlns:wpg="http://schemas.microsoft.com/office/word/2010/wordprocessingGroup" xmlns:wpi="http://schemas.microsoft.com/office/word/2010/wordprocessingInk" xmlns:wne="http://schemas.microsoft.com/office/word/2006/wordml" xmlns:wps="http://schemas.microsoft.com/office/word/2010/wordprocessingShape" mc:Ignorable="w14 w15 wp14">
   <w:body>
     <w:p>
       <w:pPr>
@@ -53,7 +53,7 @@
                     </pic:cNvPicPr>
                   </pic:nvPicPr>
                   <pic:blipFill rotWithShape="1">
-                    <a:blip r:embed="rId9">
+                    <a:blip r:embed="rId8">
                       <a:extLst>
                         <a:ext uri="{28A0092B-C50C-407E-A947-70E740481C1C}">
                           <a14:useLocalDpi xmlns:a14="http://schemas.microsoft.com/office/drawing/2010/main" val="0"/>
@@ -206,6 +206,7 @@
         </w:rPr>
         <w:t xml:space="preserve"> – </w:t>
       </w:r>
+      <w:proofErr w:type="spellStart"/>
       <w:r>
         <w:rPr>
           <w:rFonts w:asciiTheme="minorHAnsi" w:hAnsiTheme="minorHAnsi" w:cstheme="minorHAnsi"/>
@@ -214,7 +215,18 @@
           <w:sz w:val="36"/>
           <w:szCs w:val="36"/>
         </w:rPr>
-        <w:t>Microcontroladores e Sistemas Embarcados</w:t>
+        <w:t>Microcontroladores</w:t>
+      </w:r>
+      <w:proofErr w:type="spellEnd"/>
+      <w:r>
+        <w:rPr>
+          <w:rFonts w:asciiTheme="minorHAnsi" w:hAnsiTheme="minorHAnsi" w:cstheme="minorHAnsi"/>
+          <w:b/>
+          <w:smallCaps/>
+          <w:sz w:val="36"/>
+          <w:szCs w:val="36"/>
+        </w:rPr>
+        <w:t xml:space="preserve"> e Sistemas Embarcados</w:t>
       </w:r>
     </w:p>
     <w:p>
@@ -540,8 +552,9 @@
           <w:szCs w:val="32"/>
           <w:lang w:eastAsia="en-US"/>
         </w:rPr>
-        <w:t>Eduardo Galinskas</w:t>
-      </w:r>
+        <w:t xml:space="preserve">Eduardo </w:t>
+      </w:r>
+      <w:proofErr w:type="spellStart"/>
       <w:r>
         <w:rPr>
           <w:rFonts w:asciiTheme="minorHAnsi" w:eastAsia="MS Mincho" w:hAnsiTheme="minorHAnsi" w:cstheme="minorHAnsi"/>
@@ -551,8 +564,9 @@
           <w:szCs w:val="32"/>
           <w:lang w:eastAsia="en-US"/>
         </w:rPr>
-        <w:t xml:space="preserve"> Karwoski</w:t>
-      </w:r>
+        <w:t>Galinskas</w:t>
+      </w:r>
+      <w:proofErr w:type="spellEnd"/>
       <w:r>
         <w:rPr>
           <w:rFonts w:asciiTheme="minorHAnsi" w:eastAsia="MS Mincho" w:hAnsiTheme="minorHAnsi" w:cstheme="minorHAnsi"/>
@@ -562,8 +576,9 @@
           <w:szCs w:val="32"/>
           <w:lang w:eastAsia="en-US"/>
         </w:rPr>
-        <w:tab/>
-      </w:r>
+        <w:t xml:space="preserve"> </w:t>
+      </w:r>
+      <w:proofErr w:type="spellStart"/>
       <w:r>
         <w:rPr>
           <w:rFonts w:asciiTheme="minorHAnsi" w:eastAsia="MS Mincho" w:hAnsiTheme="minorHAnsi" w:cstheme="minorHAnsi"/>
@@ -573,8 +588,9 @@
           <w:szCs w:val="32"/>
           <w:lang w:eastAsia="en-US"/>
         </w:rPr>
-        <w:tab/>
-      </w:r>
+        <w:t>Karwoski</w:t>
+      </w:r>
+      <w:proofErr w:type="spellEnd"/>
       <w:r>
         <w:rPr>
           <w:rFonts w:asciiTheme="minorHAnsi" w:eastAsia="MS Mincho" w:hAnsiTheme="minorHAnsi" w:cstheme="minorHAnsi"/>
@@ -596,13 +612,8 @@
           <w:lang w:eastAsia="en-US"/>
         </w:rPr>
         <w:tab/>
-        <w:t>13.01129-4</w:t>
-      </w:r>
-    </w:p>
-    <w:p>
-      <w:pPr>
-        <w:spacing w:after="120"/>
-        <w:jc w:val="center"/>
+      </w:r>
+      <w:r>
         <w:rPr>
           <w:rFonts w:asciiTheme="minorHAnsi" w:eastAsia="MS Mincho" w:hAnsiTheme="minorHAnsi" w:cstheme="minorHAnsi"/>
           <w:b/>
@@ -611,12 +622,9 @@
           <w:szCs w:val="32"/>
           <w:lang w:eastAsia="en-US"/>
         </w:rPr>
-      </w:pPr>
-    </w:p>
-    <w:p>
-      <w:pPr>
-        <w:spacing w:after="120"/>
-        <w:jc w:val="center"/>
+        <w:tab/>
+      </w:r>
+      <w:r>
         <w:rPr>
           <w:rFonts w:asciiTheme="minorHAnsi" w:eastAsia="MS Mincho" w:hAnsiTheme="minorHAnsi" w:cstheme="minorHAnsi"/>
           <w:b/>
@@ -625,8 +633,14 @@
           <w:szCs w:val="32"/>
           <w:lang w:eastAsia="en-US"/>
         </w:rPr>
-      </w:pPr>
-      <w:r>
+        <w:tab/>
+        <w:t>13.01129-4</w:t>
+      </w:r>
+    </w:p>
+    <w:p>
+      <w:pPr>
+        <w:spacing w:after="120"/>
+        <w:jc w:val="center"/>
         <w:rPr>
           <w:rFonts w:asciiTheme="minorHAnsi" w:eastAsia="MS Mincho" w:hAnsiTheme="minorHAnsi" w:cstheme="minorHAnsi"/>
           <w:b/>
@@ -635,9 +649,12 @@
           <w:szCs w:val="32"/>
           <w:lang w:eastAsia="en-US"/>
         </w:rPr>
-        <w:t>12</w:t>
-      </w:r>
-      <w:r>
+      </w:pPr>
+    </w:p>
+    <w:p>
+      <w:pPr>
+        <w:spacing w:after="120"/>
+        <w:jc w:val="center"/>
         <w:rPr>
           <w:rFonts w:asciiTheme="minorHAnsi" w:eastAsia="MS Mincho" w:hAnsiTheme="minorHAnsi" w:cstheme="minorHAnsi"/>
           <w:b/>
@@ -646,8 +663,7 @@
           <w:szCs w:val="32"/>
           <w:lang w:eastAsia="en-US"/>
         </w:rPr>
-        <w:t>/</w:t>
-      </w:r>
+      </w:pPr>
       <w:r>
         <w:rPr>
           <w:rFonts w:asciiTheme="minorHAnsi" w:eastAsia="MS Mincho" w:hAnsiTheme="minorHAnsi" w:cstheme="minorHAnsi"/>
@@ -657,7 +673,7 @@
           <w:szCs w:val="32"/>
           <w:lang w:eastAsia="en-US"/>
         </w:rPr>
-        <w:t>Maio</w:t>
+        <w:t>12</w:t>
       </w:r>
       <w:r>
         <w:rPr>
@@ -668,7 +684,7 @@
           <w:szCs w:val="32"/>
           <w:lang w:eastAsia="en-US"/>
         </w:rPr>
-        <w:t>/201</w:t>
+        <w:t>/</w:t>
       </w:r>
       <w:r>
         <w:rPr>
@@ -679,6 +695,28 @@
           <w:szCs w:val="32"/>
           <w:lang w:eastAsia="en-US"/>
         </w:rPr>
+        <w:t>Maio</w:t>
+      </w:r>
+      <w:r>
+        <w:rPr>
+          <w:rFonts w:asciiTheme="minorHAnsi" w:eastAsia="MS Mincho" w:hAnsiTheme="minorHAnsi" w:cstheme="minorHAnsi"/>
+          <w:b/>
+          <w:smallCaps/>
+          <w:sz w:val="32"/>
+          <w:szCs w:val="32"/>
+          <w:lang w:eastAsia="en-US"/>
+        </w:rPr>
+        <w:t>/201</w:t>
+      </w:r>
+      <w:r>
+        <w:rPr>
+          <w:rFonts w:asciiTheme="minorHAnsi" w:eastAsia="MS Mincho" w:hAnsiTheme="minorHAnsi" w:cstheme="minorHAnsi"/>
+          <w:b/>
+          <w:smallCaps/>
+          <w:sz w:val="32"/>
+          <w:szCs w:val="32"/>
+          <w:lang w:eastAsia="en-US"/>
+        </w:rPr>
         <w:t>6</w:t>
       </w:r>
     </w:p>
@@ -687,6 +725,7 @@
         <w:jc w:val="both"/>
         <w:rPr>
           <w:rStyle w:val="nfase"/>
+          <w:rFonts w:asciiTheme="minorHAnsi" w:hAnsiTheme="minorHAnsi"/>
           <w:b/>
           <w:i w:val="0"/>
           <w:sz w:val="28"/>
@@ -696,128 +735,38 @@
       <w:r>
         <w:rPr>
           <w:rStyle w:val="nfase"/>
+          <w:rFonts w:asciiTheme="minorHAnsi" w:hAnsiTheme="minorHAnsi"/>
           <w:b/>
           <w:i w:val="0"/>
           <w:sz w:val="28"/>
           <w:szCs w:val="28"/>
         </w:rPr>
         <w:lastRenderedPageBreak/>
-        <w:t>Questão 1.1: Encoder de quadratura</w:t>
-      </w:r>
-    </w:p>
-    <w:p>
-      <w:pPr>
-        <w:jc w:val="both"/>
-        <w:rPr>
-          <w:rStyle w:val="nfase"/>
+        <w:t xml:space="preserve">Questão 1.1: </w:t>
+      </w:r>
+      <w:proofErr w:type="spellStart"/>
+      <w:r>
+        <w:rPr>
+          <w:rStyle w:val="nfase"/>
+          <w:rFonts w:asciiTheme="minorHAnsi" w:hAnsiTheme="minorHAnsi"/>
           <w:b/>
           <w:i w:val="0"/>
           <w:sz w:val="28"/>
           <w:szCs w:val="28"/>
         </w:rPr>
-      </w:pPr>
-    </w:p>
-    <w:p>
-      <w:pPr>
-        <w:jc w:val="both"/>
-        <w:rPr>
-          <w:rStyle w:val="nfase"/>
-          <w:i w:val="0"/>
-        </w:rPr>
-      </w:pPr>
-      <w:r>
-        <w:rPr>
-          <w:rStyle w:val="nfase"/>
+        <w:t>Encoder</w:t>
+      </w:r>
+      <w:proofErr w:type="spellEnd"/>
+      <w:r>
+        <w:rPr>
+          <w:rStyle w:val="nfase"/>
+          <w:rFonts w:asciiTheme="minorHAnsi" w:hAnsiTheme="minorHAnsi"/>
           <w:b/>
           <w:i w:val="0"/>
           <w:sz w:val="28"/>
           <w:szCs w:val="28"/>
         </w:rPr>
-        <w:tab/>
-      </w:r>
-      <w:r>
-        <w:rPr>
-          <w:rStyle w:val="nfase"/>
-          <w:i w:val="0"/>
-        </w:rPr>
-        <w:t>Os encoders incrementais e de quadratura identificam e contam pulsos elétricos além de reconhecer o sentido do movimento</w:t>
-      </w:r>
-      <w:r>
-        <w:rPr>
-          <w:rStyle w:val="nfase"/>
-          <w:i w:val="0"/>
-        </w:rPr>
-        <w:t xml:space="preserve"> </w:t>
-      </w:r>
-      <w:r>
-        <w:rPr>
-          <w:rStyle w:val="nfase"/>
-          <w:i w:val="0"/>
-        </w:rPr>
-        <w:t>que gerou estes pulsos. Por exemplo, se uma roda girar, o encoder reconhecerá que a roda girou, o quanto ela girou e em</w:t>
-      </w:r>
-      <w:r>
-        <w:rPr>
-          <w:rStyle w:val="nfase"/>
-          <w:i w:val="0"/>
-        </w:rPr>
-        <w:t xml:space="preserve"> </w:t>
-      </w:r>
-      <w:r>
-        <w:rPr>
-          <w:rStyle w:val="nfase"/>
-          <w:i w:val="0"/>
-        </w:rPr>
-        <w:t>qual sentido ela girou. A única diferença entre o encoder incremental e o encoder de quadratura é que a cada pulso que o</w:t>
-      </w:r>
-      <w:r>
-        <w:rPr>
-          <w:rStyle w:val="nfase"/>
-          <w:i w:val="0"/>
-        </w:rPr>
-        <w:t xml:space="preserve"> </w:t>
-      </w:r>
-      <w:r>
-        <w:rPr>
-          <w:rStyle w:val="nfase"/>
-          <w:i w:val="0"/>
-        </w:rPr>
-        <w:t>incremental reconhece, o de quadratura reconhece dois, o que duplica sua leitura e, consequentemente, duplica sua</w:t>
-      </w:r>
-      <w:r>
-        <w:rPr>
-          <w:rStyle w:val="nfase"/>
-          <w:i w:val="0"/>
-        </w:rPr>
-        <w:t xml:space="preserve"> </w:t>
-      </w:r>
-      <w:r>
-        <w:rPr>
-          <w:rStyle w:val="nfase"/>
-          <w:i w:val="0"/>
-        </w:rPr>
-        <w:t>precisão. Os encoders são utilizado</w:t>
-      </w:r>
-      <w:r>
-        <w:rPr>
-          <w:rStyle w:val="nfase"/>
-          <w:i w:val="0"/>
-        </w:rPr>
-        <w:t>s</w:t>
-      </w:r>
-      <w:r>
-        <w:rPr>
-          <w:rStyle w:val="nfase"/>
-          <w:i w:val="0"/>
-        </w:rPr>
-        <w:t xml:space="preserve"> para medir velocidade e posição de motores, de </w:t>
-      </w:r>
-      <w:r>
-        <w:rPr>
-          <w:rStyle w:val="nfase"/>
-          <w:i w:val="0"/>
-        </w:rPr>
-        <w:t>ventiladores, etc.</w:t>
+        <w:t xml:space="preserve"> de quadratura</w:t>
       </w:r>
     </w:p>
     <w:p>
@@ -825,6 +774,7 @@
         <w:jc w:val="both"/>
         <w:rPr>
           <w:rStyle w:val="nfase"/>
+          <w:rFonts w:asciiTheme="minorHAnsi" w:hAnsiTheme="minorHAnsi"/>
           <w:b/>
           <w:i w:val="0"/>
           <w:sz w:val="28"/>
@@ -837,76 +787,198 @@
         <w:jc w:val="both"/>
         <w:rPr>
           <w:rStyle w:val="nfase"/>
+          <w:rFonts w:asciiTheme="minorHAnsi" w:hAnsiTheme="minorHAnsi"/>
+          <w:i w:val="0"/>
+        </w:rPr>
+      </w:pPr>
+      <w:r>
+        <w:rPr>
+          <w:rStyle w:val="nfase"/>
+          <w:rFonts w:asciiTheme="minorHAnsi" w:hAnsiTheme="minorHAnsi"/>
           <w:b/>
           <w:i w:val="0"/>
           <w:sz w:val="28"/>
           <w:szCs w:val="28"/>
         </w:rPr>
-      </w:pPr>
-      <w:r>
-        <w:rPr>
-          <w:rStyle w:val="nfase"/>
+        <w:tab/>
+      </w:r>
+      <w:r>
+        <w:rPr>
+          <w:rStyle w:val="nfase"/>
+          <w:rFonts w:asciiTheme="minorHAnsi" w:hAnsiTheme="minorHAnsi"/>
+          <w:i w:val="0"/>
+        </w:rPr>
+        <w:t xml:space="preserve">Os </w:t>
+      </w:r>
+      <w:proofErr w:type="spellStart"/>
+      <w:r>
+        <w:rPr>
+          <w:rStyle w:val="nfase"/>
+          <w:rFonts w:asciiTheme="minorHAnsi" w:hAnsiTheme="minorHAnsi"/>
+          <w:i w:val="0"/>
+        </w:rPr>
+        <w:t>encoders</w:t>
+      </w:r>
+      <w:proofErr w:type="spellEnd"/>
+      <w:r>
+        <w:rPr>
+          <w:rStyle w:val="nfase"/>
+          <w:rFonts w:asciiTheme="minorHAnsi" w:hAnsiTheme="minorHAnsi"/>
+          <w:i w:val="0"/>
+        </w:rPr>
+        <w:t xml:space="preserve"> incrementais e de quadratura identificam e contam pulsos elétricos além de reconhecer o sentido do movimento que gerou estes pulsos. Por exemplo, se uma roda girar, o </w:t>
+      </w:r>
+      <w:proofErr w:type="spellStart"/>
+      <w:r>
+        <w:rPr>
+          <w:rStyle w:val="nfase"/>
+          <w:rFonts w:asciiTheme="minorHAnsi" w:hAnsiTheme="minorHAnsi"/>
+          <w:i w:val="0"/>
+        </w:rPr>
+        <w:t>encoder</w:t>
+      </w:r>
+      <w:proofErr w:type="spellEnd"/>
+      <w:r>
+        <w:rPr>
+          <w:rStyle w:val="nfase"/>
+          <w:rFonts w:asciiTheme="minorHAnsi" w:hAnsiTheme="minorHAnsi"/>
+          <w:i w:val="0"/>
+        </w:rPr>
+        <w:t xml:space="preserve"> reconhecerá que a roda girou, o quanto ela girou e em qual sentido ela girou. A única diferença entre o </w:t>
+      </w:r>
+      <w:proofErr w:type="spellStart"/>
+      <w:r>
+        <w:rPr>
+          <w:rStyle w:val="nfase"/>
+          <w:rFonts w:asciiTheme="minorHAnsi" w:hAnsiTheme="minorHAnsi"/>
+          <w:i w:val="0"/>
+        </w:rPr>
+        <w:t>encoder</w:t>
+      </w:r>
+      <w:proofErr w:type="spellEnd"/>
+      <w:r>
+        <w:rPr>
+          <w:rStyle w:val="nfase"/>
+          <w:rFonts w:asciiTheme="minorHAnsi" w:hAnsiTheme="minorHAnsi"/>
+          <w:i w:val="0"/>
+        </w:rPr>
+        <w:t xml:space="preserve"> incremental e o </w:t>
+      </w:r>
+      <w:proofErr w:type="spellStart"/>
+      <w:r>
+        <w:rPr>
+          <w:rStyle w:val="nfase"/>
+          <w:rFonts w:asciiTheme="minorHAnsi" w:hAnsiTheme="minorHAnsi"/>
+          <w:i w:val="0"/>
+        </w:rPr>
+        <w:t>encoder</w:t>
+      </w:r>
+      <w:proofErr w:type="spellEnd"/>
+      <w:r>
+        <w:rPr>
+          <w:rStyle w:val="nfase"/>
+          <w:rFonts w:asciiTheme="minorHAnsi" w:hAnsiTheme="minorHAnsi"/>
+          <w:i w:val="0"/>
+        </w:rPr>
+        <w:t xml:space="preserve"> de quadratura é que a cada pulso que o incremental reconhece, o de quadratura reconhece dois, o que duplica sua leitura e, consequentemente, duplica sua </w:t>
+      </w:r>
+      <w:r>
+        <w:rPr>
+          <w:rStyle w:val="nfase"/>
+          <w:rFonts w:asciiTheme="minorHAnsi" w:hAnsiTheme="minorHAnsi"/>
+          <w:i w:val="0"/>
+        </w:rPr>
+        <w:t xml:space="preserve">precisão. Os </w:t>
+      </w:r>
+      <w:proofErr w:type="spellStart"/>
+      <w:r>
+        <w:rPr>
+          <w:rStyle w:val="nfase"/>
+          <w:rFonts w:asciiTheme="minorHAnsi" w:hAnsiTheme="minorHAnsi"/>
+          <w:i w:val="0"/>
+        </w:rPr>
+        <w:t>encoders</w:t>
+      </w:r>
+      <w:proofErr w:type="spellEnd"/>
+      <w:r>
+        <w:rPr>
+          <w:rStyle w:val="nfase"/>
+          <w:rFonts w:asciiTheme="minorHAnsi" w:hAnsiTheme="minorHAnsi"/>
+          <w:i w:val="0"/>
+        </w:rPr>
+        <w:t xml:space="preserve"> são utilizado</w:t>
+      </w:r>
+      <w:r>
+        <w:rPr>
+          <w:rStyle w:val="nfase"/>
+          <w:rFonts w:asciiTheme="minorHAnsi" w:hAnsiTheme="minorHAnsi"/>
+          <w:i w:val="0"/>
+        </w:rPr>
+        <w:t>s</w:t>
+      </w:r>
+      <w:r>
+        <w:rPr>
+          <w:rStyle w:val="nfase"/>
+          <w:rFonts w:asciiTheme="minorHAnsi" w:hAnsiTheme="minorHAnsi"/>
+          <w:i w:val="0"/>
+        </w:rPr>
+        <w:t xml:space="preserve"> para medir velocidade e posição de motores, de </w:t>
+      </w:r>
+      <w:r>
+        <w:rPr>
+          <w:rStyle w:val="nfase"/>
+          <w:rFonts w:asciiTheme="minorHAnsi" w:hAnsiTheme="minorHAnsi"/>
+          <w:i w:val="0"/>
+        </w:rPr>
+        <w:t>ventiladores, etc.</w:t>
+      </w:r>
+    </w:p>
+    <w:p>
+      <w:pPr>
+        <w:jc w:val="both"/>
+        <w:rPr>
+          <w:rStyle w:val="nfase"/>
+          <w:rFonts w:asciiTheme="minorHAnsi" w:hAnsiTheme="minorHAnsi"/>
           <w:b/>
           <w:i w:val="0"/>
           <w:sz w:val="28"/>
           <w:szCs w:val="28"/>
         </w:rPr>
-        <w:t>Questão 1.2</w:t>
-      </w:r>
-      <w:r>
-        <w:rPr>
-          <w:rStyle w:val="nfase"/>
+      </w:pPr>
+    </w:p>
+    <w:p>
+      <w:pPr>
+        <w:jc w:val="both"/>
+        <w:rPr>
+          <w:rStyle w:val="nfase"/>
+          <w:rFonts w:asciiTheme="minorHAnsi" w:hAnsiTheme="minorHAnsi"/>
           <w:b/>
           <w:i w:val="0"/>
           <w:sz w:val="28"/>
           <w:szCs w:val="28"/>
         </w:rPr>
-        <w:t>: TC periférico</w:t>
-      </w:r>
-    </w:p>
-    <w:p>
-      <w:pPr>
-        <w:jc w:val="both"/>
-        <w:rPr>
-          <w:rStyle w:val="nfase"/>
+      </w:pPr>
+      <w:r>
+        <w:rPr>
+          <w:rStyle w:val="nfase"/>
+          <w:rFonts w:asciiTheme="minorHAnsi" w:hAnsiTheme="minorHAnsi"/>
           <w:b/>
           <w:i w:val="0"/>
           <w:sz w:val="28"/>
           <w:szCs w:val="28"/>
         </w:rPr>
-      </w:pPr>
-    </w:p>
-    <w:p>
-      <w:pPr>
-        <w:jc w:val="both"/>
-        <w:rPr>
-          <w:rStyle w:val="nfase"/>
-          <w:i w:val="0"/>
-        </w:rPr>
-      </w:pPr>
-      <w:r>
-        <w:rPr>
-          <w:rStyle w:val="nfase"/>
+        <w:t>Questão 1.2</w:t>
+      </w:r>
+      <w:r>
+        <w:rPr>
+          <w:rStyle w:val="nfase"/>
+          <w:rFonts w:asciiTheme="minorHAnsi" w:hAnsiTheme="minorHAnsi"/>
           <w:b/>
           <w:i w:val="0"/>
           <w:sz w:val="28"/>
           <w:szCs w:val="28"/>
         </w:rPr>
-        <w:tab/>
-      </w:r>
-      <w:r>
-        <w:rPr>
-          <w:rStyle w:val="nfase"/>
-          <w:i w:val="0"/>
-        </w:rPr>
-        <w:t xml:space="preserve">O ARM ATSAM4SD32C possui dois </w:t>
-      </w:r>
-      <w:r>
-        <w:rPr>
-          <w:rStyle w:val="nfase"/>
-          <w:i w:val="0"/>
-        </w:rPr>
-        <w:t>Timer Counters, portanto seis canais.</w:t>
+        <w:t>: TC periférico</w:t>
       </w:r>
     </w:p>
     <w:p>
@@ -914,37 +986,75 @@
         <w:jc w:val="both"/>
         <w:rPr>
           <w:rStyle w:val="nfase"/>
-          <w:i w:val="0"/>
-        </w:rPr>
-      </w:pPr>
-    </w:p>
-    <w:p>
-      <w:pPr>
-        <w:jc w:val="both"/>
-        <w:rPr>
-          <w:rStyle w:val="nfase"/>
+          <w:rFonts w:asciiTheme="minorHAnsi" w:hAnsiTheme="minorHAnsi"/>
           <w:b/>
           <w:i w:val="0"/>
           <w:sz w:val="28"/>
           <w:szCs w:val="28"/>
         </w:rPr>
       </w:pPr>
-      <w:r>
-        <w:rPr>
-          <w:rStyle w:val="nfase"/>
-          <w:i w:val="0"/>
-        </w:rPr>
-        <w:t xml:space="preserve"> </w:t>
-      </w:r>
-      <w:r>
-        <w:rPr>
-          <w:rStyle w:val="nfase"/>
+    </w:p>
+    <w:p>
+      <w:pPr>
+        <w:jc w:val="both"/>
+        <w:rPr>
+          <w:rStyle w:val="nfase"/>
+          <w:rFonts w:asciiTheme="minorHAnsi" w:hAnsiTheme="minorHAnsi"/>
+          <w:i w:val="0"/>
+        </w:rPr>
+      </w:pPr>
+      <w:r>
+        <w:rPr>
+          <w:rStyle w:val="nfase"/>
+          <w:rFonts w:asciiTheme="minorHAnsi" w:hAnsiTheme="minorHAnsi"/>
           <w:b/>
           <w:i w:val="0"/>
           <w:sz w:val="28"/>
           <w:szCs w:val="28"/>
         </w:rPr>
-        <w:t>Questão 1.3: IDs</w:t>
+        <w:tab/>
+      </w:r>
+      <w:r>
+        <w:rPr>
+          <w:rStyle w:val="nfase"/>
+          <w:rFonts w:asciiTheme="minorHAnsi" w:hAnsiTheme="minorHAnsi"/>
+          <w:i w:val="0"/>
+        </w:rPr>
+        <w:t xml:space="preserve">O ARM ATSAM4SD32C possui dois </w:t>
+      </w:r>
+      <w:r>
+        <w:rPr>
+          <w:rStyle w:val="nfase"/>
+          <w:rFonts w:asciiTheme="minorHAnsi" w:hAnsiTheme="minorHAnsi"/>
+          <w:i w:val="0"/>
+        </w:rPr>
+        <w:t xml:space="preserve">Timer </w:t>
+      </w:r>
+      <w:proofErr w:type="spellStart"/>
+      <w:r>
+        <w:rPr>
+          <w:rStyle w:val="nfase"/>
+          <w:rFonts w:asciiTheme="minorHAnsi" w:hAnsiTheme="minorHAnsi"/>
+          <w:i w:val="0"/>
+        </w:rPr>
+        <w:t>Counters</w:t>
+      </w:r>
+      <w:proofErr w:type="spellEnd"/>
+      <w:r>
+        <w:rPr>
+          <w:rStyle w:val="nfase"/>
+          <w:rFonts w:asciiTheme="minorHAnsi" w:hAnsiTheme="minorHAnsi"/>
+          <w:i w:val="0"/>
+        </w:rPr>
+        <w:t xml:space="preserve"> de 3 canais cada</w:t>
+      </w:r>
+      <w:r>
+        <w:rPr>
+          <w:rStyle w:val="nfase"/>
+          <w:rFonts w:asciiTheme="minorHAnsi" w:hAnsiTheme="minorHAnsi"/>
+          <w:i w:val="0"/>
+        </w:rPr>
+        <w:t>, portanto seis canais.</w:t>
       </w:r>
     </w:p>
     <w:p>
@@ -952,264 +1062,330 @@
         <w:jc w:val="both"/>
         <w:rPr>
           <w:rStyle w:val="nfase"/>
+          <w:rFonts w:asciiTheme="minorHAnsi" w:hAnsiTheme="minorHAnsi"/>
+          <w:i w:val="0"/>
+        </w:rPr>
+      </w:pPr>
+    </w:p>
+    <w:p>
+      <w:pPr>
+        <w:jc w:val="both"/>
+        <w:rPr>
+          <w:rStyle w:val="nfase"/>
+          <w:rFonts w:asciiTheme="minorHAnsi" w:hAnsiTheme="minorHAnsi"/>
           <w:b/>
           <w:i w:val="0"/>
           <w:sz w:val="28"/>
           <w:szCs w:val="28"/>
         </w:rPr>
       </w:pPr>
-    </w:p>
-    <w:p>
-      <w:pPr>
-        <w:jc w:val="both"/>
-        <w:rPr>
-          <w:rStyle w:val="nfase"/>
-          <w:i w:val="0"/>
-        </w:rPr>
-      </w:pPr>
-      <w:r>
-        <w:rPr>
-          <w:rStyle w:val="nfase"/>
+      <w:r>
+        <w:rPr>
+          <w:rStyle w:val="nfase"/>
+          <w:rFonts w:asciiTheme="minorHAnsi" w:hAnsiTheme="minorHAnsi"/>
+          <w:i w:val="0"/>
+        </w:rPr>
+        <w:t xml:space="preserve"> </w:t>
+      </w:r>
+      <w:r>
+        <w:rPr>
+          <w:rStyle w:val="nfase"/>
+          <w:rFonts w:asciiTheme="minorHAnsi" w:hAnsiTheme="minorHAnsi"/>
           <w:b/>
           <w:i w:val="0"/>
           <w:sz w:val="28"/>
           <w:szCs w:val="28"/>
         </w:rPr>
-        <w:tab/>
-      </w:r>
-      <w:r>
-        <w:rPr>
-          <w:rStyle w:val="nfase"/>
-          <w:i w:val="0"/>
-        </w:rPr>
-        <w:t>Devem ser utilizados</w:t>
-      </w:r>
-      <w:r>
-        <w:rPr>
-          <w:rStyle w:val="nfase"/>
-          <w:i w:val="0"/>
-        </w:rPr>
-        <w:t xml:space="preserve"> na interrupção</w:t>
-      </w:r>
-      <w:r>
-        <w:rPr>
-          <w:rStyle w:val="nfase"/>
-          <w:i w:val="0"/>
-        </w:rPr>
-        <w:t xml:space="preserve"> os I</w:t>
-      </w:r>
-      <w:r>
-        <w:rPr>
-          <w:rStyle w:val="nfase"/>
-          <w:i w:val="0"/>
-        </w:rPr>
-        <w:t>D</w:t>
-      </w:r>
-      <w:r>
-        <w:rPr>
-          <w:rStyle w:val="nfase"/>
-          <w:i w:val="0"/>
-        </w:rPr>
-        <w:t>s 23 e 24 para o TC0 e TC1 respectivamente</w:t>
-      </w:r>
-      <w:r>
-        <w:rPr>
-          <w:rStyle w:val="nfase"/>
-          <w:i w:val="0"/>
-        </w:rPr>
-        <w:t>.</w:t>
-      </w:r>
-    </w:p>
-    <w:p>
-      <w:pPr>
-        <w:jc w:val="both"/>
-        <w:rPr>
-          <w:rStyle w:val="nfase"/>
-          <w:i w:val="0"/>
-        </w:rPr>
-      </w:pPr>
-    </w:p>
-    <w:p>
-      <w:pPr>
-        <w:jc w:val="both"/>
-        <w:rPr>
-          <w:rStyle w:val="nfase"/>
+        <w:t xml:space="preserve">Questão 1.3: </w:t>
+      </w:r>
+      <w:proofErr w:type="spellStart"/>
+      <w:r>
+        <w:rPr>
+          <w:rStyle w:val="nfase"/>
+          <w:rFonts w:asciiTheme="minorHAnsi" w:hAnsiTheme="minorHAnsi"/>
           <w:b/>
           <w:i w:val="0"/>
           <w:sz w:val="28"/>
           <w:szCs w:val="28"/>
         </w:rPr>
-      </w:pPr>
-      <w:r>
-        <w:rPr>
-          <w:rStyle w:val="nfase"/>
+        <w:t>IDs</w:t>
+      </w:r>
+      <w:proofErr w:type="spellEnd"/>
+    </w:p>
+    <w:p>
+      <w:pPr>
+        <w:jc w:val="both"/>
+        <w:rPr>
+          <w:rStyle w:val="nfase"/>
+          <w:rFonts w:asciiTheme="minorHAnsi" w:hAnsiTheme="minorHAnsi"/>
           <w:b/>
           <w:i w:val="0"/>
           <w:sz w:val="28"/>
           <w:szCs w:val="28"/>
         </w:rPr>
-        <w:t>Questão 1.4: Clocks externos</w:t>
-      </w:r>
+      </w:pPr>
     </w:p>
     <w:p>
       <w:pPr>
         <w:jc w:val="both"/>
         <w:rPr>
           <w:rStyle w:val="nfase"/>
+          <w:rFonts w:asciiTheme="minorHAnsi" w:hAnsiTheme="minorHAnsi"/>
+          <w:i w:val="0"/>
+        </w:rPr>
+      </w:pPr>
+      <w:r>
+        <w:rPr>
+          <w:rStyle w:val="nfase"/>
+          <w:rFonts w:asciiTheme="minorHAnsi" w:hAnsiTheme="minorHAnsi"/>
           <w:b/>
           <w:i w:val="0"/>
           <w:sz w:val="28"/>
           <w:szCs w:val="28"/>
         </w:rPr>
-      </w:pPr>
+        <w:tab/>
+      </w:r>
+      <w:r>
+        <w:rPr>
+          <w:rStyle w:val="nfase"/>
+          <w:rFonts w:asciiTheme="minorHAnsi" w:hAnsiTheme="minorHAnsi"/>
+          <w:i w:val="0"/>
+        </w:rPr>
+        <w:t>Devem ser utilizados</w:t>
+      </w:r>
+      <w:r>
+        <w:rPr>
+          <w:rStyle w:val="nfase"/>
+          <w:rFonts w:asciiTheme="minorHAnsi" w:hAnsiTheme="minorHAnsi"/>
+          <w:i w:val="0"/>
+        </w:rPr>
+        <w:t xml:space="preserve"> na interrupção</w:t>
+      </w:r>
+      <w:r>
+        <w:rPr>
+          <w:rStyle w:val="nfase"/>
+          <w:rFonts w:asciiTheme="minorHAnsi" w:hAnsiTheme="minorHAnsi"/>
+          <w:i w:val="0"/>
+        </w:rPr>
+        <w:t xml:space="preserve"> os </w:t>
+      </w:r>
+      <w:proofErr w:type="spellStart"/>
+      <w:r>
+        <w:rPr>
+          <w:rStyle w:val="nfase"/>
+          <w:rFonts w:asciiTheme="minorHAnsi" w:hAnsiTheme="minorHAnsi"/>
+          <w:i w:val="0"/>
+        </w:rPr>
+        <w:t>I</w:t>
+      </w:r>
+      <w:r>
+        <w:rPr>
+          <w:rStyle w:val="nfase"/>
+          <w:rFonts w:asciiTheme="minorHAnsi" w:hAnsiTheme="minorHAnsi"/>
+          <w:i w:val="0"/>
+        </w:rPr>
+        <w:t>D</w:t>
+      </w:r>
+      <w:r>
+        <w:rPr>
+          <w:rStyle w:val="nfase"/>
+          <w:rFonts w:asciiTheme="minorHAnsi" w:hAnsiTheme="minorHAnsi"/>
+          <w:i w:val="0"/>
+        </w:rPr>
+        <w:t>s</w:t>
+      </w:r>
+      <w:proofErr w:type="spellEnd"/>
+      <w:r>
+        <w:rPr>
+          <w:rStyle w:val="nfase"/>
+          <w:rFonts w:asciiTheme="minorHAnsi" w:hAnsiTheme="minorHAnsi"/>
+          <w:i w:val="0"/>
+        </w:rPr>
+        <w:t xml:space="preserve"> 23 e 24 para o TC0 e TC1 respectivamente</w:t>
+      </w:r>
+      <w:r>
+        <w:rPr>
+          <w:rStyle w:val="nfase"/>
+          <w:rFonts w:asciiTheme="minorHAnsi" w:hAnsiTheme="minorHAnsi"/>
+          <w:i w:val="0"/>
+        </w:rPr>
+        <w:t>.</w:t>
+      </w:r>
     </w:p>
     <w:p>
       <w:pPr>
         <w:jc w:val="both"/>
         <w:rPr>
           <w:rStyle w:val="nfase"/>
-          <w:i w:val="0"/>
-        </w:rPr>
-      </w:pPr>
-      <w:r>
-        <w:rPr>
-          <w:rStyle w:val="nfase"/>
+          <w:rFonts w:asciiTheme="minorHAnsi" w:hAnsiTheme="minorHAnsi"/>
+          <w:i w:val="0"/>
+        </w:rPr>
+      </w:pPr>
+    </w:p>
+    <w:p>
+      <w:pPr>
+        <w:jc w:val="both"/>
+        <w:rPr>
+          <w:rStyle w:val="nfase"/>
+          <w:rFonts w:asciiTheme="minorHAnsi" w:hAnsiTheme="minorHAnsi"/>
           <w:b/>
           <w:i w:val="0"/>
           <w:sz w:val="28"/>
           <w:szCs w:val="28"/>
         </w:rPr>
-        <w:tab/>
-      </w:r>
-      <w:r>
-        <w:rPr>
-          <w:rStyle w:val="nfase"/>
-          <w:i w:val="0"/>
-        </w:rPr>
-        <w:t>Os pinos referentes aos</w:t>
-      </w:r>
-      <w:r>
-        <w:rPr>
-          <w:rStyle w:val="nfase"/>
-          <w:i w:val="0"/>
-        </w:rPr>
-        <w:t xml:space="preserve"> clocks externos </w:t>
-      </w:r>
-      <w:r>
-        <w:rPr>
-          <w:rStyle w:val="nfase"/>
-          <w:i w:val="0"/>
-        </w:rPr>
-        <w:t>TCLK1 e TCLK2 s</w:t>
-      </w:r>
-      <w:r>
-        <w:rPr>
-          <w:rStyle w:val="nfase"/>
-          <w:i w:val="0"/>
-        </w:rPr>
-        <w:t>ão respectivamente</w:t>
-      </w:r>
-      <w:r>
-        <w:rPr>
-          <w:rStyle w:val="nfase"/>
-          <w:i w:val="0"/>
-        </w:rPr>
-        <w:t xml:space="preserve"> PA28 e PA29 do PIOA.</w:t>
-      </w:r>
-      <w:r>
-        <w:rPr>
-          <w:rStyle w:val="nfase"/>
-          <w:i w:val="0"/>
-        </w:rPr>
-        <w:t xml:space="preserve"> Já o TCLK3 é referido ao pino PC25 do PIOC.</w:t>
-      </w:r>
-    </w:p>
-    <w:p>
-      <w:pPr>
-        <w:jc w:val="both"/>
-        <w:rPr>
-          <w:rStyle w:val="nfase"/>
-          <w:i w:val="0"/>
-        </w:rPr>
-      </w:pPr>
-    </w:p>
-    <w:p>
-      <w:pPr>
-        <w:jc w:val="both"/>
-        <w:rPr>
-          <w:rStyle w:val="nfase"/>
+      </w:pPr>
+      <w:r>
+        <w:rPr>
+          <w:rStyle w:val="nfase"/>
+          <w:rFonts w:asciiTheme="minorHAnsi" w:hAnsiTheme="minorHAnsi"/>
           <w:b/>
           <w:i w:val="0"/>
           <w:sz w:val="28"/>
           <w:szCs w:val="28"/>
         </w:rPr>
-      </w:pPr>
-      <w:r>
-        <w:rPr>
-          <w:rStyle w:val="nfase"/>
+        <w:t xml:space="preserve">Questão 1.4: </w:t>
+      </w:r>
+      <w:proofErr w:type="spellStart"/>
+      <w:r>
+        <w:rPr>
+          <w:rStyle w:val="nfase"/>
+          <w:rFonts w:asciiTheme="minorHAnsi" w:hAnsiTheme="minorHAnsi"/>
           <w:b/>
           <w:i w:val="0"/>
           <w:sz w:val="28"/>
           <w:szCs w:val="28"/>
         </w:rPr>
-        <w:t>Questão 1.5: TC</w:t>
-      </w:r>
-    </w:p>
-    <w:p>
-      <w:pPr>
-        <w:jc w:val="both"/>
-        <w:rPr>
-          <w:rStyle w:val="nfase"/>
+        <w:t>Clocks</w:t>
+      </w:r>
+      <w:proofErr w:type="spellEnd"/>
+      <w:r>
+        <w:rPr>
+          <w:rStyle w:val="nfase"/>
+          <w:rFonts w:asciiTheme="minorHAnsi" w:hAnsiTheme="minorHAnsi"/>
           <w:b/>
           <w:i w:val="0"/>
           <w:sz w:val="28"/>
           <w:szCs w:val="28"/>
         </w:rPr>
-      </w:pPr>
+        <w:t xml:space="preserve"> externos</w:t>
+      </w:r>
     </w:p>
     <w:p>
       <w:pPr>
         <w:jc w:val="both"/>
         <w:rPr>
           <w:rStyle w:val="nfase"/>
-          <w:i w:val="0"/>
-        </w:rPr>
-      </w:pPr>
-      <w:r>
-        <w:rPr>
-          <w:rStyle w:val="nfase"/>
+          <w:rFonts w:asciiTheme="minorHAnsi" w:hAnsiTheme="minorHAnsi"/>
           <w:b/>
           <w:i w:val="0"/>
           <w:sz w:val="28"/>
           <w:szCs w:val="28"/>
         </w:rPr>
-        <w:tab/>
-      </w:r>
-      <w:r>
-        <w:rPr>
-          <w:rStyle w:val="nfase"/>
-          <w:i w:val="0"/>
-        </w:rPr>
-        <w:t>Há 19 registradores TC por periférico.</w:t>
-      </w:r>
+      </w:pPr>
     </w:p>
     <w:p>
       <w:pPr>
         <w:jc w:val="both"/>
         <w:rPr>
           <w:rStyle w:val="nfase"/>
+          <w:rFonts w:asciiTheme="minorHAnsi" w:hAnsiTheme="minorHAnsi"/>
+          <w:i w:val="0"/>
+        </w:rPr>
+      </w:pPr>
+      <w:r>
+        <w:rPr>
+          <w:rStyle w:val="nfase"/>
+          <w:rFonts w:asciiTheme="minorHAnsi" w:hAnsiTheme="minorHAnsi"/>
           <w:b/>
           <w:i w:val="0"/>
           <w:sz w:val="28"/>
           <w:szCs w:val="28"/>
         </w:rPr>
-      </w:pPr>
+        <w:tab/>
+      </w:r>
+      <w:r>
+        <w:rPr>
+          <w:rStyle w:val="nfase"/>
+          <w:rFonts w:asciiTheme="minorHAnsi" w:hAnsiTheme="minorHAnsi"/>
+          <w:i w:val="0"/>
+        </w:rPr>
+        <w:t>Os pinos referentes aos</w:t>
+      </w:r>
+      <w:r>
+        <w:rPr>
+          <w:rStyle w:val="nfase"/>
+          <w:rFonts w:asciiTheme="minorHAnsi" w:hAnsiTheme="minorHAnsi"/>
+          <w:i w:val="0"/>
+        </w:rPr>
+        <w:t xml:space="preserve"> </w:t>
+      </w:r>
+      <w:proofErr w:type="spellStart"/>
+      <w:r>
+        <w:rPr>
+          <w:rStyle w:val="nfase"/>
+          <w:rFonts w:asciiTheme="minorHAnsi" w:hAnsiTheme="minorHAnsi"/>
+          <w:i w:val="0"/>
+        </w:rPr>
+        <w:t>clocks</w:t>
+      </w:r>
+      <w:proofErr w:type="spellEnd"/>
+      <w:r>
+        <w:rPr>
+          <w:rStyle w:val="nfase"/>
+          <w:rFonts w:asciiTheme="minorHAnsi" w:hAnsiTheme="minorHAnsi"/>
+          <w:i w:val="0"/>
+        </w:rPr>
+        <w:t xml:space="preserve"> externos </w:t>
+      </w:r>
+      <w:r>
+        <w:rPr>
+          <w:rStyle w:val="nfase"/>
+          <w:rFonts w:asciiTheme="minorHAnsi" w:hAnsiTheme="minorHAnsi"/>
+          <w:i w:val="0"/>
+        </w:rPr>
+        <w:t>TCLK1 e TCLK2 s</w:t>
+      </w:r>
+      <w:r>
+        <w:rPr>
+          <w:rStyle w:val="nfase"/>
+          <w:rFonts w:asciiTheme="minorHAnsi" w:hAnsiTheme="minorHAnsi"/>
+          <w:i w:val="0"/>
+        </w:rPr>
+        <w:t>ão respectivamente</w:t>
+      </w:r>
+      <w:r>
+        <w:rPr>
+          <w:rStyle w:val="nfase"/>
+          <w:rFonts w:asciiTheme="minorHAnsi" w:hAnsiTheme="minorHAnsi"/>
+          <w:i w:val="0"/>
+        </w:rPr>
+        <w:t xml:space="preserve"> PA28 e PA29 do PIOA.</w:t>
+      </w:r>
+      <w:r>
+        <w:rPr>
+          <w:rStyle w:val="nfase"/>
+          <w:rFonts w:asciiTheme="minorHAnsi" w:hAnsiTheme="minorHAnsi"/>
+          <w:i w:val="0"/>
+        </w:rPr>
+        <w:t xml:space="preserve"> Já o TCLK3 é referido ao pino PC25 do PIOC.</w:t>
+      </w:r>
     </w:p>
     <w:p>
       <w:pPr>
         <w:jc w:val="both"/>
         <w:rPr>
           <w:rStyle w:val="nfase"/>
+          <w:rFonts w:asciiTheme="minorHAnsi" w:hAnsiTheme="minorHAnsi"/>
+          <w:i w:val="0"/>
+        </w:rPr>
+      </w:pPr>
+    </w:p>
+    <w:p>
+      <w:pPr>
+        <w:jc w:val="both"/>
+        <w:rPr>
+          <w:rStyle w:val="nfase"/>
+          <w:rFonts w:asciiTheme="minorHAnsi" w:hAnsiTheme="minorHAnsi"/>
           <w:b/>
           <w:i w:val="0"/>
           <w:sz w:val="28"/>
@@ -1219,12 +1395,13 @@
       <w:r>
         <w:rPr>
           <w:rStyle w:val="nfase"/>
+          <w:rFonts w:asciiTheme="minorHAnsi" w:hAnsiTheme="minorHAnsi"/>
           <w:b/>
           <w:i w:val="0"/>
           <w:sz w:val="28"/>
           <w:szCs w:val="28"/>
         </w:rPr>
-        <w:t>Questão 1.6: Registrador Op Mode</w:t>
+        <w:t>Questão 1.5: TC</w:t>
       </w:r>
     </w:p>
     <w:p>
@@ -1232,6 +1409,7 @@
         <w:jc w:val="both"/>
         <w:rPr>
           <w:rStyle w:val="nfase"/>
+          <w:rFonts w:asciiTheme="minorHAnsi" w:hAnsiTheme="minorHAnsi"/>
           <w:b/>
           <w:i w:val="0"/>
           <w:sz w:val="28"/>
@@ -1244,12 +1422,14 @@
         <w:jc w:val="both"/>
         <w:rPr>
           <w:rStyle w:val="nfase"/>
-          <w:i w:val="0"/>
-        </w:rPr>
-      </w:pPr>
-      <w:r>
-        <w:rPr>
-          <w:rStyle w:val="nfase"/>
+          <w:rFonts w:asciiTheme="minorHAnsi" w:hAnsiTheme="minorHAnsi"/>
+          <w:i w:val="0"/>
+        </w:rPr>
+      </w:pPr>
+      <w:r>
+        <w:rPr>
+          <w:rStyle w:val="nfase"/>
+          <w:rFonts w:asciiTheme="minorHAnsi" w:hAnsiTheme="minorHAnsi"/>
           <w:b/>
           <w:i w:val="0"/>
           <w:sz w:val="28"/>
@@ -1260,9 +1440,10 @@
       <w:r>
         <w:rPr>
           <w:rStyle w:val="nfase"/>
-          <w:i w:val="0"/>
-        </w:rPr>
-        <w:t>O registrador responsável por configurar os Operating Modes é o TC_CMR. Se CPCTRG estiver setado no TC_CMR o trigger pode ser provido pelo RC.</w:t>
+          <w:rFonts w:asciiTheme="minorHAnsi" w:hAnsiTheme="minorHAnsi"/>
+          <w:i w:val="0"/>
+        </w:rPr>
+        <w:t>Há 19 registradores TC por periférico.</w:t>
       </w:r>
     </w:p>
     <w:p>
@@ -1270,130 +1451,197 @@
         <w:jc w:val="both"/>
         <w:rPr>
           <w:rStyle w:val="nfase"/>
-          <w:i w:val="0"/>
-        </w:rPr>
-      </w:pPr>
-    </w:p>
-    <w:p>
-      <w:pPr>
-        <w:jc w:val="both"/>
-        <w:rPr>
-          <w:rStyle w:val="nfase"/>
-          <w:i w:val="0"/>
-        </w:rPr>
-      </w:pPr>
-    </w:p>
-    <w:p>
-      <w:pPr>
-        <w:jc w:val="both"/>
-        <w:rPr>
-          <w:rStyle w:val="nfase"/>
+          <w:rFonts w:asciiTheme="minorHAnsi" w:hAnsiTheme="minorHAnsi"/>
           <w:b/>
           <w:i w:val="0"/>
           <w:sz w:val="28"/>
           <w:szCs w:val="28"/>
         </w:rPr>
       </w:pPr>
-      <w:r>
-        <w:rPr>
-          <w:rStyle w:val="nfase"/>
+    </w:p>
+    <w:p>
+      <w:pPr>
+        <w:jc w:val="both"/>
+        <w:rPr>
+          <w:rStyle w:val="nfase"/>
+          <w:rFonts w:asciiTheme="minorHAnsi" w:hAnsiTheme="minorHAnsi"/>
           <w:b/>
           <w:i w:val="0"/>
           <w:sz w:val="28"/>
           <w:szCs w:val="28"/>
         </w:rPr>
-        <w:t xml:space="preserve">Questão </w:t>
-      </w:r>
-      <w:r>
-        <w:rPr>
-          <w:rStyle w:val="nfase"/>
+      </w:pPr>
+      <w:r>
+        <w:rPr>
+          <w:rStyle w:val="nfase"/>
+          <w:rFonts w:asciiTheme="minorHAnsi" w:hAnsiTheme="minorHAnsi"/>
           <w:b/>
           <w:i w:val="0"/>
           <w:sz w:val="28"/>
           <w:szCs w:val="28"/>
         </w:rPr>
-        <w:t>1.7</w:t>
-      </w:r>
-      <w:r>
-        <w:rPr>
-          <w:rStyle w:val="nfase"/>
+        <w:t xml:space="preserve">Questão 1.6: Registrador </w:t>
+      </w:r>
+      <w:proofErr w:type="spellStart"/>
+      <w:r>
+        <w:rPr>
+          <w:rStyle w:val="nfase"/>
+          <w:rFonts w:asciiTheme="minorHAnsi" w:hAnsiTheme="minorHAnsi"/>
           <w:b/>
           <w:i w:val="0"/>
           <w:sz w:val="28"/>
           <w:szCs w:val="28"/>
         </w:rPr>
-        <w:t xml:space="preserve">: </w:t>
-      </w:r>
-      <w:r>
-        <w:rPr>
-          <w:rStyle w:val="nfase"/>
+        <w:t>Op</w:t>
+      </w:r>
+      <w:proofErr w:type="spellEnd"/>
+      <w:r>
+        <w:rPr>
+          <w:rStyle w:val="nfase"/>
+          <w:rFonts w:asciiTheme="minorHAnsi" w:hAnsiTheme="minorHAnsi"/>
           <w:b/>
           <w:i w:val="0"/>
           <w:sz w:val="28"/>
           <w:szCs w:val="28"/>
         </w:rPr>
-        <w:t>Contagem de frequência</w:t>
-      </w:r>
-    </w:p>
-    <w:p>
-      <w:pPr>
-        <w:jc w:val="both"/>
-        <w:rPr>
-          <w:rStyle w:val="nfase"/>
+        <w:t xml:space="preserve"> </w:t>
+      </w:r>
+      <w:proofErr w:type="spellStart"/>
+      <w:r>
+        <w:rPr>
+          <w:rStyle w:val="nfase"/>
+          <w:rFonts w:asciiTheme="minorHAnsi" w:hAnsiTheme="minorHAnsi"/>
           <w:b/>
           <w:i w:val="0"/>
           <w:sz w:val="28"/>
           <w:szCs w:val="28"/>
         </w:rPr>
-      </w:pPr>
+        <w:t>Mode</w:t>
+      </w:r>
+      <w:proofErr w:type="spellEnd"/>
     </w:p>
     <w:p>
       <w:pPr>
         <w:jc w:val="both"/>
         <w:rPr>
           <w:rStyle w:val="nfase"/>
-        </w:rPr>
-      </w:pPr>
-      <w:r>
-        <w:rPr>
-          <w:rStyle w:val="nfase"/>
+          <w:rFonts w:asciiTheme="minorHAnsi" w:hAnsiTheme="minorHAnsi"/>
           <w:b/>
           <w:i w:val="0"/>
           <w:sz w:val="28"/>
           <w:szCs w:val="28"/>
         </w:rPr>
-        <w:tab/>
-      </w:r>
-      <w:r>
-        <w:rPr>
-          <w:rStyle w:val="nfase"/>
-        </w:rPr>
-        <w:t>Para contar a frequência de um sinal de ondas quadradas</w:t>
-      </w:r>
-      <w:r>
-        <w:rPr>
-          <w:rStyle w:val="nfase"/>
-        </w:rPr>
-        <w:t>...</w:t>
-      </w:r>
+      </w:pPr>
     </w:p>
     <w:p>
       <w:pPr>
         <w:jc w:val="both"/>
         <w:rPr>
           <w:rStyle w:val="nfase"/>
+          <w:rFonts w:asciiTheme="minorHAnsi" w:hAnsiTheme="minorHAnsi"/>
+          <w:i w:val="0"/>
+        </w:rPr>
+      </w:pPr>
+      <w:r>
+        <w:rPr>
+          <w:rStyle w:val="nfase"/>
+          <w:rFonts w:asciiTheme="minorHAnsi" w:hAnsiTheme="minorHAnsi"/>
           <w:b/>
           <w:i w:val="0"/>
           <w:sz w:val="28"/>
           <w:szCs w:val="28"/>
         </w:rPr>
-      </w:pPr>
+        <w:tab/>
+      </w:r>
+      <w:r>
+        <w:rPr>
+          <w:rStyle w:val="nfase"/>
+          <w:rFonts w:asciiTheme="minorHAnsi" w:hAnsiTheme="minorHAnsi"/>
+          <w:i w:val="0"/>
+        </w:rPr>
+        <w:t xml:space="preserve">O registrador responsável por configurar os </w:t>
+      </w:r>
+      <w:proofErr w:type="spellStart"/>
+      <w:r>
+        <w:rPr>
+          <w:rStyle w:val="nfase"/>
+          <w:rFonts w:asciiTheme="minorHAnsi" w:hAnsiTheme="minorHAnsi"/>
+          <w:i w:val="0"/>
+        </w:rPr>
+        <w:t>Operating</w:t>
+      </w:r>
+      <w:proofErr w:type="spellEnd"/>
+      <w:r>
+        <w:rPr>
+          <w:rStyle w:val="nfase"/>
+          <w:rFonts w:asciiTheme="minorHAnsi" w:hAnsiTheme="minorHAnsi"/>
+          <w:i w:val="0"/>
+        </w:rPr>
+        <w:t xml:space="preserve"> </w:t>
+      </w:r>
+      <w:proofErr w:type="spellStart"/>
+      <w:r>
+        <w:rPr>
+          <w:rStyle w:val="nfase"/>
+          <w:rFonts w:asciiTheme="minorHAnsi" w:hAnsiTheme="minorHAnsi"/>
+          <w:i w:val="0"/>
+        </w:rPr>
+        <w:t>Modes</w:t>
+      </w:r>
+      <w:proofErr w:type="spellEnd"/>
+      <w:r>
+        <w:rPr>
+          <w:rStyle w:val="nfase"/>
+          <w:rFonts w:asciiTheme="minorHAnsi" w:hAnsiTheme="minorHAnsi"/>
+          <w:i w:val="0"/>
+        </w:rPr>
+        <w:t xml:space="preserve"> é o TC_CMR. Se CPCTRG estiver </w:t>
+      </w:r>
+      <w:proofErr w:type="spellStart"/>
+      <w:r>
+        <w:rPr>
+          <w:rStyle w:val="nfase"/>
+          <w:rFonts w:asciiTheme="minorHAnsi" w:hAnsiTheme="minorHAnsi"/>
+          <w:i w:val="0"/>
+        </w:rPr>
+        <w:t>setado</w:t>
+      </w:r>
+      <w:proofErr w:type="spellEnd"/>
+      <w:r>
+        <w:rPr>
+          <w:rStyle w:val="nfase"/>
+          <w:rFonts w:asciiTheme="minorHAnsi" w:hAnsiTheme="minorHAnsi"/>
+          <w:i w:val="0"/>
+        </w:rPr>
+        <w:t xml:space="preserve"> no TC_CMR o trigger pode ser provido pelo RC.</w:t>
+      </w:r>
     </w:p>
     <w:p>
       <w:pPr>
         <w:jc w:val="both"/>
         <w:rPr>
           <w:rStyle w:val="nfase"/>
+          <w:rFonts w:asciiTheme="minorHAnsi" w:hAnsiTheme="minorHAnsi"/>
+          <w:i w:val="0"/>
+        </w:rPr>
+      </w:pPr>
+    </w:p>
+    <w:p>
+      <w:pPr>
+        <w:jc w:val="both"/>
+        <w:rPr>
+          <w:rStyle w:val="nfase"/>
+          <w:rFonts w:asciiTheme="minorHAnsi" w:hAnsiTheme="minorHAnsi"/>
+          <w:i w:val="0"/>
+        </w:rPr>
+      </w:pPr>
+    </w:p>
+    <w:p>
+      <w:pPr>
+        <w:jc w:val="both"/>
+        <w:rPr>
+          <w:rStyle w:val="nfase"/>
+          <w:rFonts w:asciiTheme="minorHAnsi" w:hAnsiTheme="minorHAnsi"/>
           <w:b/>
           <w:i w:val="0"/>
           <w:sz w:val="28"/>
@@ -1403,22 +1651,24 @@
       <w:r>
         <w:rPr>
           <w:rStyle w:val="nfase"/>
+          <w:rFonts w:asciiTheme="minorHAnsi" w:hAnsiTheme="minorHAnsi"/>
           <w:b/>
           <w:i w:val="0"/>
           <w:sz w:val="28"/>
           <w:szCs w:val="28"/>
         </w:rPr>
-        <w:t xml:space="preserve">Questão </w:t>
-      </w:r>
-      <w:r>
-        <w:rPr>
-          <w:rStyle w:val="nfase"/>
+        <w:t xml:space="preserve">Questão 1.7: </w:t>
+      </w:r>
+      <w:r>
+        <w:rPr>
+          <w:rStyle w:val="nfase"/>
+          <w:rFonts w:asciiTheme="minorHAnsi" w:hAnsiTheme="minorHAnsi"/>
           <w:b/>
           <w:i w:val="0"/>
           <w:sz w:val="28"/>
           <w:szCs w:val="28"/>
         </w:rPr>
-        <w:t>1.8: RA e RB</w:t>
+        <w:t>RA e RB</w:t>
       </w:r>
     </w:p>
     <w:p>
@@ -1426,6 +1676,7 @@
         <w:jc w:val="both"/>
         <w:rPr>
           <w:rStyle w:val="nfase"/>
+          <w:rFonts w:asciiTheme="minorHAnsi" w:hAnsiTheme="minorHAnsi"/>
           <w:b/>
           <w:i w:val="0"/>
           <w:sz w:val="28"/>
@@ -1438,12 +1689,14 @@
         <w:jc w:val="both"/>
         <w:rPr>
           <w:rStyle w:val="nfase"/>
-          <w:i w:val="0"/>
-        </w:rPr>
-      </w:pPr>
-      <w:r>
-        <w:rPr>
-          <w:rStyle w:val="nfase"/>
+          <w:rFonts w:asciiTheme="minorHAnsi" w:hAnsiTheme="minorHAnsi"/>
+          <w:i w:val="0"/>
+        </w:rPr>
+      </w:pPr>
+      <w:r>
+        <w:rPr>
+          <w:rStyle w:val="nfase"/>
+          <w:rFonts w:asciiTheme="minorHAnsi" w:hAnsiTheme="minorHAnsi"/>
           <w:b/>
           <w:i w:val="0"/>
           <w:sz w:val="28"/>
@@ -1454,31 +1707,152 @@
       <w:r>
         <w:rPr>
           <w:rStyle w:val="nfase"/>
-          <w:i w:val="0"/>
-        </w:rPr>
-        <w:t xml:space="preserve">O texto fala que o é O LDRA que define a borda do carregamento do registrador A e o LDRB do registrador B. Explica que o registrador A é carregado apenas se não tiver sido carregado desde o último trigger ou se o registrador B tiver sido carregado desde o último carregamento do registador A e o registrador B é carregado apenas se o registador A tiver sido carregado desde o último trigger ou do último carregamento do registrador B. </w:t>
-      </w:r>
-      <w:r>
-        <w:rPr>
-          <w:rStyle w:val="nfase"/>
-          <w:i w:val="0"/>
-        </w:rPr>
-        <w:t xml:space="preserve">Por fim, o </w:t>
-      </w:r>
-      <w:r>
-        <w:rPr>
-          <w:rStyle w:val="nfase"/>
-          <w:i w:val="0"/>
-        </w:rPr>
-        <w:t xml:space="preserve">texto fala que carregando o RA e o RB antes da leitura do </w:t>
-      </w:r>
-      <w:r>
-        <w:rPr>
-          <w:rStyle w:val="nfase"/>
+          <w:rFonts w:asciiTheme="minorHAnsi" w:hAnsiTheme="minorHAnsi"/>
+          <w:i w:val="0"/>
+        </w:rPr>
+        <w:t xml:space="preserve">Os registradores RA e RB são contadores auxiliares que não reiniciam a contagem </w:t>
+      </w:r>
+      <w:proofErr w:type="gramStart"/>
+      <w:r>
+        <w:rPr>
+          <w:rStyle w:val="nfase"/>
+          <w:rFonts w:asciiTheme="minorHAnsi" w:hAnsiTheme="minorHAnsi"/>
+          <w:i w:val="0"/>
+        </w:rPr>
+        <w:t>do Timer</w:t>
+      </w:r>
+      <w:proofErr w:type="gramEnd"/>
+      <w:r>
+        <w:rPr>
+          <w:rStyle w:val="nfase"/>
+          <w:rFonts w:asciiTheme="minorHAnsi" w:hAnsiTheme="minorHAnsi"/>
+          <w:i w:val="0"/>
+        </w:rPr>
+        <w:t xml:space="preserve"> porém geram interrupção</w:t>
+      </w:r>
+      <w:r>
+        <w:rPr>
+          <w:rStyle w:val="nfase"/>
+          <w:rFonts w:asciiTheme="minorHAnsi" w:hAnsiTheme="minorHAnsi"/>
+          <w:i w:val="0"/>
+        </w:rPr>
+        <w:t xml:space="preserve"> caso o Timer/</w:t>
+      </w:r>
+      <w:proofErr w:type="spellStart"/>
+      <w:r>
+        <w:rPr>
+          <w:rStyle w:val="nfase"/>
+          <w:rFonts w:asciiTheme="minorHAnsi" w:hAnsiTheme="minorHAnsi"/>
+          <w:i w:val="0"/>
+        </w:rPr>
+        <w:t>Counter</w:t>
+      </w:r>
+      <w:proofErr w:type="spellEnd"/>
+      <w:r>
+        <w:rPr>
+          <w:rStyle w:val="nfase"/>
+          <w:rFonts w:asciiTheme="minorHAnsi" w:hAnsiTheme="minorHAnsi"/>
+          <w:i w:val="0"/>
+        </w:rPr>
+        <w:t xml:space="preserve"> atinja o valor </w:t>
+      </w:r>
+      <w:proofErr w:type="spellStart"/>
+      <w:r>
+        <w:rPr>
+          <w:rStyle w:val="nfase"/>
+          <w:rFonts w:asciiTheme="minorHAnsi" w:hAnsiTheme="minorHAnsi"/>
+          <w:i w:val="0"/>
+        </w:rPr>
+        <w:t>estabelido</w:t>
+      </w:r>
+      <w:proofErr w:type="spellEnd"/>
+      <w:r>
+        <w:rPr>
+          <w:rStyle w:val="nfase"/>
+          <w:rFonts w:asciiTheme="minorHAnsi" w:hAnsiTheme="minorHAnsi"/>
+          <w:i w:val="0"/>
+        </w:rPr>
+        <w:t xml:space="preserve"> nos registradores RA e/ou RB.</w:t>
+      </w:r>
+    </w:p>
+    <w:p>
+      <w:pPr>
+        <w:jc w:val="both"/>
+        <w:rPr>
+          <w:rStyle w:val="nfase"/>
+          <w:rFonts w:asciiTheme="minorHAnsi" w:hAnsiTheme="minorHAnsi"/>
+        </w:rPr>
+      </w:pPr>
+      <w:r>
+        <w:rPr>
+          <w:rStyle w:val="nfase"/>
+          <w:rFonts w:asciiTheme="minorHAnsi" w:hAnsiTheme="minorHAnsi"/>
+          <w:i w:val="0"/>
+        </w:rPr>
+        <w:t xml:space="preserve">O texto fala que o é O LDRA que define a borda do carregamento do registrador A e o LDRB do registrador B. Explica que o registrador A é carregado apenas se não tiver sido carregado desde o último trigger ou se o registrador B tiver sido carregado desde o último carregamento do registador A e o registrador B é carregado apenas se o </w:t>
+      </w:r>
+      <w:r>
+        <w:rPr>
+          <w:rStyle w:val="nfase"/>
+          <w:rFonts w:asciiTheme="minorHAnsi" w:hAnsiTheme="minorHAnsi"/>
           <w:i w:val="0"/>
         </w:rPr>
         <w:lastRenderedPageBreak/>
-        <w:t>último valor carregado implica em um Over-run Error Flag no TC_SR e que nesse caso, o último valor é sobrescrito.</w:t>
+        <w:t>registador A tiver sido carregado desde o último trigger ou do último carregamento do registrador B. Por fim, o texto fala que carregando o RA e o RB antes da leitura do último valor carregado implica em um Over-</w:t>
+      </w:r>
+      <w:proofErr w:type="spellStart"/>
+      <w:r>
+        <w:rPr>
+          <w:rStyle w:val="nfase"/>
+          <w:rFonts w:asciiTheme="minorHAnsi" w:hAnsiTheme="minorHAnsi"/>
+          <w:i w:val="0"/>
+        </w:rPr>
+        <w:t>run</w:t>
+      </w:r>
+      <w:proofErr w:type="spellEnd"/>
+      <w:r>
+        <w:rPr>
+          <w:rStyle w:val="nfase"/>
+          <w:rFonts w:asciiTheme="minorHAnsi" w:hAnsiTheme="minorHAnsi"/>
+          <w:i w:val="0"/>
+        </w:rPr>
+        <w:t xml:space="preserve"> </w:t>
+      </w:r>
+      <w:proofErr w:type="spellStart"/>
+      <w:r>
+        <w:rPr>
+          <w:rStyle w:val="nfase"/>
+          <w:rFonts w:asciiTheme="minorHAnsi" w:hAnsiTheme="minorHAnsi"/>
+          <w:i w:val="0"/>
+        </w:rPr>
+        <w:t>Error</w:t>
+      </w:r>
+      <w:proofErr w:type="spellEnd"/>
+      <w:r>
+        <w:rPr>
+          <w:rStyle w:val="nfase"/>
+          <w:rFonts w:asciiTheme="minorHAnsi" w:hAnsiTheme="minorHAnsi"/>
+          <w:i w:val="0"/>
+        </w:rPr>
+        <w:t xml:space="preserve"> </w:t>
+      </w:r>
+      <w:proofErr w:type="spellStart"/>
+      <w:r>
+        <w:rPr>
+          <w:rStyle w:val="nfase"/>
+          <w:rFonts w:asciiTheme="minorHAnsi" w:hAnsiTheme="minorHAnsi"/>
+          <w:i w:val="0"/>
+        </w:rPr>
+        <w:t>Flag</w:t>
+      </w:r>
+      <w:proofErr w:type="spellEnd"/>
+      <w:r>
+        <w:rPr>
+          <w:rStyle w:val="nfase"/>
+          <w:rFonts w:asciiTheme="minorHAnsi" w:hAnsiTheme="minorHAnsi"/>
+          <w:i w:val="0"/>
+        </w:rPr>
+        <w:t xml:space="preserve"> no TC_SR e que nesse caso, o último valor é sobrescrito.</w:t>
       </w:r>
     </w:p>
     <w:p>
@@ -1486,105 +1860,129 @@
         <w:jc w:val="both"/>
         <w:rPr>
           <w:rStyle w:val="nfase"/>
-          <w:i w:val="0"/>
-        </w:rPr>
-      </w:pPr>
-    </w:p>
-    <w:p>
-      <w:pPr>
-        <w:jc w:val="both"/>
-        <w:rPr>
-          <w:rStyle w:val="nfase"/>
+          <w:rFonts w:asciiTheme="minorHAnsi" w:hAnsiTheme="minorHAnsi"/>
           <w:b/>
           <w:i w:val="0"/>
           <w:sz w:val="28"/>
           <w:szCs w:val="28"/>
         </w:rPr>
       </w:pPr>
-      <w:r>
-        <w:rPr>
-          <w:rStyle w:val="nfase"/>
+    </w:p>
+    <w:p>
+      <w:pPr>
+        <w:jc w:val="both"/>
+        <w:rPr>
+          <w:rStyle w:val="nfase"/>
+          <w:rFonts w:asciiTheme="minorHAnsi" w:hAnsiTheme="minorHAnsi"/>
           <w:b/>
           <w:i w:val="0"/>
           <w:sz w:val="28"/>
           <w:szCs w:val="28"/>
         </w:rPr>
-        <w:t xml:space="preserve">Questão </w:t>
-      </w:r>
-      <w:r>
-        <w:rPr>
-          <w:rStyle w:val="nfase"/>
+      </w:pPr>
+      <w:r>
+        <w:rPr>
+          <w:rStyle w:val="nfase"/>
+          <w:rFonts w:asciiTheme="minorHAnsi" w:hAnsiTheme="minorHAnsi"/>
           <w:b/>
           <w:i w:val="0"/>
           <w:sz w:val="28"/>
           <w:szCs w:val="28"/>
         </w:rPr>
-        <w:t>1.9</w:t>
-      </w:r>
-      <w:r>
-        <w:rPr>
-          <w:rStyle w:val="nfase"/>
+        <w:t xml:space="preserve">Questão 1.8: </w:t>
+      </w:r>
+      <w:r>
+        <w:rPr>
+          <w:rStyle w:val="nfase"/>
+          <w:rFonts w:asciiTheme="minorHAnsi" w:hAnsiTheme="minorHAnsi"/>
           <w:b/>
           <w:i w:val="0"/>
           <w:sz w:val="28"/>
           <w:szCs w:val="28"/>
         </w:rPr>
-        <w:t xml:space="preserve">: </w:t>
-      </w:r>
-      <w:r>
-        <w:rPr>
-          <w:rStyle w:val="nfase"/>
+        <w:t>Contagem de frequência</w:t>
+      </w:r>
+    </w:p>
+    <w:p>
+      <w:pPr>
+        <w:jc w:val="both"/>
+        <w:rPr>
+          <w:rStyle w:val="nfase"/>
+          <w:rFonts w:asciiTheme="minorHAnsi" w:hAnsiTheme="minorHAnsi"/>
           <w:b/>
           <w:i w:val="0"/>
           <w:sz w:val="28"/>
           <w:szCs w:val="28"/>
         </w:rPr>
-        <w:t>TIOA</w:t>
-      </w:r>
+      </w:pPr>
     </w:p>
     <w:p>
       <w:pPr>
         <w:jc w:val="both"/>
         <w:rPr>
           <w:rStyle w:val="nfase"/>
+          <w:rFonts w:asciiTheme="minorHAnsi" w:hAnsiTheme="minorHAnsi"/>
+          <w:i w:val="0"/>
+        </w:rPr>
+      </w:pPr>
+      <w:r>
+        <w:rPr>
+          <w:rStyle w:val="nfase"/>
+          <w:rFonts w:asciiTheme="minorHAnsi" w:hAnsiTheme="minorHAnsi"/>
           <w:b/>
           <w:i w:val="0"/>
           <w:sz w:val="28"/>
           <w:szCs w:val="28"/>
         </w:rPr>
-      </w:pPr>
+        <w:tab/>
+      </w:r>
     </w:p>
     <w:p>
       <w:pPr>
         <w:jc w:val="both"/>
         <w:rPr>
           <w:rStyle w:val="nfase"/>
-          <w:i w:val="0"/>
-        </w:rPr>
-      </w:pPr>
-      <w:r>
-        <w:rPr>
-          <w:rStyle w:val="nfase"/>
+          <w:rFonts w:asciiTheme="minorHAnsi" w:hAnsiTheme="minorHAnsi"/>
+          <w:i w:val="0"/>
+        </w:rPr>
+      </w:pPr>
+    </w:p>
+    <w:p>
+      <w:pPr>
+        <w:jc w:val="both"/>
+        <w:rPr>
+          <w:rStyle w:val="nfase"/>
+          <w:rFonts w:asciiTheme="minorHAnsi" w:hAnsiTheme="minorHAnsi"/>
           <w:b/>
           <w:i w:val="0"/>
           <w:sz w:val="28"/>
           <w:szCs w:val="28"/>
         </w:rPr>
-        <w:tab/>
-      </w:r>
-      <w:r>
-        <w:rPr>
-          <w:rStyle w:val="nfase"/>
-        </w:rPr>
-        <w:t>NÃO RESPONDIDO</w:t>
-      </w:r>
-      <w:r>
-        <w:rPr>
-          <w:rStyle w:val="nfase"/>
-          <w:i w:val="0"/>
-        </w:rPr>
-        <w:t>...</w:t>
-      </w:r>
+      </w:pPr>
+      <w:r>
+        <w:rPr>
+          <w:rStyle w:val="nfase"/>
+          <w:rFonts w:asciiTheme="minorHAnsi" w:hAnsiTheme="minorHAnsi"/>
+          <w:b/>
+          <w:i w:val="0"/>
+          <w:sz w:val="28"/>
+          <w:szCs w:val="28"/>
+        </w:rPr>
+        <w:t>Questão 1.9: TIOA</w:t>
+      </w:r>
+    </w:p>
+    <w:p>
+      <w:pPr>
+        <w:jc w:val="both"/>
+        <w:rPr>
+          <w:rStyle w:val="nfase"/>
+          <w:rFonts w:asciiTheme="minorHAnsi" w:hAnsiTheme="minorHAnsi"/>
+          <w:b/>
+          <w:i w:val="0"/>
+          <w:sz w:val="28"/>
+          <w:szCs w:val="28"/>
+        </w:rPr>
+      </w:pPr>
       <w:bookmarkStart w:id="0" w:name="_GoBack"/>
       <w:bookmarkEnd w:id="0"/>
     </w:p>
@@ -1593,15 +1991,43 @@
         <w:jc w:val="both"/>
         <w:rPr>
           <w:rStyle w:val="nfase"/>
-          <w:i w:val="0"/>
-        </w:rPr>
-      </w:pPr>
+          <w:rFonts w:asciiTheme="minorHAnsi" w:hAnsiTheme="minorHAnsi"/>
+          <w:i w:val="0"/>
+        </w:rPr>
+      </w:pPr>
+      <w:r>
+        <w:rPr>
+          <w:rStyle w:val="nfase"/>
+          <w:rFonts w:asciiTheme="minorHAnsi" w:hAnsiTheme="minorHAnsi"/>
+          <w:b/>
+          <w:i w:val="0"/>
+          <w:sz w:val="28"/>
+          <w:szCs w:val="28"/>
+        </w:rPr>
+        <w:tab/>
+      </w:r>
+      <w:r>
+        <w:rPr>
+          <w:rStyle w:val="nfase"/>
+          <w:rFonts w:asciiTheme="minorHAnsi" w:hAnsiTheme="minorHAnsi"/>
+        </w:rPr>
+        <w:t>NÃO RESPONDIDO</w:t>
+      </w:r>
+      <w:r>
+        <w:rPr>
+          <w:rStyle w:val="nfase"/>
+          <w:rFonts w:asciiTheme="minorHAnsi" w:hAnsiTheme="minorHAnsi"/>
+          <w:i w:val="0"/>
+        </w:rPr>
+        <w:t>...</w:t>
+      </w:r>
     </w:p>
     <w:p>
       <w:pPr>
         <w:jc w:val="both"/>
         <w:rPr>
           <w:rStyle w:val="nfase"/>
+          <w:rFonts w:asciiTheme="minorHAnsi" w:hAnsiTheme="minorHAnsi"/>
           <w:i w:val="0"/>
         </w:rPr>
       </w:pPr>
@@ -1611,6 +2037,7 @@
         <w:jc w:val="both"/>
         <w:rPr>
           <w:rStyle w:val="nfase"/>
+          <w:rFonts w:asciiTheme="minorHAnsi" w:hAnsiTheme="minorHAnsi"/>
           <w:i w:val="0"/>
         </w:rPr>
       </w:pPr>
@@ -1620,6 +2047,7 @@
         <w:jc w:val="both"/>
         <w:rPr>
           <w:rStyle w:val="nfase"/>
+          <w:rFonts w:asciiTheme="minorHAnsi" w:hAnsiTheme="minorHAnsi"/>
           <w:i w:val="0"/>
         </w:rPr>
       </w:pPr>
@@ -1642,8 +2070,17 @@
         </w:rPr>
       </w:pPr>
     </w:p>
+    <w:p>
+      <w:pPr>
+        <w:jc w:val="both"/>
+        <w:rPr>
+          <w:rStyle w:val="nfase"/>
+          <w:i w:val="0"/>
+        </w:rPr>
+      </w:pPr>
+    </w:p>
     <w:sectPr>
-      <w:footerReference w:type="default" r:id="rId10"/>
+      <w:footerReference w:type="default" r:id="rId9"/>
       <w:pgSz w:w="11906" w:h="16838"/>
       <w:pgMar w:top="1417" w:right="1701" w:bottom="1417" w:left="1701" w:header="708" w:footer="708" w:gutter="0"/>
       <w:cols w:space="708"/>
@@ -1654,7 +2091,7 @@
 </file>
 
 <file path=word/endnotes.xml><?xml version="1.0" encoding="utf-8"?>
-<w:endnotes xmlns:wpc="http://schemas.microsoft.com/office/word/2010/wordprocessingCanvas" xmlns:mc="http://schemas.openxmlformats.org/markup-compatibility/2006" xmlns:o="urn:schemas-microsoft-com:office:office" xmlns:r="http://schemas.openxmlformats.org/officeDocument/2006/relationships" xmlns:m="http://schemas.openxmlformats.org/officeDocument/2006/math" xmlns:v="urn:schemas-microsoft-com:vml" xmlns:wp14="http://schemas.microsoft.com/office/word/2010/wordprocessingDrawing" xmlns:wp="http://schemas.openxmlformats.org/drawingml/2006/wordprocessingDrawing" xmlns:w10="urn:schemas-microsoft-com:office:word" xmlns:w="http://schemas.openxmlformats.org/wordprocessingml/2006/main" xmlns:w14="http://schemas.microsoft.com/office/word/2010/wordml" xmlns:wpg="http://schemas.microsoft.com/office/word/2010/wordprocessingGroup" xmlns:wpi="http://schemas.microsoft.com/office/word/2010/wordprocessingInk" xmlns:wne="http://schemas.microsoft.com/office/word/2006/wordml" xmlns:wps="http://schemas.microsoft.com/office/word/2010/wordprocessingShape" mc:Ignorable="w14 wp14">
+<w:endnotes xmlns:wpc="http://schemas.microsoft.com/office/word/2010/wordprocessingCanvas" xmlns:mc="http://schemas.openxmlformats.org/markup-compatibility/2006" xmlns:o="urn:schemas-microsoft-com:office:office" xmlns:r="http://schemas.openxmlformats.org/officeDocument/2006/relationships" xmlns:m="http://schemas.openxmlformats.org/officeDocument/2006/math" xmlns:v="urn:schemas-microsoft-com:vml" xmlns:wp14="http://schemas.microsoft.com/office/word/2010/wordprocessingDrawing" xmlns:wp="http://schemas.openxmlformats.org/drawingml/2006/wordprocessingDrawing" xmlns:w10="urn:schemas-microsoft-com:office:word" xmlns:w="http://schemas.openxmlformats.org/wordprocessingml/2006/main" xmlns:w14="http://schemas.microsoft.com/office/word/2010/wordml" xmlns:w15="http://schemas.microsoft.com/office/word/2012/wordml" xmlns:wpg="http://schemas.microsoft.com/office/word/2010/wordprocessingGroup" xmlns:wpi="http://schemas.microsoft.com/office/word/2010/wordprocessingInk" xmlns:wne="http://schemas.microsoft.com/office/word/2006/wordml" xmlns:wps="http://schemas.microsoft.com/office/word/2010/wordprocessingShape" mc:Ignorable="w14 w15 wp14">
   <w:endnote w:type="separator" w:id="-1">
     <w:p>
       <w:r>
@@ -1673,7 +2110,7 @@
 </file>
 
 <file path=word/footer1.xml><?xml version="1.0" encoding="utf-8"?>
-<w:ftr xmlns:wpc="http://schemas.microsoft.com/office/word/2010/wordprocessingCanvas" xmlns:mc="http://schemas.openxmlformats.org/markup-compatibility/2006" xmlns:o="urn:schemas-microsoft-com:office:office" xmlns:r="http://schemas.openxmlformats.org/officeDocument/2006/relationships" xmlns:m="http://schemas.openxmlformats.org/officeDocument/2006/math" xmlns:v="urn:schemas-microsoft-com:vml" xmlns:wp14="http://schemas.microsoft.com/office/word/2010/wordprocessingDrawing" xmlns:wp="http://schemas.openxmlformats.org/drawingml/2006/wordprocessingDrawing" xmlns:w10="urn:schemas-microsoft-com:office:word" xmlns:w="http://schemas.openxmlformats.org/wordprocessingml/2006/main" xmlns:w14="http://schemas.microsoft.com/office/word/2010/wordml" xmlns:wpg="http://schemas.microsoft.com/office/word/2010/wordprocessingGroup" xmlns:wpi="http://schemas.microsoft.com/office/word/2010/wordprocessingInk" xmlns:wne="http://schemas.microsoft.com/office/word/2006/wordml" xmlns:wps="http://schemas.microsoft.com/office/word/2010/wordprocessingShape" mc:Ignorable="w14 wp14">
+<w:ftr xmlns:wpc="http://schemas.microsoft.com/office/word/2010/wordprocessingCanvas" xmlns:mc="http://schemas.openxmlformats.org/markup-compatibility/2006" xmlns:o="urn:schemas-microsoft-com:office:office" xmlns:r="http://schemas.openxmlformats.org/officeDocument/2006/relationships" xmlns:m="http://schemas.openxmlformats.org/officeDocument/2006/math" xmlns:v="urn:schemas-microsoft-com:vml" xmlns:wp14="http://schemas.microsoft.com/office/word/2010/wordprocessingDrawing" xmlns:wp="http://schemas.openxmlformats.org/drawingml/2006/wordprocessingDrawing" xmlns:w10="urn:schemas-microsoft-com:office:word" xmlns:w="http://schemas.openxmlformats.org/wordprocessingml/2006/main" xmlns:w14="http://schemas.microsoft.com/office/word/2010/wordml" xmlns:w15="http://schemas.microsoft.com/office/word/2012/wordml" xmlns:wpg="http://schemas.microsoft.com/office/word/2010/wordprocessingGroup" xmlns:wpi="http://schemas.microsoft.com/office/word/2010/wordprocessingInk" xmlns:wne="http://schemas.microsoft.com/office/word/2006/wordml" xmlns:wps="http://schemas.microsoft.com/office/word/2010/wordprocessingShape" mc:Ignorable="w14 w15 wp14">
   <w:sdt>
     <w:sdtPr>
       <w:id w:val="-1110356293"/>
@@ -1722,7 +2159,7 @@
 </file>
 
 <file path=word/footnotes.xml><?xml version="1.0" encoding="utf-8"?>
-<w:footnotes xmlns:wpc="http://schemas.microsoft.com/office/word/2010/wordprocessingCanvas" xmlns:mc="http://schemas.openxmlformats.org/markup-compatibility/2006" xmlns:o="urn:schemas-microsoft-com:office:office" xmlns:r="http://schemas.openxmlformats.org/officeDocument/2006/relationships" xmlns:m="http://schemas.openxmlformats.org/officeDocument/2006/math" xmlns:v="urn:schemas-microsoft-com:vml" xmlns:wp14="http://schemas.microsoft.com/office/word/2010/wordprocessingDrawing" xmlns:wp="http://schemas.openxmlformats.org/drawingml/2006/wordprocessingDrawing" xmlns:w10="urn:schemas-microsoft-com:office:word" xmlns:w="http://schemas.openxmlformats.org/wordprocessingml/2006/main" xmlns:w14="http://schemas.microsoft.com/office/word/2010/wordml" xmlns:wpg="http://schemas.microsoft.com/office/word/2010/wordprocessingGroup" xmlns:wpi="http://schemas.microsoft.com/office/word/2010/wordprocessingInk" xmlns:wne="http://schemas.microsoft.com/office/word/2006/wordml" xmlns:wps="http://schemas.microsoft.com/office/word/2010/wordprocessingShape" mc:Ignorable="w14 wp14">
+<w:footnotes xmlns:wpc="http://schemas.microsoft.com/office/word/2010/wordprocessingCanvas" xmlns:mc="http://schemas.openxmlformats.org/markup-compatibility/2006" xmlns:o="urn:schemas-microsoft-com:office:office" xmlns:r="http://schemas.openxmlformats.org/officeDocument/2006/relationships" xmlns:m="http://schemas.openxmlformats.org/officeDocument/2006/math" xmlns:v="urn:schemas-microsoft-com:vml" xmlns:wp14="http://schemas.microsoft.com/office/word/2010/wordprocessingDrawing" xmlns:wp="http://schemas.openxmlformats.org/drawingml/2006/wordprocessingDrawing" xmlns:w10="urn:schemas-microsoft-com:office:word" xmlns:w="http://schemas.openxmlformats.org/wordprocessingml/2006/main" xmlns:w14="http://schemas.microsoft.com/office/word/2010/wordml" xmlns:w15="http://schemas.microsoft.com/office/word/2012/wordml" xmlns:wpg="http://schemas.microsoft.com/office/word/2010/wordprocessingGroup" xmlns:wpi="http://schemas.microsoft.com/office/word/2010/wordprocessingInk" xmlns:wne="http://schemas.microsoft.com/office/word/2006/wordml" xmlns:wps="http://schemas.microsoft.com/office/word/2010/wordprocessingShape" mc:Ignorable="w14 w15 wp14">
   <w:footnote w:type="separator" w:id="-1">
     <w:p>
       <w:r>
@@ -1741,8 +2178,8 @@
 </file>
 
 <file path=word/numbering.xml><?xml version="1.0" encoding="utf-8"?>
-<w:numbering xmlns:wpc="http://schemas.microsoft.com/office/word/2010/wordprocessingCanvas" xmlns:mc="http://schemas.openxmlformats.org/markup-compatibility/2006" xmlns:o="urn:schemas-microsoft-com:office:office" xmlns:r="http://schemas.openxmlformats.org/officeDocument/2006/relationships" xmlns:m="http://schemas.openxmlformats.org/officeDocument/2006/math" xmlns:v="urn:schemas-microsoft-com:vml" xmlns:wp14="http://schemas.microsoft.com/office/word/2010/wordprocessingDrawing" xmlns:wp="http://schemas.openxmlformats.org/drawingml/2006/wordprocessingDrawing" xmlns:w10="urn:schemas-microsoft-com:office:word" xmlns:w="http://schemas.openxmlformats.org/wordprocessingml/2006/main" xmlns:w14="http://schemas.microsoft.com/office/word/2010/wordml" xmlns:wpg="http://schemas.microsoft.com/office/word/2010/wordprocessingGroup" xmlns:wpi="http://schemas.microsoft.com/office/word/2010/wordprocessingInk" xmlns:wne="http://schemas.microsoft.com/office/word/2006/wordml" xmlns:wps="http://schemas.microsoft.com/office/word/2010/wordprocessingShape" mc:Ignorable="w14 wp14">
-  <w:abstractNum w:abstractNumId="0">
+<w:numbering xmlns:wpc="http://schemas.microsoft.com/office/word/2010/wordprocessingCanvas" xmlns:mc="http://schemas.openxmlformats.org/markup-compatibility/2006" xmlns:o="urn:schemas-microsoft-com:office:office" xmlns:r="http://schemas.openxmlformats.org/officeDocument/2006/relationships" xmlns:m="http://schemas.openxmlformats.org/officeDocument/2006/math" xmlns:v="urn:schemas-microsoft-com:vml" xmlns:wp14="http://schemas.microsoft.com/office/word/2010/wordprocessingDrawing" xmlns:wp="http://schemas.openxmlformats.org/drawingml/2006/wordprocessingDrawing" xmlns:w10="urn:schemas-microsoft-com:office:word" xmlns:w="http://schemas.openxmlformats.org/wordprocessingml/2006/main" xmlns:w14="http://schemas.microsoft.com/office/word/2010/wordml" xmlns:w15="http://schemas.microsoft.com/office/word/2012/wordml" xmlns:wpg="http://schemas.microsoft.com/office/word/2010/wordprocessingGroup" xmlns:wpi="http://schemas.microsoft.com/office/word/2010/wordprocessingInk" xmlns:wne="http://schemas.microsoft.com/office/word/2006/wordml" xmlns:wps="http://schemas.microsoft.com/office/word/2010/wordprocessingShape" mc:Ignorable="w14 w15 wp14">
+  <w:abstractNum w:abstractNumId="0" w15:restartNumberingAfterBreak="0">
     <w:nsid w:val="00346786"/>
     <w:multiLevelType w:val="hybridMultilevel"/>
     <w:tmpl w:val="B322AC58"/>
@@ -1855,7 +2292,7 @@
       </w:rPr>
     </w:lvl>
   </w:abstractNum>
-  <w:abstractNum w:abstractNumId="1">
+  <w:abstractNum w:abstractNumId="1" w15:restartNumberingAfterBreak="0">
     <w:nsid w:val="05703AF5"/>
     <w:multiLevelType w:val="hybridMultilevel"/>
     <w:tmpl w:val="F8AC7364"/>
@@ -1968,7 +2405,7 @@
       </w:rPr>
     </w:lvl>
   </w:abstractNum>
-  <w:abstractNum w:abstractNumId="2">
+  <w:abstractNum w:abstractNumId="2" w15:restartNumberingAfterBreak="0">
     <w:nsid w:val="11273EA2"/>
     <w:multiLevelType w:val="hybridMultilevel"/>
     <w:tmpl w:val="A3B034AA"/>
@@ -2081,7 +2518,7 @@
       </w:pPr>
     </w:lvl>
   </w:abstractNum>
-  <w:abstractNum w:abstractNumId="3">
+  <w:abstractNum w:abstractNumId="3" w15:restartNumberingAfterBreak="0">
     <w:nsid w:val="160B5D5E"/>
     <w:multiLevelType w:val="hybridMultilevel"/>
     <w:tmpl w:val="373EB00E"/>
@@ -2194,7 +2631,7 @@
       </w:rPr>
     </w:lvl>
   </w:abstractNum>
-  <w:abstractNum w:abstractNumId="4">
+  <w:abstractNum w:abstractNumId="4" w15:restartNumberingAfterBreak="0">
     <w:nsid w:val="18907CE7"/>
     <w:multiLevelType w:val="hybridMultilevel"/>
     <w:tmpl w:val="26143102"/>
@@ -2334,7 +2771,7 @@
       </w:rPr>
     </w:lvl>
   </w:abstractNum>
-  <w:abstractNum w:abstractNumId="5">
+  <w:abstractNum w:abstractNumId="5" w15:restartNumberingAfterBreak="0">
     <w:nsid w:val="19A32899"/>
     <w:multiLevelType w:val="hybridMultilevel"/>
     <w:tmpl w:val="6BD68C54"/>
@@ -2447,7 +2884,7 @@
       </w:rPr>
     </w:lvl>
   </w:abstractNum>
-  <w:abstractNum w:abstractNumId="6">
+  <w:abstractNum w:abstractNumId="6" w15:restartNumberingAfterBreak="0">
     <w:nsid w:val="1F0C3B55"/>
     <w:multiLevelType w:val="hybridMultilevel"/>
     <w:tmpl w:val="C8B6696E"/>
@@ -2560,7 +2997,7 @@
       </w:rPr>
     </w:lvl>
   </w:abstractNum>
-  <w:abstractNum w:abstractNumId="7">
+  <w:abstractNum w:abstractNumId="7" w15:restartNumberingAfterBreak="0">
     <w:nsid w:val="2F42243B"/>
     <w:multiLevelType w:val="hybridMultilevel"/>
     <w:tmpl w:val="338CDCEA"/>
@@ -2673,7 +3110,7 @@
       </w:rPr>
     </w:lvl>
   </w:abstractNum>
-  <w:abstractNum w:abstractNumId="8">
+  <w:abstractNum w:abstractNumId="8" w15:restartNumberingAfterBreak="0">
     <w:nsid w:val="4CA34988"/>
     <w:multiLevelType w:val="multilevel"/>
     <w:tmpl w:val="27FEB8CE"/>
@@ -2787,7 +3224,7 @@
       </w:rPr>
     </w:lvl>
   </w:abstractNum>
-  <w:abstractNum w:abstractNumId="9">
+  <w:abstractNum w:abstractNumId="9" w15:restartNumberingAfterBreak="0">
     <w:nsid w:val="508F4119"/>
     <w:multiLevelType w:val="hybridMultilevel"/>
     <w:tmpl w:val="2D36CB88"/>
@@ -2900,7 +3337,7 @@
       </w:rPr>
     </w:lvl>
   </w:abstractNum>
-  <w:abstractNum w:abstractNumId="10">
+  <w:abstractNum w:abstractNumId="10" w15:restartNumberingAfterBreak="0">
     <w:nsid w:val="51892AD5"/>
     <w:multiLevelType w:val="hybridMultilevel"/>
     <w:tmpl w:val="2654F14A"/>
@@ -2989,7 +3426,7 @@
       </w:pPr>
     </w:lvl>
   </w:abstractNum>
-  <w:abstractNum w:abstractNumId="11">
+  <w:abstractNum w:abstractNumId="11" w15:restartNumberingAfterBreak="0">
     <w:nsid w:val="64B65A5E"/>
     <w:multiLevelType w:val="hybridMultilevel"/>
     <w:tmpl w:val="0C1CFDBA"/>
@@ -3080,7 +3517,7 @@
       </w:pPr>
     </w:lvl>
   </w:abstractNum>
-  <w:abstractNum w:abstractNumId="12">
+  <w:abstractNum w:abstractNumId="12" w15:restartNumberingAfterBreak="0">
     <w:nsid w:val="69EB2674"/>
     <w:multiLevelType w:val="hybridMultilevel"/>
     <w:tmpl w:val="DE68B5B2"/>
@@ -3193,7 +3630,7 @@
       </w:rPr>
     </w:lvl>
   </w:abstractNum>
-  <w:abstractNum w:abstractNumId="13">
+  <w:abstractNum w:abstractNumId="13" w15:restartNumberingAfterBreak="0">
     <w:nsid w:val="6E404CA4"/>
     <w:multiLevelType w:val="hybridMultilevel"/>
     <w:tmpl w:val="EEC6CE24"/>
@@ -3306,7 +3743,7 @@
       </w:rPr>
     </w:lvl>
   </w:abstractNum>
-  <w:abstractNum w:abstractNumId="14">
+  <w:abstractNum w:abstractNumId="14" w15:restartNumberingAfterBreak="0">
     <w:nsid w:val="6EC84832"/>
     <w:multiLevelType w:val="hybridMultilevel"/>
     <w:tmpl w:val="B20269E0"/>
@@ -3419,7 +3856,7 @@
       </w:rPr>
     </w:lvl>
   </w:abstractNum>
-  <w:abstractNum w:abstractNumId="15">
+  <w:abstractNum w:abstractNumId="15" w15:restartNumberingAfterBreak="0">
     <w:nsid w:val="71C72B29"/>
     <w:multiLevelType w:val="hybridMultilevel"/>
     <w:tmpl w:val="EC8C63E0"/>
@@ -3532,7 +3969,7 @@
       </w:rPr>
     </w:lvl>
   </w:abstractNum>
-  <w:abstractNum w:abstractNumId="16">
+  <w:abstractNum w:abstractNumId="16" w15:restartNumberingAfterBreak="0">
     <w:nsid w:val="7E794E8B"/>
     <w:multiLevelType w:val="hybridMultilevel"/>
     <w:tmpl w:val="D45661EE"/>
@@ -3700,7 +4137,7 @@
 </file>
 
 <file path=word/styles.xml><?xml version="1.0" encoding="utf-8"?>
-<w:styles xmlns:mc="http://schemas.openxmlformats.org/markup-compatibility/2006" xmlns:r="http://schemas.openxmlformats.org/officeDocument/2006/relationships" xmlns:w="http://schemas.openxmlformats.org/wordprocessingml/2006/main" xmlns:w14="http://schemas.microsoft.com/office/word/2010/wordml" mc:Ignorable="w14">
+<w:styles xmlns:mc="http://schemas.openxmlformats.org/markup-compatibility/2006" xmlns:r="http://schemas.openxmlformats.org/officeDocument/2006/relationships" xmlns:w="http://schemas.openxmlformats.org/wordprocessingml/2006/main" xmlns:w14="http://schemas.microsoft.com/office/word/2010/wordml" xmlns:w15="http://schemas.microsoft.com/office/word/2012/wordml" mc:Ignorable="w14 w15">
   <w:docDefaults>
     <w:rPrDefault>
       <w:rPr>
@@ -3710,606 +4147,371 @@
     </w:rPrDefault>
     <w:pPrDefault/>
   </w:docDefaults>
-  <w:latentStyles w:defLockedState="0" w:defUIPriority="0" w:defSemiHidden="1" w:defUnhideWhenUsed="1" w:defQFormat="0" w:count="267">
-    <w:lsdException w:name="Normal" w:semiHidden="0" w:unhideWhenUsed="0" w:qFormat="1"/>
-    <w:lsdException w:name="heading 1" w:semiHidden="0" w:unhideWhenUsed="0" w:qFormat="1"/>
-    <w:lsdException w:name="heading 2" w:qFormat="1"/>
-    <w:lsdException w:name="heading 3" w:qFormat="1"/>
-    <w:lsdException w:name="heading 4" w:qFormat="1"/>
-    <w:lsdException w:name="heading 5" w:qFormat="1"/>
-    <w:lsdException w:name="heading 6" w:qFormat="1"/>
-    <w:lsdException w:name="heading 7" w:qFormat="1"/>
-    <w:lsdException w:name="heading 8" w:qFormat="1"/>
-    <w:lsdException w:name="heading 9" w:qFormat="1"/>
-    <w:lsdException w:name="footer" w:uiPriority="99"/>
-    <w:lsdException w:name="caption" w:qFormat="1"/>
-    <w:lsdException w:name="List Number" w:semiHidden="0" w:unhideWhenUsed="0"/>
-    <w:lsdException w:name="List 4" w:semiHidden="0" w:unhideWhenUsed="0"/>
-    <w:lsdException w:name="List 5" w:semiHidden="0" w:unhideWhenUsed="0"/>
-    <w:lsdException w:name="Title" w:semiHidden="0" w:unhideWhenUsed="0" w:qFormat="1"/>
-    <w:lsdException w:name="Subtitle" w:semiHidden="0" w:unhideWhenUsed="0" w:qFormat="1"/>
-    <w:lsdException w:name="Salutation" w:semiHidden="0" w:unhideWhenUsed="0"/>
-    <w:lsdException w:name="Date" w:semiHidden="0" w:unhideWhenUsed="0"/>
-    <w:lsdException w:name="Body Text First Indent" w:semiHidden="0" w:unhideWhenUsed="0"/>
-    <w:lsdException w:name="Strong" w:semiHidden="0" w:unhideWhenUsed="0" w:qFormat="1"/>
-    <w:lsdException w:name="Emphasis" w:semiHidden="0" w:unhideWhenUsed="0" w:qFormat="1"/>
-    <w:lsdException w:name="Table Grid" w:semiHidden="0" w:unhideWhenUsed="0"/>
-    <w:lsdException w:name="Placeholder Text" w:uiPriority="99" w:unhideWhenUsed="0"/>
-    <w:lsdException w:name="No Spacing" w:semiHidden="0" w:uiPriority="1" w:unhideWhenUsed="0" w:qFormat="1"/>
-    <w:lsdException w:name="Light Shading" w:semiHidden="0" w:uiPriority="60" w:unhideWhenUsed="0"/>
-    <w:lsdException w:name="Light List" w:semiHidden="0" w:uiPriority="61" w:unhideWhenUsed="0"/>
-    <w:lsdException w:name="Light Grid" w:semiHidden="0" w:uiPriority="62" w:unhideWhenUsed="0"/>
-    <w:lsdException w:name="Medium Shading 1" w:semiHidden="0" w:uiPriority="63" w:unhideWhenUsed="0"/>
-    <w:lsdException w:name="Medium Shading 2" w:semiHidden="0" w:uiPriority="64" w:unhideWhenUsed="0"/>
-    <w:lsdException w:name="Medium List 1" w:semiHidden="0" w:uiPriority="65" w:unhideWhenUsed="0"/>
-    <w:lsdException w:name="Medium List 2" w:semiHidden="0" w:uiPriority="66" w:unhideWhenUsed="0"/>
-    <w:lsdException w:name="Medium Grid 1" w:semiHidden="0" w:uiPriority="67" w:unhideWhenUsed="0"/>
-    <w:lsdException w:name="Medium Grid 2" w:semiHidden="0" w:uiPriority="68" w:unhideWhenUsed="0"/>
-    <w:lsdException w:name="Medium Grid 3" w:semiHidden="0" w:uiPriority="69" w:unhideWhenUsed="0"/>
-    <w:lsdException w:name="Dark List" w:semiHidden="0" w:uiPriority="70" w:unhideWhenUsed="0"/>
-    <w:lsdException w:name="Colorful Shading" w:semiHidden="0" w:uiPriority="71" w:unhideWhenUsed="0"/>
-    <w:lsdException w:name="Colorful List" w:semiHidden="0" w:uiPriority="72" w:unhideWhenUsed="0"/>
-    <w:lsdException w:name="Colorful Grid" w:semiHidden="0" w:uiPriority="73" w:unhideWhenUsed="0"/>
-    <w:lsdException w:name="Light Shading Accent 1" w:semiHidden="0" w:uiPriority="60" w:unhideWhenUsed="0"/>
-    <w:lsdException w:name="Light List Accent 1" w:semiHidden="0" w:uiPriority="61" w:unhideWhenUsed="0"/>
-    <w:lsdException w:name="Light Grid Accent 1" w:semiHidden="0" w:uiPriority="62" w:unhideWhenUsed="0"/>
-    <w:lsdException w:name="Medium Shading 1 Accent 1" w:semiHidden="0" w:uiPriority="63" w:unhideWhenUsed="0"/>
-    <w:lsdException w:name="Medium Shading 2 Accent 1" w:semiHidden="0" w:uiPriority="64" w:unhideWhenUsed="0"/>
-    <w:lsdException w:name="Medium List 1 Accent 1" w:semiHidden="0" w:uiPriority="65" w:unhideWhenUsed="0"/>
-    <w:lsdException w:name="Revision" w:uiPriority="99" w:unhideWhenUsed="0"/>
-    <w:lsdException w:name="List Paragraph" w:semiHidden="0" w:uiPriority="34" w:unhideWhenUsed="0" w:qFormat="1"/>
-    <w:lsdException w:name="Quote" w:semiHidden="0" w:uiPriority="29" w:unhideWhenUsed="0" w:qFormat="1"/>
-    <w:lsdException w:name="Intense Quote" w:semiHidden="0" w:uiPriority="30" w:unhideWhenUsed="0" w:qFormat="1"/>
-    <w:lsdException w:name="Medium List 2 Accent 1" w:semiHidden="0" w:uiPriority="66" w:unhideWhenUsed="0"/>
-    <w:lsdException w:name="Medium Grid 1 Accent 1" w:semiHidden="0" w:uiPriority="67" w:unhideWhenUsed="0"/>
-    <w:lsdException w:name="Medium Grid 2 Accent 1" w:semiHidden="0" w:uiPriority="68" w:unhideWhenUsed="0"/>
-    <w:lsdException w:name="Medium Grid 3 Accent 1" w:semiHidden="0" w:uiPriority="69" w:unhideWhenUsed="0"/>
-    <w:lsdException w:name="Dark List Accent 1" w:semiHidden="0" w:uiPriority="70" w:unhideWhenUsed="0"/>
-    <w:lsdException w:name="Colorful Shading Accent 1" w:semiHidden="0" w:uiPriority="71" w:unhideWhenUsed="0"/>
-    <w:lsdException w:name="Colorful List Accent 1" w:semiHidden="0" w:uiPriority="72" w:unhideWhenUsed="0"/>
-    <w:lsdException w:name="Colorful Grid Accent 1" w:semiHidden="0" w:uiPriority="73" w:unhideWhenUsed="0"/>
-    <w:lsdException w:name="Light Shading Accent 2" w:semiHidden="0" w:uiPriority="60" w:unhideWhenUsed="0"/>
-    <w:lsdException w:name="Light List Accent 2" w:semiHidden="0" w:uiPriority="61" w:unhideWhenUsed="0"/>
-    <w:lsdException w:name="Light Grid Accent 2" w:semiHidden="0" w:uiPriority="62" w:unhideWhenUsed="0"/>
-    <w:lsdException w:name="Medium Shading 1 Accent 2" w:semiHidden="0" w:uiPriority="63" w:unhideWhenUsed="0"/>
-    <w:lsdException w:name="Medium Shading 2 Accent 2" w:semiHidden="0" w:uiPriority="64" w:unhideWhenUsed="0"/>
-    <w:lsdException w:name="Medium List 1 Accent 2" w:semiHidden="0" w:uiPriority="65" w:unhideWhenUsed="0"/>
-    <w:lsdException w:name="Medium List 2 Accent 2" w:semiHidden="0" w:uiPriority="66" w:unhideWhenUsed="0"/>
-    <w:lsdException w:name="Medium Grid 1 Accent 2" w:semiHidden="0" w:uiPriority="67" w:unhideWhenUsed="0"/>
-    <w:lsdException w:name="Medium Grid 2 Accent 2" w:semiHidden="0" w:uiPriority="68" w:unhideWhenUsed="0"/>
-    <w:lsdException w:name="Medium Grid 3 Accent 2" w:semiHidden="0" w:uiPriority="69" w:unhideWhenUsed="0"/>
-    <w:lsdException w:name="Dark List Accent 2" w:semiHidden="0" w:uiPriority="70" w:unhideWhenUsed="0"/>
-    <w:lsdException w:name="Colorful Shading Accent 2" w:semiHidden="0" w:uiPriority="71" w:unhideWhenUsed="0"/>
-    <w:lsdException w:name="Colorful List Accent 2" w:semiHidden="0" w:uiPriority="72" w:unhideWhenUsed="0"/>
-    <w:lsdException w:name="Colorful Grid Accent 2" w:semiHidden="0" w:uiPriority="73" w:unhideWhenUsed="0"/>
-    <w:lsdException w:name="Light Shading Accent 3" w:semiHidden="0" w:uiPriority="60" w:unhideWhenUsed="0"/>
-    <w:lsdException w:name="Light List Accent 3" w:semiHidden="0" w:uiPriority="61" w:unhideWhenUsed="0"/>
-    <w:lsdException w:name="Light Grid Accent 3" w:semiHidden="0" w:uiPriority="62" w:unhideWhenUsed="0"/>
-    <w:lsdException w:name="Medium Shading 1 Accent 3" w:semiHidden="0" w:uiPriority="63" w:unhideWhenUsed="0"/>
-    <w:lsdException w:name="Medium Shading 2 Accent 3" w:semiHidden="0" w:uiPriority="64" w:unhideWhenUsed="0"/>
-    <w:lsdException w:name="Medium List 1 Accent 3" w:semiHidden="0" w:uiPriority="65" w:unhideWhenUsed="0"/>
-    <w:lsdException w:name="Medium List 2 Accent 3" w:semiHidden="0" w:uiPriority="66" w:unhideWhenUsed="0"/>
-    <w:lsdException w:name="Medium Grid 1 Accent 3" w:semiHidden="0" w:uiPriority="67" w:unhideWhenUsed="0"/>
-    <w:lsdException w:name="Medium Grid 2 Accent 3" w:semiHidden="0" w:uiPriority="68" w:unhideWhenUsed="0"/>
-    <w:lsdException w:name="Medium Grid 3 Accent 3" w:semiHidden="0" w:uiPriority="69" w:unhideWhenUsed="0"/>
-    <w:lsdException w:name="Dark List Accent 3" w:semiHidden="0" w:uiPriority="70" w:unhideWhenUsed="0"/>
-    <w:lsdException w:name="Colorful Shading Accent 3" w:semiHidden="0" w:uiPriority="71" w:unhideWhenUsed="0"/>
-    <w:lsdException w:name="Colorful List Accent 3" w:semiHidden="0" w:uiPriority="72" w:unhideWhenUsed="0"/>
-    <w:lsdException w:name="Colorful Grid Accent 3" w:semiHidden="0" w:uiPriority="73" w:unhideWhenUsed="0"/>
-    <w:lsdException w:name="Light Shading Accent 4" w:semiHidden="0" w:uiPriority="60" w:unhideWhenUsed="0"/>
-    <w:lsdException w:name="Light List Accent 4" w:semiHidden="0" w:uiPriority="61" w:unhideWhenUsed="0"/>
-    <w:lsdException w:name="Light Grid Accent 4" w:semiHidden="0" w:uiPriority="62" w:unhideWhenUsed="0"/>
-    <w:lsdException w:name="Medium Shading 1 Accent 4" w:semiHidden="0" w:uiPriority="63" w:unhideWhenUsed="0"/>
-    <w:lsdException w:name="Medium Shading 2 Accent 4" w:semiHidden="0" w:uiPriority="64" w:unhideWhenUsed="0"/>
-    <w:lsdException w:name="Medium List 1 Accent 4" w:semiHidden="0" w:uiPriority="65" w:unhideWhenUsed="0"/>
-    <w:lsdException w:name="Medium List 2 Accent 4" w:semiHidden="0" w:uiPriority="66" w:unhideWhenUsed="0"/>
-    <w:lsdException w:name="Medium Grid 1 Accent 4" w:semiHidden="0" w:uiPriority="67" w:unhideWhenUsed="0"/>
-    <w:lsdException w:name="Medium Grid 2 Accent 4" w:semiHidden="0" w:uiPriority="68" w:unhideWhenUsed="0"/>
-    <w:lsdException w:name="Medium Grid 3 Accent 4" w:semiHidden="0" w:uiPriority="69" w:unhideWhenUsed="0"/>
-    <w:lsdException w:name="Dark List Accent 4" w:semiHidden="0" w:uiPriority="70" w:unhideWhenUsed="0"/>
-    <w:lsdException w:name="Colorful Shading Accent 4" w:semiHidden="0" w:uiPriority="71" w:unhideWhenUsed="0"/>
-    <w:lsdException w:name="Colorful List Accent 4" w:semiHidden="0" w:uiPriority="72" w:unhideWhenUsed="0"/>
-    <w:lsdException w:name="Colorful Grid Accent 4" w:semiHidden="0" w:uiPriority="73" w:unhideWhenUsed="0"/>
-    <w:lsdException w:name="Light Shading Accent 5" w:semiHidden="0" w:uiPriority="60" w:unhideWhenUsed="0"/>
-    <w:lsdException w:name="Light List Accent 5" w:semiHidden="0" w:uiPriority="61" w:unhideWhenUsed="0"/>
-    <w:lsdException w:name="Light Grid Accent 5" w:semiHidden="0" w:uiPriority="62" w:unhideWhenUsed="0"/>
-    <w:lsdException w:name="Medium Shading 1 Accent 5" w:semiHidden="0" w:uiPriority="63" w:unhideWhenUsed="0"/>
-    <w:lsdException w:name="Medium Shading 2 Accent 5" w:semiHidden="0" w:uiPriority="64" w:unhideWhenUsed="0"/>
-    <w:lsdException w:name="Medium List 1 Accent 5" w:semiHidden="0" w:uiPriority="65" w:unhideWhenUsed="0"/>
-    <w:lsdException w:name="Medium List 2 Accent 5" w:semiHidden="0" w:uiPriority="66" w:unhideWhenUsed="0"/>
-    <w:lsdException w:name="Medium Grid 1 Accent 5" w:semiHidden="0" w:uiPriority="67" w:unhideWhenUsed="0"/>
-    <w:lsdException w:name="Medium Grid 2 Accent 5" w:semiHidden="0" w:uiPriority="68" w:unhideWhenUsed="0"/>
-    <w:lsdException w:name="Medium Grid 3 Accent 5" w:semiHidden="0" w:uiPriority="69" w:unhideWhenUsed="0"/>
-    <w:lsdException w:name="Dark List Accent 5" w:semiHidden="0" w:uiPriority="70" w:unhideWhenUsed="0"/>
-    <w:lsdException w:name="Colorful Shading Accent 5" w:semiHidden="0" w:uiPriority="71" w:unhideWhenUsed="0"/>
-    <w:lsdException w:name="Colorful List Accent 5" w:semiHidden="0" w:uiPriority="72" w:unhideWhenUsed="0"/>
-    <w:lsdException w:name="Colorful Grid Accent 5" w:semiHidden="0" w:uiPriority="73" w:unhideWhenUsed="0"/>
-    <w:lsdException w:name="Light Shading Accent 6" w:semiHidden="0" w:uiPriority="60" w:unhideWhenUsed="0"/>
-    <w:lsdException w:name="Light List Accent 6" w:semiHidden="0" w:uiPriority="61" w:unhideWhenUsed="0"/>
-    <w:lsdException w:name="Light Grid Accent 6" w:semiHidden="0" w:uiPriority="62" w:unhideWhenUsed="0"/>
-    <w:lsdException w:name="Medium Shading 1 Accent 6" w:semiHidden="0" w:uiPriority="63" w:unhideWhenUsed="0"/>
-    <w:lsdException w:name="Medium Shading 2 Accent 6" w:semiHidden="0" w:uiPriority="64" w:unhideWhenUsed="0"/>
-    <w:lsdException w:name="Medium List 1 Accent 6" w:semiHidden="0" w:uiPriority="65" w:unhideWhenUsed="0"/>
-    <w:lsdException w:name="Medium List 2 Accent 6" w:semiHidden="0" w:uiPriority="66" w:unhideWhenUsed="0"/>
-    <w:lsdException w:name="Medium Grid 1 Accent 6" w:semiHidden="0" w:uiPriority="67" w:unhideWhenUsed="0"/>
-    <w:lsdException w:name="Medium Grid 2 Accent 6" w:semiHidden="0" w:uiPriority="68" w:unhideWhenUsed="0"/>
-    <w:lsdException w:name="Medium Grid 3 Accent 6" w:semiHidden="0" w:uiPriority="69" w:unhideWhenUsed="0"/>
-    <w:lsdException w:name="Dark List Accent 6" w:semiHidden="0" w:uiPriority="70" w:unhideWhenUsed="0"/>
-    <w:lsdException w:name="Colorful Shading Accent 6" w:semiHidden="0" w:uiPriority="71" w:unhideWhenUsed="0"/>
-    <w:lsdException w:name="Colorful List Accent 6" w:semiHidden="0" w:uiPriority="72" w:unhideWhenUsed="0"/>
-    <w:lsdException w:name="Colorful Grid Accent 6" w:semiHidden="0" w:uiPriority="73" w:unhideWhenUsed="0"/>
-    <w:lsdException w:name="Subtle Emphasis" w:semiHidden="0" w:uiPriority="19" w:unhideWhenUsed="0" w:qFormat="1"/>
-    <w:lsdException w:name="Intense Emphasis" w:semiHidden="0" w:uiPriority="21" w:unhideWhenUsed="0" w:qFormat="1"/>
-    <w:lsdException w:name="Subtle Reference" w:semiHidden="0" w:uiPriority="31" w:unhideWhenUsed="0" w:qFormat="1"/>
-    <w:lsdException w:name="Intense Reference" w:semiHidden="0" w:uiPriority="32" w:unhideWhenUsed="0" w:qFormat="1"/>
-    <w:lsdException w:name="Book Title" w:semiHidden="0" w:uiPriority="33" w:unhideWhenUsed="0" w:qFormat="1"/>
-    <w:lsdException w:name="Bibliography" w:uiPriority="37"/>
-    <w:lsdException w:name="TOC Heading" w:uiPriority="39" w:qFormat="1"/>
-  </w:latentStyles>
-  <w:style w:type="paragraph" w:default="1" w:styleId="Normal">
-    <w:name w:val="Normal"/>
-    <w:qFormat/>
-    <w:rsid w:val="00026F2A"/>
-    <w:rPr>
-      <w:sz w:val="24"/>
-      <w:szCs w:val="24"/>
-    </w:rPr>
-  </w:style>
-  <w:style w:type="paragraph" w:styleId="Ttulo1">
-    <w:name w:val="heading 1"/>
-    <w:basedOn w:val="Normal"/>
-    <w:next w:val="Normal"/>
-    <w:link w:val="Ttulo1Char"/>
-    <w:qFormat/>
-    <w:rsid w:val="00A2204C"/>
-    <w:pPr>
-      <w:keepNext/>
-      <w:keepLines/>
-      <w:spacing w:before="480"/>
-      <w:outlineLvl w:val="0"/>
-    </w:pPr>
-    <w:rPr>
-      <w:rFonts w:asciiTheme="majorHAnsi" w:eastAsiaTheme="majorEastAsia" w:hAnsiTheme="majorHAnsi" w:cstheme="majorBidi"/>
-      <w:b/>
-      <w:bCs/>
-      <w:color w:val="365F91" w:themeColor="accent1" w:themeShade="BF"/>
-      <w:sz w:val="28"/>
-      <w:szCs w:val="28"/>
-    </w:rPr>
-  </w:style>
-  <w:style w:type="character" w:default="1" w:styleId="Fontepargpadro">
-    <w:name w:val="Default Paragraph Font"/>
-    <w:uiPriority w:val="1"/>
-    <w:semiHidden/>
-    <w:unhideWhenUsed/>
-  </w:style>
-  <w:style w:type="table" w:default="1" w:styleId="Tabelanormal">
-    <w:name w:val="Normal Table"/>
-    <w:uiPriority w:val="99"/>
-    <w:semiHidden/>
-    <w:unhideWhenUsed/>
-    <w:tblPr>
-      <w:tblInd w:w="0" w:type="dxa"/>
-      <w:tblCellMar>
-        <w:top w:w="0" w:type="dxa"/>
-        <w:left w:w="108" w:type="dxa"/>
-        <w:bottom w:w="0" w:type="dxa"/>
-        <w:right w:w="108" w:type="dxa"/>
-      </w:tblCellMar>
-    </w:tblPr>
-  </w:style>
-  <w:style w:type="numbering" w:default="1" w:styleId="Semlista">
-    <w:name w:val="No List"/>
-    <w:uiPriority w:val="99"/>
-    <w:semiHidden/>
-    <w:unhideWhenUsed/>
-  </w:style>
-  <w:style w:type="character" w:customStyle="1" w:styleId="Ttulo1Char">
-    <w:name w:val="Título 1 Char"/>
-    <w:basedOn w:val="Fontepargpadro"/>
-    <w:link w:val="Ttulo1"/>
-    <w:rsid w:val="00A2204C"/>
-    <w:rPr>
-      <w:rFonts w:asciiTheme="majorHAnsi" w:eastAsiaTheme="majorEastAsia" w:hAnsiTheme="majorHAnsi" w:cstheme="majorBidi"/>
-      <w:b/>
-      <w:bCs/>
-      <w:color w:val="365F91" w:themeColor="accent1" w:themeShade="BF"/>
-      <w:sz w:val="28"/>
-      <w:szCs w:val="28"/>
-    </w:rPr>
-  </w:style>
-  <w:style w:type="paragraph" w:styleId="Corpodetexto">
-    <w:name w:val="Body Text"/>
-    <w:basedOn w:val="Normal"/>
-    <w:link w:val="CorpodetextoChar"/>
-    <w:semiHidden/>
-    <w:unhideWhenUsed/>
-    <w:rsid w:val="004F308C"/>
-    <w:pPr>
-      <w:spacing w:after="120"/>
-    </w:pPr>
-  </w:style>
-  <w:style w:type="character" w:customStyle="1" w:styleId="CorpodetextoChar">
-    <w:name w:val="Corpo de texto Char"/>
-    <w:basedOn w:val="Fontepargpadro"/>
-    <w:link w:val="Corpodetexto"/>
-    <w:semiHidden/>
-    <w:rsid w:val="004F308C"/>
-    <w:rPr>
-      <w:sz w:val="24"/>
-      <w:szCs w:val="24"/>
-    </w:rPr>
-  </w:style>
-  <w:style w:type="paragraph" w:styleId="Primeirorecuodecorpodetexto">
-    <w:name w:val="Body Text First Indent"/>
-    <w:basedOn w:val="Corpodetexto"/>
-    <w:link w:val="PrimeirorecuodecorpodetextoChar"/>
-    <w:rsid w:val="004F308C"/>
-    <w:pPr>
-      <w:ind w:firstLine="210"/>
-    </w:pPr>
-  </w:style>
-  <w:style w:type="character" w:customStyle="1" w:styleId="PrimeirorecuodecorpodetextoChar">
-    <w:name w:val="Primeiro recuo de corpo de texto Char"/>
-    <w:basedOn w:val="CorpodetextoChar"/>
-    <w:link w:val="Primeirorecuodecorpodetexto"/>
-    <w:rsid w:val="004F308C"/>
-    <w:rPr>
-      <w:sz w:val="24"/>
-      <w:szCs w:val="24"/>
-    </w:rPr>
-  </w:style>
-  <w:style w:type="paragraph" w:styleId="CabealhodoSumrio">
-    <w:name w:val="TOC Heading"/>
-    <w:basedOn w:val="Ttulo1"/>
-    <w:next w:val="Normal"/>
-    <w:uiPriority w:val="39"/>
-    <w:unhideWhenUsed/>
-    <w:qFormat/>
-    <w:rsid w:val="00E64C52"/>
-    <w:pPr>
-      <w:spacing w:before="240" w:line="259" w:lineRule="auto"/>
-      <w:outlineLvl w:val="9"/>
-    </w:pPr>
-    <w:rPr>
-      <w:b w:val="0"/>
-      <w:bCs w:val="0"/>
-      <w:sz w:val="32"/>
-      <w:szCs w:val="32"/>
-    </w:rPr>
-  </w:style>
-  <w:style w:type="character" w:styleId="TextodoEspaoReservado">
-    <w:name w:val="Placeholder Text"/>
-    <w:basedOn w:val="Fontepargpadro"/>
-    <w:uiPriority w:val="99"/>
-    <w:semiHidden/>
-    <w:rsid w:val="00B1754A"/>
-    <w:rPr>
-      <w:color w:val="808080"/>
-    </w:rPr>
-  </w:style>
-  <w:style w:type="character" w:styleId="Forte">
-    <w:name w:val="Strong"/>
-    <w:basedOn w:val="Fontepargpadro"/>
-    <w:qFormat/>
-    <w:rsid w:val="00B1754A"/>
-    <w:rPr>
-      <w:b/>
-      <w:bCs/>
-    </w:rPr>
-  </w:style>
-  <w:style w:type="character" w:styleId="nfase">
-    <w:name w:val="Emphasis"/>
-    <w:basedOn w:val="Fontepargpadro"/>
-    <w:qFormat/>
-    <w:rsid w:val="00B1754A"/>
-    <w:rPr>
-      <w:i/>
-      <w:iCs/>
-    </w:rPr>
-  </w:style>
-  <w:style w:type="paragraph" w:styleId="Subttulo">
-    <w:name w:val="Subtitle"/>
-    <w:basedOn w:val="Normal"/>
-    <w:next w:val="Normal"/>
-    <w:link w:val="SubttuloChar"/>
-    <w:qFormat/>
-    <w:rsid w:val="00B1754A"/>
-    <w:pPr>
-      <w:numPr>
-        <w:ilvl w:val="1"/>
-      </w:numPr>
-      <w:spacing w:after="160"/>
-    </w:pPr>
-    <w:rPr>
-      <w:rFonts w:asciiTheme="minorHAnsi" w:eastAsiaTheme="minorEastAsia" w:hAnsiTheme="minorHAnsi" w:cstheme="minorBidi"/>
-      <w:color w:val="5A5A5A" w:themeColor="text1" w:themeTint="A5"/>
-      <w:spacing w:val="15"/>
-      <w:sz w:val="22"/>
-      <w:szCs w:val="22"/>
-    </w:rPr>
-  </w:style>
-  <w:style w:type="character" w:customStyle="1" w:styleId="SubttuloChar">
-    <w:name w:val="Subtítulo Char"/>
-    <w:basedOn w:val="Fontepargpadro"/>
-    <w:link w:val="Subttulo"/>
-    <w:rsid w:val="00B1754A"/>
-    <w:rPr>
-      <w:rFonts w:asciiTheme="minorHAnsi" w:eastAsiaTheme="minorEastAsia" w:hAnsiTheme="minorHAnsi" w:cstheme="minorBidi"/>
-      <w:color w:val="5A5A5A" w:themeColor="text1" w:themeTint="A5"/>
-      <w:spacing w:val="15"/>
-      <w:sz w:val="22"/>
-      <w:szCs w:val="22"/>
-    </w:rPr>
-  </w:style>
-  <w:style w:type="paragraph" w:styleId="Textodebalo">
-    <w:name w:val="Balloon Text"/>
-    <w:basedOn w:val="Normal"/>
-    <w:link w:val="TextodebaloChar"/>
-    <w:semiHidden/>
-    <w:unhideWhenUsed/>
-    <w:rsid w:val="00E260E1"/>
-    <w:rPr>
-      <w:rFonts w:ascii="Tahoma" w:hAnsi="Tahoma" w:cs="Tahoma"/>
-      <w:sz w:val="16"/>
-      <w:szCs w:val="16"/>
-    </w:rPr>
-  </w:style>
-  <w:style w:type="character" w:customStyle="1" w:styleId="TextodebaloChar">
-    <w:name w:val="Texto de balão Char"/>
-    <w:basedOn w:val="Fontepargpadro"/>
-    <w:link w:val="Textodebalo"/>
-    <w:semiHidden/>
-    <w:rsid w:val="00E260E1"/>
-    <w:rPr>
-      <w:rFonts w:ascii="Tahoma" w:hAnsi="Tahoma" w:cs="Tahoma"/>
-      <w:sz w:val="16"/>
-      <w:szCs w:val="16"/>
-    </w:rPr>
-  </w:style>
-  <w:style w:type="paragraph" w:styleId="PargrafodaLista">
-    <w:name w:val="List Paragraph"/>
-    <w:basedOn w:val="Normal"/>
-    <w:uiPriority w:val="34"/>
-    <w:qFormat/>
-    <w:rsid w:val="00B30A9B"/>
-    <w:pPr>
-      <w:ind w:left="720"/>
-      <w:contextualSpacing/>
-    </w:pPr>
-  </w:style>
-  <w:style w:type="paragraph" w:styleId="Cabealho">
-    <w:name w:val="header"/>
-    <w:basedOn w:val="Normal"/>
-    <w:link w:val="CabealhoChar"/>
-    <w:unhideWhenUsed/>
-    <w:rsid w:val="00FB0557"/>
-    <w:pPr>
-      <w:tabs>
-        <w:tab w:val="center" w:pos="4252"/>
-        <w:tab w:val="right" w:pos="8504"/>
-      </w:tabs>
-    </w:pPr>
-  </w:style>
-  <w:style w:type="character" w:customStyle="1" w:styleId="CabealhoChar">
-    <w:name w:val="Cabeçalho Char"/>
-    <w:basedOn w:val="Fontepargpadro"/>
-    <w:link w:val="Cabealho"/>
-    <w:rsid w:val="00FB0557"/>
-    <w:rPr>
-      <w:sz w:val="24"/>
-      <w:szCs w:val="24"/>
-    </w:rPr>
-  </w:style>
-  <w:style w:type="paragraph" w:styleId="Rodap">
-    <w:name w:val="footer"/>
-    <w:basedOn w:val="Normal"/>
-    <w:link w:val="RodapChar"/>
-    <w:uiPriority w:val="99"/>
-    <w:unhideWhenUsed/>
-    <w:rsid w:val="00FB0557"/>
-    <w:pPr>
-      <w:tabs>
-        <w:tab w:val="center" w:pos="4252"/>
-        <w:tab w:val="right" w:pos="8504"/>
-      </w:tabs>
-    </w:pPr>
-  </w:style>
-  <w:style w:type="character" w:customStyle="1" w:styleId="RodapChar">
-    <w:name w:val="Rodapé Char"/>
-    <w:basedOn w:val="Fontepargpadro"/>
-    <w:link w:val="Rodap"/>
-    <w:uiPriority w:val="99"/>
-    <w:rsid w:val="00FB0557"/>
-    <w:rPr>
-      <w:sz w:val="24"/>
-      <w:szCs w:val="24"/>
-    </w:rPr>
-  </w:style>
-  <w:style w:type="paragraph" w:customStyle="1" w:styleId="Default">
-    <w:name w:val="Default"/>
-    <w:rsid w:val="00C35166"/>
-    <w:pPr>
-      <w:autoSpaceDE w:val="0"/>
-      <w:autoSpaceDN w:val="0"/>
-      <w:adjustRightInd w:val="0"/>
-    </w:pPr>
-    <w:rPr>
-      <w:rFonts w:ascii="Calibri" w:hAnsi="Calibri" w:cs="Calibri"/>
-      <w:color w:val="000000"/>
-      <w:sz w:val="24"/>
-      <w:szCs w:val="24"/>
-    </w:rPr>
-  </w:style>
-  <w:style w:type="character" w:styleId="Hyperlink">
-    <w:name w:val="Hyperlink"/>
-    <w:basedOn w:val="Fontepargpadro"/>
-    <w:unhideWhenUsed/>
-    <w:rsid w:val="00D64E0E"/>
-    <w:rPr>
-      <w:color w:val="0000FF" w:themeColor="hyperlink"/>
-      <w:u w:val="single"/>
-    </w:rPr>
-  </w:style>
-  <w:style w:type="paragraph" w:styleId="SemEspaamento">
-    <w:name w:val="No Spacing"/>
-    <w:uiPriority w:val="1"/>
-    <w:qFormat/>
-    <w:rsid w:val="00E66612"/>
-    <w:rPr>
-      <w:sz w:val="24"/>
-      <w:szCs w:val="24"/>
-    </w:rPr>
-  </w:style>
-</w:styles>
-</file>
-
-<file path=word/stylesWithEffects.xml><?xml version="1.0" encoding="utf-8"?>
-<w:styles xmlns:wpc="http://schemas.microsoft.com/office/word/2010/wordprocessingCanvas" xmlns:mc="http://schemas.openxmlformats.org/markup-compatibility/2006" xmlns:o="urn:schemas-microsoft-com:office:office" xmlns:r="http://schemas.openxmlformats.org/officeDocument/2006/relationships" xmlns:m="http://schemas.openxmlformats.org/officeDocument/2006/math" xmlns:v="urn:schemas-microsoft-com:vml" xmlns:wp14="http://schemas.microsoft.com/office/word/2010/wordprocessingDrawing" xmlns:wp="http://schemas.openxmlformats.org/drawingml/2006/wordprocessingDrawing" xmlns:w10="urn:schemas-microsoft-com:office:word" xmlns:w="http://schemas.openxmlformats.org/wordprocessingml/2006/main" xmlns:w14="http://schemas.microsoft.com/office/word/2010/wordml" xmlns:wpg="http://schemas.microsoft.com/office/word/2010/wordprocessingGroup" xmlns:wpi="http://schemas.microsoft.com/office/word/2010/wordprocessingInk" xmlns:wne="http://schemas.microsoft.com/office/word/2006/wordml" xmlns:wps="http://schemas.microsoft.com/office/word/2010/wordprocessingShape" mc:Ignorable="w14 wp14">
-  <w:docDefaults>
-    <w:rPrDefault>
-      <w:rPr>
-        <w:rFonts w:ascii="Times New Roman" w:eastAsia="Times New Roman" w:hAnsi="Times New Roman" w:cs="Times New Roman"/>
-        <w:lang w:val="pt-BR" w:eastAsia="pt-BR" w:bidi="ar-SA"/>
-      </w:rPr>
-    </w:rPrDefault>
-    <w:pPrDefault/>
-  </w:docDefaults>
-  <w:latentStyles w:defLockedState="0" w:defUIPriority="0" w:defSemiHidden="1" w:defUnhideWhenUsed="1" w:defQFormat="0" w:count="267">
-    <w:lsdException w:name="Normal" w:semiHidden="0" w:unhideWhenUsed="0" w:qFormat="1"/>
-    <w:lsdException w:name="heading 1" w:semiHidden="0" w:unhideWhenUsed="0" w:qFormat="1"/>
-    <w:lsdException w:name="heading 2" w:qFormat="1"/>
-    <w:lsdException w:name="heading 3" w:qFormat="1"/>
-    <w:lsdException w:name="heading 4" w:qFormat="1"/>
-    <w:lsdException w:name="heading 5" w:qFormat="1"/>
-    <w:lsdException w:name="heading 6" w:qFormat="1"/>
-    <w:lsdException w:name="heading 7" w:qFormat="1"/>
-    <w:lsdException w:name="heading 8" w:qFormat="1"/>
-    <w:lsdException w:name="heading 9" w:qFormat="1"/>
-    <w:lsdException w:name="footer" w:uiPriority="99"/>
-    <w:lsdException w:name="caption" w:qFormat="1"/>
-    <w:lsdException w:name="List Number" w:semiHidden="0" w:unhideWhenUsed="0"/>
-    <w:lsdException w:name="List 4" w:semiHidden="0" w:unhideWhenUsed="0"/>
-    <w:lsdException w:name="List 5" w:semiHidden="0" w:unhideWhenUsed="0"/>
-    <w:lsdException w:name="Title" w:semiHidden="0" w:unhideWhenUsed="0" w:qFormat="1"/>
-    <w:lsdException w:name="Subtitle" w:semiHidden="0" w:unhideWhenUsed="0" w:qFormat="1"/>
-    <w:lsdException w:name="Salutation" w:semiHidden="0" w:unhideWhenUsed="0"/>
-    <w:lsdException w:name="Date" w:semiHidden="0" w:unhideWhenUsed="0"/>
-    <w:lsdException w:name="Body Text First Indent" w:semiHidden="0" w:unhideWhenUsed="0"/>
-    <w:lsdException w:name="Strong" w:semiHidden="0" w:unhideWhenUsed="0" w:qFormat="1"/>
-    <w:lsdException w:name="Emphasis" w:semiHidden="0" w:unhideWhenUsed="0" w:qFormat="1"/>
-    <w:lsdException w:name="Table Grid" w:semiHidden="0" w:unhideWhenUsed="0"/>
-    <w:lsdException w:name="Placeholder Text" w:uiPriority="99" w:unhideWhenUsed="0"/>
-    <w:lsdException w:name="No Spacing" w:semiHidden="0" w:uiPriority="1" w:unhideWhenUsed="0" w:qFormat="1"/>
-    <w:lsdException w:name="Light Shading" w:semiHidden="0" w:uiPriority="60" w:unhideWhenUsed="0"/>
-    <w:lsdException w:name="Light List" w:semiHidden="0" w:uiPriority="61" w:unhideWhenUsed="0"/>
-    <w:lsdException w:name="Light Grid" w:semiHidden="0" w:uiPriority="62" w:unhideWhenUsed="0"/>
-    <w:lsdException w:name="Medium Shading 1" w:semiHidden="0" w:uiPriority="63" w:unhideWhenUsed="0"/>
-    <w:lsdException w:name="Medium Shading 2" w:semiHidden="0" w:uiPriority="64" w:unhideWhenUsed="0"/>
-    <w:lsdException w:name="Medium List 1" w:semiHidden="0" w:uiPriority="65" w:unhideWhenUsed="0"/>
-    <w:lsdException w:name="Medium List 2" w:semiHidden="0" w:uiPriority="66" w:unhideWhenUsed="0"/>
-    <w:lsdException w:name="Medium Grid 1" w:semiHidden="0" w:uiPriority="67" w:unhideWhenUsed="0"/>
-    <w:lsdException w:name="Medium Grid 2" w:semiHidden="0" w:uiPriority="68" w:unhideWhenUsed="0"/>
-    <w:lsdException w:name="Medium Grid 3" w:semiHidden="0" w:uiPriority="69" w:unhideWhenUsed="0"/>
-    <w:lsdException w:name="Dark List" w:semiHidden="0" w:uiPriority="70" w:unhideWhenUsed="0"/>
-    <w:lsdException w:name="Colorful Shading" w:semiHidden="0" w:uiPriority="71" w:unhideWhenUsed="0"/>
-    <w:lsdException w:name="Colorful List" w:semiHidden="0" w:uiPriority="72" w:unhideWhenUsed="0"/>
-    <w:lsdException w:name="Colorful Grid" w:semiHidden="0" w:uiPriority="73" w:unhideWhenUsed="0"/>
-    <w:lsdException w:name="Light Shading Accent 1" w:semiHidden="0" w:uiPriority="60" w:unhideWhenUsed="0"/>
-    <w:lsdException w:name="Light List Accent 1" w:semiHidden="0" w:uiPriority="61" w:unhideWhenUsed="0"/>
-    <w:lsdException w:name="Light Grid Accent 1" w:semiHidden="0" w:uiPriority="62" w:unhideWhenUsed="0"/>
-    <w:lsdException w:name="Medium Shading 1 Accent 1" w:semiHidden="0" w:uiPriority="63" w:unhideWhenUsed="0"/>
-    <w:lsdException w:name="Medium Shading 2 Accent 1" w:semiHidden="0" w:uiPriority="64" w:unhideWhenUsed="0"/>
-    <w:lsdException w:name="Medium List 1 Accent 1" w:semiHidden="0" w:uiPriority="65" w:unhideWhenUsed="0"/>
-    <w:lsdException w:name="Revision" w:uiPriority="99" w:unhideWhenUsed="0"/>
-    <w:lsdException w:name="List Paragraph" w:semiHidden="0" w:uiPriority="34" w:unhideWhenUsed="0" w:qFormat="1"/>
-    <w:lsdException w:name="Quote" w:semiHidden="0" w:uiPriority="29" w:unhideWhenUsed="0" w:qFormat="1"/>
-    <w:lsdException w:name="Intense Quote" w:semiHidden="0" w:uiPriority="30" w:unhideWhenUsed="0" w:qFormat="1"/>
-    <w:lsdException w:name="Medium List 2 Accent 1" w:semiHidden="0" w:uiPriority="66" w:unhideWhenUsed="0"/>
-    <w:lsdException w:name="Medium Grid 1 Accent 1" w:semiHidden="0" w:uiPriority="67" w:unhideWhenUsed="0"/>
-    <w:lsdException w:name="Medium Grid 2 Accent 1" w:semiHidden="0" w:uiPriority="68" w:unhideWhenUsed="0"/>
-    <w:lsdException w:name="Medium Grid 3 Accent 1" w:semiHidden="0" w:uiPriority="69" w:unhideWhenUsed="0"/>
-    <w:lsdException w:name="Dark List Accent 1" w:semiHidden="0" w:uiPriority="70" w:unhideWhenUsed="0"/>
-    <w:lsdException w:name="Colorful Shading Accent 1" w:semiHidden="0" w:uiPriority="71" w:unhideWhenUsed="0"/>
-    <w:lsdException w:name="Colorful List Accent 1" w:semiHidden="0" w:uiPriority="72" w:unhideWhenUsed="0"/>
-    <w:lsdException w:name="Colorful Grid Accent 1" w:semiHidden="0" w:uiPriority="73" w:unhideWhenUsed="0"/>
-    <w:lsdException w:name="Light Shading Accent 2" w:semiHidden="0" w:uiPriority="60" w:unhideWhenUsed="0"/>
-    <w:lsdException w:name="Light List Accent 2" w:semiHidden="0" w:uiPriority="61" w:unhideWhenUsed="0"/>
-    <w:lsdException w:name="Light Grid Accent 2" w:semiHidden="0" w:uiPriority="62" w:unhideWhenUsed="0"/>
-    <w:lsdException w:name="Medium Shading 1 Accent 2" w:semiHidden="0" w:uiPriority="63" w:unhideWhenUsed="0"/>
-    <w:lsdException w:name="Medium Shading 2 Accent 2" w:semiHidden="0" w:uiPriority="64" w:unhideWhenUsed="0"/>
-    <w:lsdException w:name="Medium List 1 Accent 2" w:semiHidden="0" w:uiPriority="65" w:unhideWhenUsed="0"/>
-    <w:lsdException w:name="Medium List 2 Accent 2" w:semiHidden="0" w:uiPriority="66" w:unhideWhenUsed="0"/>
-    <w:lsdException w:name="Medium Grid 1 Accent 2" w:semiHidden="0" w:uiPriority="67" w:unhideWhenUsed="0"/>
-    <w:lsdException w:name="Medium Grid 2 Accent 2" w:semiHidden="0" w:uiPriority="68" w:unhideWhenUsed="0"/>
-    <w:lsdException w:name="Medium Grid 3 Accent 2" w:semiHidden="0" w:uiPriority="69" w:unhideWhenUsed="0"/>
-    <w:lsdException w:name="Dark List Accent 2" w:semiHidden="0" w:uiPriority="70" w:unhideWhenUsed="0"/>
-    <w:lsdException w:name="Colorful Shading Accent 2" w:semiHidden="0" w:uiPriority="71" w:unhideWhenUsed="0"/>
-    <w:lsdException w:name="Colorful List Accent 2" w:semiHidden="0" w:uiPriority="72" w:unhideWhenUsed="0"/>
-    <w:lsdException w:name="Colorful Grid Accent 2" w:semiHidden="0" w:uiPriority="73" w:unhideWhenUsed="0"/>
-    <w:lsdException w:name="Light Shading Accent 3" w:semiHidden="0" w:uiPriority="60" w:unhideWhenUsed="0"/>
-    <w:lsdException w:name="Light List Accent 3" w:semiHidden="0" w:uiPriority="61" w:unhideWhenUsed="0"/>
-    <w:lsdException w:name="Light Grid Accent 3" w:semiHidden="0" w:uiPriority="62" w:unhideWhenUsed="0"/>
-    <w:lsdException w:name="Medium Shading 1 Accent 3" w:semiHidden="0" w:uiPriority="63" w:unhideWhenUsed="0"/>
-    <w:lsdException w:name="Medium Shading 2 Accent 3" w:semiHidden="0" w:uiPriority="64" w:unhideWhenUsed="0"/>
-    <w:lsdException w:name="Medium List 1 Accent 3" w:semiHidden="0" w:uiPriority="65" w:unhideWhenUsed="0"/>
-    <w:lsdException w:name="Medium List 2 Accent 3" w:semiHidden="0" w:uiPriority="66" w:unhideWhenUsed="0"/>
-    <w:lsdException w:name="Medium Grid 1 Accent 3" w:semiHidden="0" w:uiPriority="67" w:unhideWhenUsed="0"/>
-    <w:lsdException w:name="Medium Grid 2 Accent 3" w:semiHidden="0" w:uiPriority="68" w:unhideWhenUsed="0"/>
-    <w:lsdException w:name="Medium Grid 3 Accent 3" w:semiHidden="0" w:uiPriority="69" w:unhideWhenUsed="0"/>
-    <w:lsdException w:name="Dark List Accent 3" w:semiHidden="0" w:uiPriority="70" w:unhideWhenUsed="0"/>
-    <w:lsdException w:name="Colorful Shading Accent 3" w:semiHidden="0" w:uiPriority="71" w:unhideWhenUsed="0"/>
-    <w:lsdException w:name="Colorful List Accent 3" w:semiHidden="0" w:uiPriority="72" w:unhideWhenUsed="0"/>
-    <w:lsdException w:name="Colorful Grid Accent 3" w:semiHidden="0" w:uiPriority="73" w:unhideWhenUsed="0"/>
-    <w:lsdException w:name="Light Shading Accent 4" w:semiHidden="0" w:uiPriority="60" w:unhideWhenUsed="0"/>
-    <w:lsdException w:name="Light List Accent 4" w:semiHidden="0" w:uiPriority="61" w:unhideWhenUsed="0"/>
-    <w:lsdException w:name="Light Grid Accent 4" w:semiHidden="0" w:uiPriority="62" w:unhideWhenUsed="0"/>
-    <w:lsdException w:name="Medium Shading 1 Accent 4" w:semiHidden="0" w:uiPriority="63" w:unhideWhenUsed="0"/>
-    <w:lsdException w:name="Medium Shading 2 Accent 4" w:semiHidden="0" w:uiPriority="64" w:unhideWhenUsed="0"/>
-    <w:lsdException w:name="Medium List 1 Accent 4" w:semiHidden="0" w:uiPriority="65" w:unhideWhenUsed="0"/>
-    <w:lsdException w:name="Medium List 2 Accent 4" w:semiHidden="0" w:uiPriority="66" w:unhideWhenUsed="0"/>
-    <w:lsdException w:name="Medium Grid 1 Accent 4" w:semiHidden="0" w:uiPriority="67" w:unhideWhenUsed="0"/>
-    <w:lsdException w:name="Medium Grid 2 Accent 4" w:semiHidden="0" w:uiPriority="68" w:unhideWhenUsed="0"/>
-    <w:lsdException w:name="Medium Grid 3 Accent 4" w:semiHidden="0" w:uiPriority="69" w:unhideWhenUsed="0"/>
-    <w:lsdException w:name="Dark List Accent 4" w:semiHidden="0" w:uiPriority="70" w:unhideWhenUsed="0"/>
-    <w:lsdException w:name="Colorful Shading Accent 4" w:semiHidden="0" w:uiPriority="71" w:unhideWhenUsed="0"/>
-    <w:lsdException w:name="Colorful List Accent 4" w:semiHidden="0" w:uiPriority="72" w:unhideWhenUsed="0"/>
-    <w:lsdException w:name="Colorful Grid Accent 4" w:semiHidden="0" w:uiPriority="73" w:unhideWhenUsed="0"/>
-    <w:lsdException w:name="Light Shading Accent 5" w:semiHidden="0" w:uiPriority="60" w:unhideWhenUsed="0"/>
-    <w:lsdException w:name="Light List Accent 5" w:semiHidden="0" w:uiPriority="61" w:unhideWhenUsed="0"/>
-    <w:lsdException w:name="Light Grid Accent 5" w:semiHidden="0" w:uiPriority="62" w:unhideWhenUsed="0"/>
-    <w:lsdException w:name="Medium Shading 1 Accent 5" w:semiHidden="0" w:uiPriority="63" w:unhideWhenUsed="0"/>
-    <w:lsdException w:name="Medium Shading 2 Accent 5" w:semiHidden="0" w:uiPriority="64" w:unhideWhenUsed="0"/>
-    <w:lsdException w:name="Medium List 1 Accent 5" w:semiHidden="0" w:uiPriority="65" w:unhideWhenUsed="0"/>
-    <w:lsdException w:name="Medium List 2 Accent 5" w:semiHidden="0" w:uiPriority="66" w:unhideWhenUsed="0"/>
-    <w:lsdException w:name="Medium Grid 1 Accent 5" w:semiHidden="0" w:uiPriority="67" w:unhideWhenUsed="0"/>
-    <w:lsdException w:name="Medium Grid 2 Accent 5" w:semiHidden="0" w:uiPriority="68" w:unhideWhenUsed="0"/>
-    <w:lsdException w:name="Medium Grid 3 Accent 5" w:semiHidden="0" w:uiPriority="69" w:unhideWhenUsed="0"/>
-    <w:lsdException w:name="Dark List Accent 5" w:semiHidden="0" w:uiPriority="70" w:unhideWhenUsed="0"/>
-    <w:lsdException w:name="Colorful Shading Accent 5" w:semiHidden="0" w:uiPriority="71" w:unhideWhenUsed="0"/>
-    <w:lsdException w:name="Colorful List Accent 5" w:semiHidden="0" w:uiPriority="72" w:unhideWhenUsed="0"/>
-    <w:lsdException w:name="Colorful Grid Accent 5" w:semiHidden="0" w:uiPriority="73" w:unhideWhenUsed="0"/>
-    <w:lsdException w:name="Light Shading Accent 6" w:semiHidden="0" w:uiPriority="60" w:unhideWhenUsed="0"/>
-    <w:lsdException w:name="Light List Accent 6" w:semiHidden="0" w:uiPriority="61" w:unhideWhenUsed="0"/>
-    <w:lsdException w:name="Light Grid Accent 6" w:semiHidden="0" w:uiPriority="62" w:unhideWhenUsed="0"/>
-    <w:lsdException w:name="Medium Shading 1 Accent 6" w:semiHidden="0" w:uiPriority="63" w:unhideWhenUsed="0"/>
-    <w:lsdException w:name="Medium Shading 2 Accent 6" w:semiHidden="0" w:uiPriority="64" w:unhideWhenUsed="0"/>
-    <w:lsdException w:name="Medium List 1 Accent 6" w:semiHidden="0" w:uiPriority="65" w:unhideWhenUsed="0"/>
-    <w:lsdException w:name="Medium List 2 Accent 6" w:semiHidden="0" w:uiPriority="66" w:unhideWhenUsed="0"/>
-    <w:lsdException w:name="Medium Grid 1 Accent 6" w:semiHidden="0" w:uiPriority="67" w:unhideWhenUsed="0"/>
-    <w:lsdException w:name="Medium Grid 2 Accent 6" w:semiHidden="0" w:uiPriority="68" w:unhideWhenUsed="0"/>
-    <w:lsdException w:name="Medium Grid 3 Accent 6" w:semiHidden="0" w:uiPriority="69" w:unhideWhenUsed="0"/>
-    <w:lsdException w:name="Dark List Accent 6" w:semiHidden="0" w:uiPriority="70" w:unhideWhenUsed="0"/>
-    <w:lsdException w:name="Colorful Shading Accent 6" w:semiHidden="0" w:uiPriority="71" w:unhideWhenUsed="0"/>
-    <w:lsdException w:name="Colorful List Accent 6" w:semiHidden="0" w:uiPriority="72" w:unhideWhenUsed="0"/>
-    <w:lsdException w:name="Colorful Grid Accent 6" w:semiHidden="0" w:uiPriority="73" w:unhideWhenUsed="0"/>
-    <w:lsdException w:name="Subtle Emphasis" w:semiHidden="0" w:uiPriority="19" w:unhideWhenUsed="0" w:qFormat="1"/>
-    <w:lsdException w:name="Intense Emphasis" w:semiHidden="0" w:uiPriority="21" w:unhideWhenUsed="0" w:qFormat="1"/>
-    <w:lsdException w:name="Subtle Reference" w:semiHidden="0" w:uiPriority="31" w:unhideWhenUsed="0" w:qFormat="1"/>
-    <w:lsdException w:name="Intense Reference" w:semiHidden="0" w:uiPriority="32" w:unhideWhenUsed="0" w:qFormat="1"/>
-    <w:lsdException w:name="Book Title" w:semiHidden="0" w:uiPriority="33" w:unhideWhenUsed="0" w:qFormat="1"/>
-    <w:lsdException w:name="Bibliography" w:uiPriority="37"/>
-    <w:lsdException w:name="TOC Heading" w:uiPriority="39" w:qFormat="1"/>
+  <w:latentStyles w:defLockedState="0" w:defUIPriority="0" w:defSemiHidden="0" w:defUnhideWhenUsed="0" w:defQFormat="0" w:count="371">
+    <w:lsdException w:name="Normal" w:qFormat="1"/>
+    <w:lsdException w:name="heading 1" w:qFormat="1"/>
+    <w:lsdException w:name="heading 2" w:semiHidden="1" w:unhideWhenUsed="1" w:qFormat="1"/>
+    <w:lsdException w:name="heading 3" w:semiHidden="1" w:unhideWhenUsed="1" w:qFormat="1"/>
+    <w:lsdException w:name="heading 4" w:semiHidden="1" w:unhideWhenUsed="1" w:qFormat="1"/>
+    <w:lsdException w:name="heading 5" w:semiHidden="1" w:unhideWhenUsed="1" w:qFormat="1"/>
+    <w:lsdException w:name="heading 6" w:semiHidden="1" w:unhideWhenUsed="1" w:qFormat="1"/>
+    <w:lsdException w:name="heading 7" w:semiHidden="1" w:unhideWhenUsed="1" w:qFormat="1"/>
+    <w:lsdException w:name="heading 8" w:semiHidden="1" w:unhideWhenUsed="1" w:qFormat="1"/>
+    <w:lsdException w:name="heading 9" w:semiHidden="1" w:unhideWhenUsed="1" w:qFormat="1"/>
+    <w:lsdException w:name="index 1" w:semiHidden="1" w:unhideWhenUsed="1"/>
+    <w:lsdException w:name="index 2" w:semiHidden="1" w:unhideWhenUsed="1"/>
+    <w:lsdException w:name="index 3" w:semiHidden="1" w:unhideWhenUsed="1"/>
+    <w:lsdException w:name="index 4" w:semiHidden="1" w:unhideWhenUsed="1"/>
+    <w:lsdException w:name="index 5" w:semiHidden="1" w:unhideWhenUsed="1"/>
+    <w:lsdException w:name="index 6" w:semiHidden="1" w:unhideWhenUsed="1"/>
+    <w:lsdException w:name="index 7" w:semiHidden="1" w:unhideWhenUsed="1"/>
+    <w:lsdException w:name="index 8" w:semiHidden="1" w:unhideWhenUsed="1"/>
+    <w:lsdException w:name="index 9" w:semiHidden="1" w:unhideWhenUsed="1"/>
+    <w:lsdException w:name="toc 1" w:semiHidden="1" w:unhideWhenUsed="1"/>
+    <w:lsdException w:name="toc 2" w:semiHidden="1" w:unhideWhenUsed="1"/>
+    <w:lsdException w:name="toc 3" w:semiHidden="1" w:unhideWhenUsed="1"/>
+    <w:lsdException w:name="toc 4" w:semiHidden="1" w:unhideWhenUsed="1"/>
+    <w:lsdException w:name="toc 5" w:semiHidden="1" w:unhideWhenUsed="1"/>
+    <w:lsdException w:name="toc 6" w:semiHidden="1" w:unhideWhenUsed="1"/>
+    <w:lsdException w:name="toc 7" w:semiHidden="1" w:unhideWhenUsed="1"/>
+    <w:lsdException w:name="toc 8" w:semiHidden="1" w:unhideWhenUsed="1"/>
+    <w:lsdException w:name="toc 9" w:semiHidden="1" w:unhideWhenUsed="1"/>
+    <w:lsdException w:name="Normal Indent" w:semiHidden="1" w:unhideWhenUsed="1"/>
+    <w:lsdException w:name="footnote text" w:semiHidden="1" w:unhideWhenUsed="1"/>
+    <w:lsdException w:name="annotation text" w:semiHidden="1" w:unhideWhenUsed="1"/>
+    <w:lsdException w:name="header" w:semiHidden="1" w:unhideWhenUsed="1"/>
+    <w:lsdException w:name="footer" w:semiHidden="1" w:uiPriority="99" w:unhideWhenUsed="1"/>
+    <w:lsdException w:name="index heading" w:semiHidden="1" w:unhideWhenUsed="1"/>
+    <w:lsdException w:name="caption" w:semiHidden="1" w:unhideWhenUsed="1" w:qFormat="1"/>
+    <w:lsdException w:name="table of figures" w:semiHidden="1" w:unhideWhenUsed="1"/>
+    <w:lsdException w:name="envelope address" w:semiHidden="1" w:unhideWhenUsed="1"/>
+    <w:lsdException w:name="envelope return" w:semiHidden="1" w:unhideWhenUsed="1"/>
+    <w:lsdException w:name="footnote reference" w:semiHidden="1" w:unhideWhenUsed="1"/>
+    <w:lsdException w:name="annotation reference" w:semiHidden="1" w:unhideWhenUsed="1"/>
+    <w:lsdException w:name="line number" w:semiHidden="1" w:unhideWhenUsed="1"/>
+    <w:lsdException w:name="page number" w:semiHidden="1" w:unhideWhenUsed="1"/>
+    <w:lsdException w:name="endnote reference" w:semiHidden="1" w:unhideWhenUsed="1"/>
+    <w:lsdException w:name="endnote text" w:semiHidden="1" w:unhideWhenUsed="1"/>
+    <w:lsdException w:name="table of authorities" w:semiHidden="1" w:unhideWhenUsed="1"/>
+    <w:lsdException w:name="macro" w:semiHidden="1" w:unhideWhenUsed="1"/>
+    <w:lsdException w:name="toa heading" w:semiHidden="1" w:unhideWhenUsed="1"/>
+    <w:lsdException w:name="List" w:semiHidden="1" w:unhideWhenUsed="1"/>
+    <w:lsdException w:name="List Bullet" w:semiHidden="1" w:unhideWhenUsed="1"/>
+    <w:lsdException w:name="List 2" w:semiHidden="1" w:unhideWhenUsed="1"/>
+    <w:lsdException w:name="List 3" w:semiHidden="1" w:unhideWhenUsed="1"/>
+    <w:lsdException w:name="List Bullet 2" w:semiHidden="1" w:unhideWhenUsed="1"/>
+    <w:lsdException w:name="List Bullet 3" w:semiHidden="1" w:unhideWhenUsed="1"/>
+    <w:lsdException w:name="List Bullet 4" w:semiHidden="1" w:unhideWhenUsed="1"/>
+    <w:lsdException w:name="List Bullet 5" w:semiHidden="1" w:unhideWhenUsed="1"/>
+    <w:lsdException w:name="List Number 2" w:semiHidden="1" w:unhideWhenUsed="1"/>
+    <w:lsdException w:name="List Number 3" w:semiHidden="1" w:unhideWhenUsed="1"/>
+    <w:lsdException w:name="List Number 4" w:semiHidden="1" w:unhideWhenUsed="1"/>
+    <w:lsdException w:name="List Number 5" w:semiHidden="1" w:unhideWhenUsed="1"/>
+    <w:lsdException w:name="Title" w:qFormat="1"/>
+    <w:lsdException w:name="Closing" w:semiHidden="1" w:unhideWhenUsed="1"/>
+    <w:lsdException w:name="Signature" w:semiHidden="1" w:unhideWhenUsed="1"/>
+    <w:lsdException w:name="Default Paragraph Font" w:semiHidden="1" w:unhideWhenUsed="1"/>
+    <w:lsdException w:name="Body Text" w:semiHidden="1" w:unhideWhenUsed="1"/>
+    <w:lsdException w:name="Body Text Indent" w:semiHidden="1" w:unhideWhenUsed="1"/>
+    <w:lsdException w:name="List Continue" w:semiHidden="1" w:unhideWhenUsed="1"/>
+    <w:lsdException w:name="List Continue 2" w:semiHidden="1" w:unhideWhenUsed="1"/>
+    <w:lsdException w:name="List Continue 3" w:semiHidden="1" w:unhideWhenUsed="1"/>
+    <w:lsdException w:name="List Continue 4" w:semiHidden="1" w:unhideWhenUsed="1"/>
+    <w:lsdException w:name="List Continue 5" w:semiHidden="1" w:unhideWhenUsed="1"/>
+    <w:lsdException w:name="Message Header" w:semiHidden="1" w:unhideWhenUsed="1"/>
+    <w:lsdException w:name="Subtitle" w:qFormat="1"/>
+    <w:lsdException w:name="Body Text First Indent 2" w:semiHidden="1" w:unhideWhenUsed="1"/>
+    <w:lsdException w:name="Note Heading" w:semiHidden="1" w:unhideWhenUsed="1"/>
+    <w:lsdException w:name="Body Text 2" w:semiHidden="1" w:unhideWhenUsed="1"/>
+    <w:lsdException w:name="Body Text 3" w:semiHidden="1" w:unhideWhenUsed="1"/>
+    <w:lsdException w:name="Body Text Indent 2" w:semiHidden="1" w:unhideWhenUsed="1"/>
+    <w:lsdException w:name="Body Text Indent 3" w:semiHidden="1" w:unhideWhenUsed="1"/>
+    <w:lsdException w:name="Block Text" w:semiHidden="1" w:unhideWhenUsed="1"/>
+    <w:lsdException w:name="Hyperlink" w:semiHidden="1" w:unhideWhenUsed="1"/>
+    <w:lsdException w:name="FollowedHyperlink" w:semiHidden="1" w:unhideWhenUsed="1"/>
+    <w:lsdException w:name="Strong" w:qFormat="1"/>
+    <w:lsdException w:name="Emphasis" w:qFormat="1"/>
+    <w:lsdException w:name="Document Map" w:semiHidden="1" w:unhideWhenUsed="1"/>
+    <w:lsdException w:name="Plain Text" w:semiHidden="1" w:unhideWhenUsed="1"/>
+    <w:lsdException w:name="E-mail Signature" w:semiHidden="1" w:unhideWhenUsed="1"/>
+    <w:lsdException w:name="HTML Top of Form" w:semiHidden="1" w:unhideWhenUsed="1"/>
+    <w:lsdException w:name="HTML Bottom of Form" w:semiHidden="1" w:unhideWhenUsed="1"/>
+    <w:lsdException w:name="Normal (Web)" w:semiHidden="1" w:unhideWhenUsed="1"/>
+    <w:lsdException w:name="HTML Acronym" w:semiHidden="1" w:unhideWhenUsed="1"/>
+    <w:lsdException w:name="HTML Address" w:semiHidden="1" w:unhideWhenUsed="1"/>
+    <w:lsdException w:name="HTML Cite" w:semiHidden="1" w:unhideWhenUsed="1"/>
+    <w:lsdException w:name="HTML Code" w:semiHidden="1" w:unhideWhenUsed="1"/>
+    <w:lsdException w:name="HTML Definition" w:semiHidden="1" w:unhideWhenUsed="1"/>
+    <w:lsdException w:name="HTML Keyboard" w:semiHidden="1" w:unhideWhenUsed="1"/>
+    <w:lsdException w:name="HTML Preformatted" w:semiHidden="1" w:unhideWhenUsed="1"/>
+    <w:lsdException w:name="HTML Sample" w:semiHidden="1" w:unhideWhenUsed="1"/>
+    <w:lsdException w:name="HTML Typewriter" w:semiHidden="1" w:unhideWhenUsed="1"/>
+    <w:lsdException w:name="HTML Variable" w:semiHidden="1" w:unhideWhenUsed="1"/>
+    <w:lsdException w:name="Normal Table" w:semiHidden="1" w:unhideWhenUsed="1"/>
+    <w:lsdException w:name="annotation subject" w:semiHidden="1" w:unhideWhenUsed="1"/>
+    <w:lsdException w:name="No List" w:semiHidden="1" w:unhideWhenUsed="1"/>
+    <w:lsdException w:name="Outline List 1" w:semiHidden="1" w:unhideWhenUsed="1"/>
+    <w:lsdException w:name="Outline List 2" w:semiHidden="1" w:unhideWhenUsed="1"/>
+    <w:lsdException w:name="Outline List 3" w:semiHidden="1" w:unhideWhenUsed="1"/>
+    <w:lsdException w:name="Table Simple 1" w:semiHidden="1" w:unhideWhenUsed="1"/>
+    <w:lsdException w:name="Table Simple 2" w:semiHidden="1" w:unhideWhenUsed="1"/>
+    <w:lsdException w:name="Table Simple 3" w:semiHidden="1" w:unhideWhenUsed="1"/>
+    <w:lsdException w:name="Table Classic 1" w:semiHidden="1" w:unhideWhenUsed="1"/>
+    <w:lsdException w:name="Table Classic 2" w:semiHidden="1" w:unhideWhenUsed="1"/>
+    <w:lsdException w:name="Table Classic 3" w:semiHidden="1" w:unhideWhenUsed="1"/>
+    <w:lsdException w:name="Table Classic 4" w:semiHidden="1" w:unhideWhenUsed="1"/>
+    <w:lsdException w:name="Table Colorful 1" w:semiHidden="1" w:unhideWhenUsed="1"/>
+    <w:lsdException w:name="Table Colorful 2" w:semiHidden="1" w:unhideWhenUsed="1"/>
+    <w:lsdException w:name="Table Colorful 3" w:semiHidden="1" w:unhideWhenUsed="1"/>
+    <w:lsdException w:name="Table Columns 1" w:semiHidden="1" w:unhideWhenUsed="1"/>
+    <w:lsdException w:name="Table Columns 2" w:semiHidden="1" w:unhideWhenUsed="1"/>
+    <w:lsdException w:name="Table Columns 3" w:semiHidden="1" w:unhideWhenUsed="1"/>
+    <w:lsdException w:name="Table Columns 4" w:semiHidden="1" w:unhideWhenUsed="1"/>
+    <w:lsdException w:name="Table Columns 5" w:semiHidden="1" w:unhideWhenUsed="1"/>
+    <w:lsdException w:name="Table Grid 1" w:semiHidden="1" w:unhideWhenUsed="1"/>
+    <w:lsdException w:name="Table Grid 2" w:semiHidden="1" w:unhideWhenUsed="1"/>
+    <w:lsdException w:name="Table Grid 3" w:semiHidden="1" w:unhideWhenUsed="1"/>
+    <w:lsdException w:name="Table Grid 4" w:semiHidden="1" w:unhideWhenUsed="1"/>
+    <w:lsdException w:name="Table Grid 5" w:semiHidden="1" w:unhideWhenUsed="1"/>
+    <w:lsdException w:name="Table Grid 6" w:semiHidden="1" w:unhideWhenUsed="1"/>
+    <w:lsdException w:name="Table Grid 7" w:semiHidden="1" w:unhideWhenUsed="1"/>
+    <w:lsdException w:name="Table Grid 8" w:semiHidden="1" w:unhideWhenUsed="1"/>
+    <w:lsdException w:name="Table List 1" w:semiHidden="1" w:unhideWhenUsed="1"/>
+    <w:lsdException w:name="Table List 2" w:semiHidden="1" w:unhideWhenUsed="1"/>
+    <w:lsdException w:name="Table List 3" w:semiHidden="1" w:unhideWhenUsed="1"/>
+    <w:lsdException w:name="Table List 4" w:semiHidden="1" w:unhideWhenUsed="1"/>
+    <w:lsdException w:name="Table List 5" w:semiHidden="1" w:unhideWhenUsed="1"/>
+    <w:lsdException w:name="Table List 6" w:semiHidden="1" w:unhideWhenUsed="1"/>
+    <w:lsdException w:name="Table List 7" w:semiHidden="1" w:unhideWhenUsed="1"/>
+    <w:lsdException w:name="Table List 8" w:semiHidden="1" w:unhideWhenUsed="1"/>
+    <w:lsdException w:name="Table 3D effects 1" w:semiHidden="1" w:unhideWhenUsed="1"/>
+    <w:lsdException w:name="Table 3D effects 2" w:semiHidden="1" w:unhideWhenUsed="1"/>
+    <w:lsdException w:name="Table 3D effects 3" w:semiHidden="1" w:unhideWhenUsed="1"/>
+    <w:lsdException w:name="Table Contemporary" w:semiHidden="1" w:unhideWhenUsed="1"/>
+    <w:lsdException w:name="Table Elegant" w:semiHidden="1" w:unhideWhenUsed="1"/>
+    <w:lsdException w:name="Table Professional" w:semiHidden="1" w:unhideWhenUsed="1"/>
+    <w:lsdException w:name="Table Subtle 1" w:semiHidden="1" w:unhideWhenUsed="1"/>
+    <w:lsdException w:name="Table Subtle 2" w:semiHidden="1" w:unhideWhenUsed="1"/>
+    <w:lsdException w:name="Table Web 1" w:semiHidden="1" w:unhideWhenUsed="1"/>
+    <w:lsdException w:name="Table Web 2" w:semiHidden="1" w:unhideWhenUsed="1"/>
+    <w:lsdException w:name="Table Web 3" w:semiHidden="1" w:unhideWhenUsed="1"/>
+    <w:lsdException w:name="Balloon Text" w:semiHidden="1" w:unhideWhenUsed="1"/>
+    <w:lsdException w:name="Table Theme" w:semiHidden="1" w:unhideWhenUsed="1"/>
+    <w:lsdException w:name="Placeholder Text" w:semiHidden="1" w:uiPriority="99"/>
+    <w:lsdException w:name="No Spacing" w:uiPriority="1" w:qFormat="1"/>
+    <w:lsdException w:name="Light Shading" w:uiPriority="60"/>
+    <w:lsdException w:name="Light List" w:uiPriority="61"/>
+    <w:lsdException w:name="Light Grid" w:uiPriority="62"/>
+    <w:lsdException w:name="Medium Shading 1" w:uiPriority="63"/>
+    <w:lsdException w:name="Medium Shading 2" w:uiPriority="64"/>
+    <w:lsdException w:name="Medium List 1" w:uiPriority="65"/>
+    <w:lsdException w:name="Medium List 2" w:uiPriority="66"/>
+    <w:lsdException w:name="Medium Grid 1" w:uiPriority="67"/>
+    <w:lsdException w:name="Medium Grid 2" w:uiPriority="68"/>
+    <w:lsdException w:name="Medium Grid 3" w:uiPriority="69"/>
+    <w:lsdException w:name="Dark List" w:uiPriority="70"/>
+    <w:lsdException w:name="Colorful Shading" w:uiPriority="71"/>
+    <w:lsdException w:name="Colorful List" w:uiPriority="72"/>
+    <w:lsdException w:name="Colorful Grid" w:uiPriority="73"/>
+    <w:lsdException w:name="Light Shading Accent 1" w:uiPriority="60"/>
+    <w:lsdException w:name="Light List Accent 1" w:uiPriority="61"/>
+    <w:lsdException w:name="Light Grid Accent 1" w:uiPriority="62"/>
+    <w:lsdException w:name="Medium Shading 1 Accent 1" w:uiPriority="63"/>
+    <w:lsdException w:name="Medium Shading 2 Accent 1" w:uiPriority="64"/>
+    <w:lsdException w:name="Medium List 1 Accent 1" w:uiPriority="65"/>
+    <w:lsdException w:name="Revision" w:semiHidden="1" w:uiPriority="99"/>
+    <w:lsdException w:name="List Paragraph" w:uiPriority="34" w:qFormat="1"/>
+    <w:lsdException w:name="Quote" w:uiPriority="29" w:qFormat="1"/>
+    <w:lsdException w:name="Intense Quote" w:uiPriority="30" w:qFormat="1"/>
+    <w:lsdException w:name="Medium List 2 Accent 1" w:uiPriority="66"/>
+    <w:lsdException w:name="Medium Grid 1 Accent 1" w:uiPriority="67"/>
+    <w:lsdException w:name="Medium Grid 2 Accent 1" w:uiPriority="68"/>
+    <w:lsdException w:name="Medium Grid 3 Accent 1" w:uiPriority="69"/>
+    <w:lsdException w:name="Dark List Accent 1" w:uiPriority="70"/>
+    <w:lsdException w:name="Colorful Shading Accent 1" w:uiPriority="71"/>
+    <w:lsdException w:name="Colorful List Accent 1" w:uiPriority="72"/>
+    <w:lsdException w:name="Colorful Grid Accent 1" w:uiPriority="73"/>
+    <w:lsdException w:name="Light Shading Accent 2" w:uiPriority="60"/>
+    <w:lsdException w:name="Light List Accent 2" w:uiPriority="61"/>
+    <w:lsdException w:name="Light Grid Accent 2" w:uiPriority="62"/>
+    <w:lsdException w:name="Medium Shading 1 Accent 2" w:uiPriority="63"/>
+    <w:lsdException w:name="Medium Shading 2 Accent 2" w:uiPriority="64"/>
+    <w:lsdException w:name="Medium List 1 Accent 2" w:uiPriority="65"/>
+    <w:lsdException w:name="Medium List 2 Accent 2" w:uiPriority="66"/>
+    <w:lsdException w:name="Medium Grid 1 Accent 2" w:uiPriority="67"/>
+    <w:lsdException w:name="Medium Grid 2 Accent 2" w:uiPriority="68"/>
+    <w:lsdException w:name="Medium Grid 3 Accent 2" w:uiPriority="69"/>
+    <w:lsdException w:name="Dark List Accent 2" w:uiPriority="70"/>
+    <w:lsdException w:name="Colorful Shading Accent 2" w:uiPriority="71"/>
+    <w:lsdException w:name="Colorful List Accent 2" w:uiPriority="72"/>
+    <w:lsdException w:name="Colorful Grid Accent 2" w:uiPriority="73"/>
+    <w:lsdException w:name="Light Shading Accent 3" w:uiPriority="60"/>
+    <w:lsdException w:name="Light List Accent 3" w:uiPriority="61"/>
+    <w:lsdException w:name="Light Grid Accent 3" w:uiPriority="62"/>
+    <w:lsdException w:name="Medium Shading 1 Accent 3" w:uiPriority="63"/>
+    <w:lsdException w:name="Medium Shading 2 Accent 3" w:uiPriority="64"/>
+    <w:lsdException w:name="Medium List 1 Accent 3" w:uiPriority="65"/>
+    <w:lsdException w:name="Medium List 2 Accent 3" w:uiPriority="66"/>
+    <w:lsdException w:name="Medium Grid 1 Accent 3" w:uiPriority="67"/>
+    <w:lsdException w:name="Medium Grid 2 Accent 3" w:uiPriority="68"/>
+    <w:lsdException w:name="Medium Grid 3 Accent 3" w:uiPriority="69"/>
+    <w:lsdException w:name="Dark List Accent 3" w:uiPriority="70"/>
+    <w:lsdException w:name="Colorful Shading Accent 3" w:uiPriority="71"/>
+    <w:lsdException w:name="Colorful List Accent 3" w:uiPriority="72"/>
+    <w:lsdException w:name="Colorful Grid Accent 3" w:uiPriority="73"/>
+    <w:lsdException w:name="Light Shading Accent 4" w:uiPriority="60"/>
+    <w:lsdException w:name="Light List Accent 4" w:uiPriority="61"/>
+    <w:lsdException w:name="Light Grid Accent 4" w:uiPriority="62"/>
+    <w:lsdException w:name="Medium Shading 1 Accent 4" w:uiPriority="63"/>
+    <w:lsdException w:name="Medium Shading 2 Accent 4" w:uiPriority="64"/>
+    <w:lsdException w:name="Medium List 1 Accent 4" w:uiPriority="65"/>
+    <w:lsdException w:name="Medium List 2 Accent 4" w:uiPriority="66"/>
+    <w:lsdException w:name="Medium Grid 1 Accent 4" w:uiPriority="67"/>
+    <w:lsdException w:name="Medium Grid 2 Accent 4" w:uiPriority="68"/>
+    <w:lsdException w:name="Medium Grid 3 Accent 4" w:uiPriority="69"/>
+    <w:lsdException w:name="Dark List Accent 4" w:uiPriority="70"/>
+    <w:lsdException w:name="Colorful Shading Accent 4" w:uiPriority="71"/>
+    <w:lsdException w:name="Colorful List Accent 4" w:uiPriority="72"/>
+    <w:lsdException w:name="Colorful Grid Accent 4" w:uiPriority="73"/>
+    <w:lsdException w:name="Light Shading Accent 5" w:uiPriority="60"/>
+    <w:lsdException w:name="Light List Accent 5" w:uiPriority="61"/>
+    <w:lsdException w:name="Light Grid Accent 5" w:uiPriority="62"/>
+    <w:lsdException w:name="Medium Shading 1 Accent 5" w:uiPriority="63"/>
+    <w:lsdException w:name="Medium Shading 2 Accent 5" w:uiPriority="64"/>
+    <w:lsdException w:name="Medium List 1 Accent 5" w:uiPriority="65"/>
+    <w:lsdException w:name="Medium List 2 Accent 5" w:uiPriority="66"/>
+    <w:lsdException w:name="Medium Grid 1 Accent 5" w:uiPriority="67"/>
+    <w:lsdException w:name="Medium Grid 2 Accent 5" w:uiPriority="68"/>
+    <w:lsdException w:name="Medium Grid 3 Accent 5" w:uiPriority="69"/>
+    <w:lsdException w:name="Dark List Accent 5" w:uiPriority="70"/>
+    <w:lsdException w:name="Colorful Shading Accent 5" w:uiPriority="71"/>
+    <w:lsdException w:name="Colorful List Accent 5" w:uiPriority="72"/>
+    <w:lsdException w:name="Colorful Grid Accent 5" w:uiPriority="73"/>
+    <w:lsdException w:name="Light Shading Accent 6" w:uiPriority="60"/>
+    <w:lsdException w:name="Light List Accent 6" w:uiPriority="61"/>
+    <w:lsdException w:name="Light Grid Accent 6" w:uiPriority="62"/>
+    <w:lsdException w:name="Medium Shading 1 Accent 6" w:uiPriority="63"/>
+    <w:lsdException w:name="Medium Shading 2 Accent 6" w:uiPriority="64"/>
+    <w:lsdException w:name="Medium List 1 Accent 6" w:uiPriority="65"/>
+    <w:lsdException w:name="Medium List 2 Accent 6" w:uiPriority="66"/>
+    <w:lsdException w:name="Medium Grid 1 Accent 6" w:uiPriority="67"/>
+    <w:lsdException w:name="Medium Grid 2 Accent 6" w:uiPriority="68"/>
+    <w:lsdException w:name="Medium Grid 3 Accent 6" w:uiPriority="69"/>
+    <w:lsdException w:name="Dark List Accent 6" w:uiPriority="70"/>
+    <w:lsdException w:name="Colorful Shading Accent 6" w:uiPriority="71"/>
+    <w:lsdException w:name="Colorful List Accent 6" w:uiPriority="72"/>
+    <w:lsdException w:name="Colorful Grid Accent 6" w:uiPriority="73"/>
+    <w:lsdException w:name="Subtle Emphasis" w:uiPriority="19" w:qFormat="1"/>
+    <w:lsdException w:name="Intense Emphasis" w:uiPriority="21" w:qFormat="1"/>
+    <w:lsdException w:name="Subtle Reference" w:uiPriority="31" w:qFormat="1"/>
+    <w:lsdException w:name="Intense Reference" w:uiPriority="32" w:qFormat="1"/>
+    <w:lsdException w:name="Book Title" w:uiPriority="33" w:qFormat="1"/>
+    <w:lsdException w:name="Bibliography" w:semiHidden="1" w:uiPriority="37" w:unhideWhenUsed="1"/>
+    <w:lsdException w:name="TOC Heading" w:semiHidden="1" w:uiPriority="39" w:unhideWhenUsed="1" w:qFormat="1"/>
+    <w:lsdException w:name="Plain Table 1" w:uiPriority="41"/>
+    <w:lsdException w:name="Plain Table 2" w:uiPriority="42"/>
+    <w:lsdException w:name="Plain Table 3" w:uiPriority="43"/>
+    <w:lsdException w:name="Plain Table 4" w:uiPriority="44"/>
+    <w:lsdException w:name="Plain Table 5" w:uiPriority="45"/>
+    <w:lsdException w:name="Grid Table Light" w:uiPriority="40"/>
+    <w:lsdException w:name="Grid Table 1 Light" w:uiPriority="46"/>
+    <w:lsdException w:name="Grid Table 2" w:uiPriority="47"/>
+    <w:lsdException w:name="Grid Table 3" w:uiPriority="48"/>
+    <w:lsdException w:name="Grid Table 4" w:uiPriority="49"/>
+    <w:lsdException w:name="Grid Table 5 Dark" w:uiPriority="50"/>
+    <w:lsdException w:name="Grid Table 6 Colorful" w:uiPriority="51"/>
+    <w:lsdException w:name="Grid Table 7 Colorful" w:uiPriority="52"/>
+    <w:lsdException w:name="Grid Table 1 Light Accent 1" w:uiPriority="46"/>
+    <w:lsdException w:name="Grid Table 2 Accent 1" w:uiPriority="47"/>
+    <w:lsdException w:name="Grid Table 3 Accent 1" w:uiPriority="48"/>
+    <w:lsdException w:name="Grid Table 4 Accent 1" w:uiPriority="49"/>
+    <w:lsdException w:name="Grid Table 5 Dark Accent 1" w:uiPriority="50"/>
+    <w:lsdException w:name="Grid Table 6 Colorful Accent 1" w:uiPriority="51"/>
+    <w:lsdException w:name="Grid Table 7 Colorful Accent 1" w:uiPriority="52"/>
+    <w:lsdException w:name="Grid Table 1 Light Accent 2" w:uiPriority="46"/>
+    <w:lsdException w:name="Grid Table 2 Accent 2" w:uiPriority="47"/>
+    <w:lsdException w:name="Grid Table 3 Accent 2" w:uiPriority="48"/>
+    <w:lsdException w:name="Grid Table 4 Accent 2" w:uiPriority="49"/>
+    <w:lsdException w:name="Grid Table 5 Dark Accent 2" w:uiPriority="50"/>
+    <w:lsdException w:name="Grid Table 6 Colorful Accent 2" w:uiPriority="51"/>
+    <w:lsdException w:name="Grid Table 7 Colorful Accent 2" w:uiPriority="52"/>
+    <w:lsdException w:name="Grid Table 1 Light Accent 3" w:uiPriority="46"/>
+    <w:lsdException w:name="Grid Table 2 Accent 3" w:uiPriority="47"/>
+    <w:lsdException w:name="Grid Table 3 Accent 3" w:uiPriority="48"/>
+    <w:lsdException w:name="Grid Table 4 Accent 3" w:uiPriority="49"/>
+    <w:lsdException w:name="Grid Table 5 Dark Accent 3" w:uiPriority="50"/>
+    <w:lsdException w:name="Grid Table 6 Colorful Accent 3" w:uiPriority="51"/>
+    <w:lsdException w:name="Grid Table 7 Colorful Accent 3" w:uiPriority="52"/>
+    <w:lsdException w:name="Grid Table 1 Light Accent 4" w:uiPriority="46"/>
+    <w:lsdException w:name="Grid Table 2 Accent 4" w:uiPriority="47"/>
+    <w:lsdException w:name="Grid Table 3 Accent 4" w:uiPriority="48"/>
+    <w:lsdException w:name="Grid Table 4 Accent 4" w:uiPriority="49"/>
+    <w:lsdException w:name="Grid Table 5 Dark Accent 4" w:uiPriority="50"/>
+    <w:lsdException w:name="Grid Table 6 Colorful Accent 4" w:uiPriority="51"/>
+    <w:lsdException w:name="Grid Table 7 Colorful Accent 4" w:uiPriority="52"/>
+    <w:lsdException w:name="Grid Table 1 Light Accent 5" w:uiPriority="46"/>
+    <w:lsdException w:name="Grid Table 2 Accent 5" w:uiPriority="47"/>
+    <w:lsdException w:name="Grid Table 3 Accent 5" w:uiPriority="48"/>
+    <w:lsdException w:name="Grid Table 4 Accent 5" w:uiPriority="49"/>
+    <w:lsdException w:name="Grid Table 5 Dark Accent 5" w:uiPriority="50"/>
+    <w:lsdException w:name="Grid Table 6 Colorful Accent 5" w:uiPriority="51"/>
+    <w:lsdException w:name="Grid Table 7 Colorful Accent 5" w:uiPriority="52"/>
+    <w:lsdException w:name="Grid Table 1 Light Accent 6" w:uiPriority="46"/>
+    <w:lsdException w:name="Grid Table 2 Accent 6" w:uiPriority="47"/>
+    <w:lsdException w:name="Grid Table 3 Accent 6" w:uiPriority="48"/>
+    <w:lsdException w:name="Grid Table 4 Accent 6" w:uiPriority="49"/>
+    <w:lsdException w:name="Grid Table 5 Dark Accent 6" w:uiPriority="50"/>
+    <w:lsdException w:name="Grid Table 6 Colorful Accent 6" w:uiPriority="51"/>
+    <w:lsdException w:name="Grid Table 7 Colorful Accent 6" w:uiPriority="52"/>
+    <w:lsdException w:name="List Table 1 Light" w:uiPriority="46"/>
+    <w:lsdException w:name="List Table 2" w:uiPriority="47"/>
+    <w:lsdException w:name="List Table 3" w:uiPriority="48"/>
+    <w:lsdException w:name="List Table 4" w:uiPriority="49"/>
+    <w:lsdException w:name="List Table 5 Dark" w:uiPriority="50"/>
+    <w:lsdException w:name="List Table 6 Colorful" w:uiPriority="51"/>
+    <w:lsdException w:name="List Table 7 Colorful" w:uiPriority="52"/>
+    <w:lsdException w:name="List Table 1 Light Accent 1" w:uiPriority="46"/>
+    <w:lsdException w:name="List Table 2 Accent 1" w:uiPriority="47"/>
+    <w:lsdException w:name="List Table 3 Accent 1" w:uiPriority="48"/>
+    <w:lsdException w:name="List Table 4 Accent 1" w:uiPriority="49"/>
+    <w:lsdException w:name="List Table 5 Dark Accent 1" w:uiPriority="50"/>
+    <w:lsdException w:name="List Table 6 Colorful Accent 1" w:uiPriority="51"/>
+    <w:lsdException w:name="List Table 7 Colorful Accent 1" w:uiPriority="52"/>
+    <w:lsdException w:name="List Table 1 Light Accent 2" w:uiPriority="46"/>
+    <w:lsdException w:name="List Table 2 Accent 2" w:uiPriority="47"/>
+    <w:lsdException w:name="List Table 3 Accent 2" w:uiPriority="48"/>
+    <w:lsdException w:name="List Table 4 Accent 2" w:uiPriority="49"/>
+    <w:lsdException w:name="List Table 5 Dark Accent 2" w:uiPriority="50"/>
+    <w:lsdException w:name="List Table 6 Colorful Accent 2" w:uiPriority="51"/>
+    <w:lsdException w:name="List Table 7 Colorful Accent 2" w:uiPriority="52"/>
+    <w:lsdException w:name="List Table 1 Light Accent 3" w:uiPriority="46"/>
+    <w:lsdException w:name="List Table 2 Accent 3" w:uiPriority="47"/>
+    <w:lsdException w:name="List Table 3 Accent 3" w:uiPriority="48"/>
+    <w:lsdException w:name="List Table 4 Accent 3" w:uiPriority="49"/>
+    <w:lsdException w:name="List Table 5 Dark Accent 3" w:uiPriority="50"/>
+    <w:lsdException w:name="List Table 6 Colorful Accent 3" w:uiPriority="51"/>
+    <w:lsdException w:name="List Table 7 Colorful Accent 3" w:uiPriority="52"/>
+    <w:lsdException w:name="List Table 1 Light Accent 4" w:uiPriority="46"/>
+    <w:lsdException w:name="List Table 2 Accent 4" w:uiPriority="47"/>
+    <w:lsdException w:name="List Table 3 Accent 4" w:uiPriority="48"/>
+    <w:lsdException w:name="List Table 4 Accent 4" w:uiPriority="49"/>
+    <w:lsdException w:name="List Table 5 Dark Accent 4" w:uiPriority="50"/>
+    <w:lsdException w:name="List Table 6 Colorful Accent 4" w:uiPriority="51"/>
+    <w:lsdException w:name="List Table 7 Colorful Accent 4" w:uiPriority="52"/>
+    <w:lsdException w:name="List Table 1 Light Accent 5" w:uiPriority="46"/>
+    <w:lsdException w:name="List Table 2 Accent 5" w:uiPriority="47"/>
+    <w:lsdException w:name="List Table 3 Accent 5" w:uiPriority="48"/>
+    <w:lsdException w:name="List Table 4 Accent 5" w:uiPriority="49"/>
+    <w:lsdException w:name="List Table 5 Dark Accent 5" w:uiPriority="50"/>
+    <w:lsdException w:name="List Table 6 Colorful Accent 5" w:uiPriority="51"/>
+    <w:lsdException w:name="List Table 7 Colorful Accent 5" w:uiPriority="52"/>
+    <w:lsdException w:name="List Table 1 Light Accent 6" w:uiPriority="46"/>
+    <w:lsdException w:name="List Table 2 Accent 6" w:uiPriority="47"/>
+    <w:lsdException w:name="List Table 3 Accent 6" w:uiPriority="48"/>
+    <w:lsdException w:name="List Table 4 Accent 6" w:uiPriority="49"/>
+    <w:lsdException w:name="List Table 5 Dark Accent 6" w:uiPriority="50"/>
+    <w:lsdException w:name="List Table 6 Colorful Accent 6" w:uiPriority="51"/>
+    <w:lsdException w:name="List Table 7 Colorful Accent 6" w:uiPriority="52"/>
   </w:latentStyles>
   <w:style w:type="paragraph" w:default="1" w:styleId="Normal">
     <w:name w:val="Normal"/>
@@ -4919,7 +5121,7 @@
 </file>
 
 <file path=customXml/itemProps1.xml><?xml version="1.0" encoding="utf-8"?>
-<ds:datastoreItem xmlns:ds="http://schemas.openxmlformats.org/officeDocument/2006/customXml" ds:itemID="{85D5F8F5-05C7-455B-AFF7-0EC55176151C}">
+<ds:datastoreItem xmlns:ds="http://schemas.openxmlformats.org/officeDocument/2006/customXml" ds:itemID="{ABACFC68-146C-477A-A4D0-76917FBD90D2}">
   <ds:schemaRefs>
     <ds:schemaRef ds:uri="http://schemas.openxmlformats.org/officeDocument/2006/bibliography"/>
   </ds:schemaRefs>

</xml_diff>

<commit_message>
Atualização de Arquivos Aula08
Atualização de Arquivos Aula08
</commit_message>
<xml_diff>
--- a/Aula08/Timer Counter - Pesquisa.docx
+++ b/Aula08/Timer Counter - Pesquisa.docx
@@ -1,6 +1,6 @@
 
 <file path=word/document.xml><?xml version="1.0" encoding="utf-8"?>
-<w:document xmlns:wpc="http://schemas.microsoft.com/office/word/2010/wordprocessingCanvas" xmlns:mc="http://schemas.openxmlformats.org/markup-compatibility/2006" xmlns:o="urn:schemas-microsoft-com:office:office" xmlns:r="http://schemas.openxmlformats.org/officeDocument/2006/relationships" xmlns:m="http://schemas.openxmlformats.org/officeDocument/2006/math" xmlns:v="urn:schemas-microsoft-com:vml" xmlns:wp14="http://schemas.microsoft.com/office/word/2010/wordprocessingDrawing" xmlns:wp="http://schemas.openxmlformats.org/drawingml/2006/wordprocessingDrawing" xmlns:w10="urn:schemas-microsoft-com:office:word" xmlns:w="http://schemas.openxmlformats.org/wordprocessingml/2006/main" xmlns:w14="http://schemas.microsoft.com/office/word/2010/wordml" xmlns:w15="http://schemas.microsoft.com/office/word/2012/wordml" xmlns:wpg="http://schemas.microsoft.com/office/word/2010/wordprocessingGroup" xmlns:wpi="http://schemas.microsoft.com/office/word/2010/wordprocessingInk" xmlns:wne="http://schemas.microsoft.com/office/word/2006/wordml" xmlns:wps="http://schemas.microsoft.com/office/word/2010/wordprocessingShape" mc:Ignorable="w14 w15 wp14">
+<w:document xmlns:wpc="http://schemas.microsoft.com/office/word/2010/wordprocessingCanvas" xmlns:mc="http://schemas.openxmlformats.org/markup-compatibility/2006" xmlns:o="urn:schemas-microsoft-com:office:office" xmlns:r="http://schemas.openxmlformats.org/officeDocument/2006/relationships" xmlns:m="http://schemas.openxmlformats.org/officeDocument/2006/math" xmlns:v="urn:schemas-microsoft-com:vml" xmlns:wp14="http://schemas.microsoft.com/office/word/2010/wordprocessingDrawing" xmlns:wp="http://schemas.openxmlformats.org/drawingml/2006/wordprocessingDrawing" xmlns:w10="urn:schemas-microsoft-com:office:word" xmlns:w="http://schemas.openxmlformats.org/wordprocessingml/2006/main" xmlns:w14="http://schemas.microsoft.com/office/word/2010/wordml" xmlns:wpg="http://schemas.microsoft.com/office/word/2010/wordprocessingGroup" xmlns:wpi="http://schemas.microsoft.com/office/word/2010/wordprocessingInk" xmlns:wne="http://schemas.microsoft.com/office/word/2006/wordml" xmlns:wps="http://schemas.microsoft.com/office/word/2010/wordprocessingShape" mc:Ignorable="w14 wp14">
   <w:body>
     <w:p>
       <w:pPr>
@@ -53,7 +53,7 @@
                     </pic:cNvPicPr>
                   </pic:nvPicPr>
                   <pic:blipFill rotWithShape="1">
-                    <a:blip r:embed="rId8">
+                    <a:blip r:embed="rId9">
                       <a:extLst>
                         <a:ext uri="{28A0092B-C50C-407E-A947-70E740481C1C}">
                           <a14:useLocalDpi xmlns:a14="http://schemas.microsoft.com/office/drawing/2010/main" val="0"/>
@@ -1710,25 +1710,23 @@
           <w:rFonts w:asciiTheme="minorHAnsi" w:hAnsiTheme="minorHAnsi"/>
           <w:i w:val="0"/>
         </w:rPr>
-        <w:t xml:space="preserve">Os registradores RA e RB são contadores auxiliares que não reiniciam a contagem </w:t>
-      </w:r>
-      <w:proofErr w:type="gramStart"/>
-      <w:r>
-        <w:rPr>
-          <w:rStyle w:val="nfase"/>
-          <w:rFonts w:asciiTheme="minorHAnsi" w:hAnsiTheme="minorHAnsi"/>
-          <w:i w:val="0"/>
-        </w:rPr>
-        <w:t>do Timer</w:t>
-      </w:r>
-      <w:proofErr w:type="gramEnd"/>
-      <w:r>
-        <w:rPr>
-          <w:rStyle w:val="nfase"/>
-          <w:rFonts w:asciiTheme="minorHAnsi" w:hAnsiTheme="minorHAnsi"/>
-          <w:i w:val="0"/>
-        </w:rPr>
-        <w:t xml:space="preserve"> porém geram interrupção</w:t>
+        <w:t>Os registradores RA e RB são contadores auxiliares que nã</w:t>
+      </w:r>
+      <w:r>
+        <w:rPr>
+          <w:rStyle w:val="nfase"/>
+          <w:rFonts w:asciiTheme="minorHAnsi" w:hAnsiTheme="minorHAnsi"/>
+          <w:i w:val="0"/>
+        </w:rPr>
+        <w:t xml:space="preserve">o reiniciam a contagem do Timer, </w:t>
+      </w:r>
+      <w:r>
+        <w:rPr>
+          <w:rStyle w:val="nfase"/>
+          <w:rFonts w:asciiTheme="minorHAnsi" w:hAnsiTheme="minorHAnsi"/>
+          <w:i w:val="0"/>
+        </w:rPr>
+        <w:t>porém geram interrupção</w:t>
       </w:r>
       <w:r>
         <w:rPr>
@@ -1754,105 +1752,31 @@
           <w:rFonts w:asciiTheme="minorHAnsi" w:hAnsiTheme="minorHAnsi"/>
           <w:i w:val="0"/>
         </w:rPr>
-        <w:t xml:space="preserve"> atinja o valor </w:t>
-      </w:r>
-      <w:proofErr w:type="spellStart"/>
-      <w:r>
-        <w:rPr>
-          <w:rStyle w:val="nfase"/>
-          <w:rFonts w:asciiTheme="minorHAnsi" w:hAnsiTheme="minorHAnsi"/>
-          <w:i w:val="0"/>
-        </w:rPr>
-        <w:t>estabelido</w:t>
-      </w:r>
-      <w:proofErr w:type="spellEnd"/>
-      <w:r>
-        <w:rPr>
-          <w:rStyle w:val="nfase"/>
-          <w:rFonts w:asciiTheme="minorHAnsi" w:hAnsiTheme="minorHAnsi"/>
-          <w:i w:val="0"/>
-        </w:rPr>
-        <w:t xml:space="preserve"> nos registradores RA e/ou RB.</w:t>
-      </w:r>
-    </w:p>
-    <w:p>
-      <w:pPr>
-        <w:jc w:val="both"/>
-        <w:rPr>
-          <w:rStyle w:val="nfase"/>
-          <w:rFonts w:asciiTheme="minorHAnsi" w:hAnsiTheme="minorHAnsi"/>
-        </w:rPr>
-      </w:pPr>
-      <w:r>
-        <w:rPr>
-          <w:rStyle w:val="nfase"/>
-          <w:rFonts w:asciiTheme="minorHAnsi" w:hAnsiTheme="minorHAnsi"/>
-          <w:i w:val="0"/>
-        </w:rPr>
-        <w:t xml:space="preserve">O texto fala que o é O LDRA que define a borda do carregamento do registrador A e o LDRB do registrador B. Explica que o registrador A é carregado apenas se não tiver sido carregado desde o último trigger ou se o registrador B tiver sido carregado desde o último carregamento do registador A e o registrador B é carregado apenas se o </w:t>
-      </w:r>
-      <w:r>
-        <w:rPr>
-          <w:rStyle w:val="nfase"/>
-          <w:rFonts w:asciiTheme="minorHAnsi" w:hAnsiTheme="minorHAnsi"/>
-          <w:i w:val="0"/>
-        </w:rPr>
-        <w:lastRenderedPageBreak/>
-        <w:t>registador A tiver sido carregado desde o último trigger ou do último carregamento do registrador B. Por fim, o texto fala que carregando o RA e o RB antes da leitura do último valor carregado implica em um Over-</w:t>
-      </w:r>
-      <w:proofErr w:type="spellStart"/>
-      <w:r>
-        <w:rPr>
-          <w:rStyle w:val="nfase"/>
-          <w:rFonts w:asciiTheme="minorHAnsi" w:hAnsiTheme="minorHAnsi"/>
-          <w:i w:val="0"/>
-        </w:rPr>
-        <w:t>run</w:t>
-      </w:r>
-      <w:proofErr w:type="spellEnd"/>
-      <w:r>
-        <w:rPr>
-          <w:rStyle w:val="nfase"/>
-          <w:rFonts w:asciiTheme="minorHAnsi" w:hAnsiTheme="minorHAnsi"/>
-          <w:i w:val="0"/>
-        </w:rPr>
-        <w:t xml:space="preserve"> </w:t>
-      </w:r>
-      <w:proofErr w:type="spellStart"/>
-      <w:r>
-        <w:rPr>
-          <w:rStyle w:val="nfase"/>
-          <w:rFonts w:asciiTheme="minorHAnsi" w:hAnsiTheme="minorHAnsi"/>
-          <w:i w:val="0"/>
-        </w:rPr>
-        <w:t>Error</w:t>
-      </w:r>
-      <w:proofErr w:type="spellEnd"/>
-      <w:r>
-        <w:rPr>
-          <w:rStyle w:val="nfase"/>
-          <w:rFonts w:asciiTheme="minorHAnsi" w:hAnsiTheme="minorHAnsi"/>
-          <w:i w:val="0"/>
-        </w:rPr>
-        <w:t xml:space="preserve"> </w:t>
-      </w:r>
-      <w:proofErr w:type="spellStart"/>
-      <w:r>
-        <w:rPr>
-          <w:rStyle w:val="nfase"/>
-          <w:rFonts w:asciiTheme="minorHAnsi" w:hAnsiTheme="minorHAnsi"/>
-          <w:i w:val="0"/>
-        </w:rPr>
-        <w:t>Flag</w:t>
-      </w:r>
-      <w:proofErr w:type="spellEnd"/>
-      <w:r>
-        <w:rPr>
-          <w:rStyle w:val="nfase"/>
-          <w:rFonts w:asciiTheme="minorHAnsi" w:hAnsiTheme="minorHAnsi"/>
-          <w:i w:val="0"/>
-        </w:rPr>
-        <w:t xml:space="preserve"> no TC_SR e que nesse caso, o último valor é sobrescrito.</w:t>
+        <w:t xml:space="preserve"> atinja o valor estabel</w:t>
+      </w:r>
+      <w:r>
+        <w:rPr>
+          <w:rStyle w:val="nfase"/>
+          <w:rFonts w:asciiTheme="minorHAnsi" w:hAnsiTheme="minorHAnsi"/>
+          <w:i w:val="0"/>
+        </w:rPr>
+        <w:t>ec</w:t>
+      </w:r>
+      <w:r>
+        <w:rPr>
+          <w:rStyle w:val="nfase"/>
+          <w:rFonts w:asciiTheme="minorHAnsi" w:hAnsiTheme="minorHAnsi"/>
+          <w:i w:val="0"/>
+        </w:rPr>
+        <w:t>i</w:t>
+      </w:r>
+      <w:r>
+        <w:rPr>
+          <w:rStyle w:val="nfase"/>
+          <w:rFonts w:asciiTheme="minorHAnsi" w:hAnsiTheme="minorHAnsi"/>
+          <w:i w:val="0"/>
+        </w:rPr>
+        <w:t>do nos registradores RA e/ou RB possibilitando assim contagens intermediárias.</w:t>
       </w:r>
     </w:p>
     <w:p>
@@ -1880,7 +1804,10 @@
           <w:szCs w:val="28"/>
         </w:rPr>
       </w:pPr>
-      <w:r>
+    </w:p>
+    <w:p>
+      <w:pPr>
+        <w:jc w:val="both"/>
         <w:rPr>
           <w:rStyle w:val="nfase"/>
           <w:rFonts w:asciiTheme="minorHAnsi" w:hAnsiTheme="minorHAnsi"/>
@@ -1889,8 +1816,7 @@
           <w:sz w:val="28"/>
           <w:szCs w:val="28"/>
         </w:rPr>
-        <w:t xml:space="preserve">Questão 1.8: </w:t>
-      </w:r>
+      </w:pPr>
       <w:r>
         <w:rPr>
           <w:rStyle w:val="nfase"/>
@@ -1900,12 +1826,10 @@
           <w:sz w:val="28"/>
           <w:szCs w:val="28"/>
         </w:rPr>
-        <w:t>Contagem de frequência</w:t>
-      </w:r>
-    </w:p>
-    <w:p>
-      <w:pPr>
-        <w:jc w:val="both"/>
+        <w:lastRenderedPageBreak/>
+        <w:t xml:space="preserve">Questão 1.8: </w:t>
+      </w:r>
+      <w:r>
         <w:rPr>
           <w:rStyle w:val="nfase"/>
           <w:rFonts w:asciiTheme="minorHAnsi" w:hAnsiTheme="minorHAnsi"/>
@@ -1914,18 +1838,12 @@
           <w:sz w:val="28"/>
           <w:szCs w:val="28"/>
         </w:rPr>
-      </w:pPr>
+        <w:t>Contagem de frequência</w:t>
+      </w:r>
     </w:p>
     <w:p>
       <w:pPr>
         <w:jc w:val="both"/>
-        <w:rPr>
-          <w:rStyle w:val="nfase"/>
-          <w:rFonts w:asciiTheme="minorHAnsi" w:hAnsiTheme="minorHAnsi"/>
-          <w:i w:val="0"/>
-        </w:rPr>
-      </w:pPr>
-      <w:r>
         <w:rPr>
           <w:rStyle w:val="nfase"/>
           <w:rFonts w:asciiTheme="minorHAnsi" w:hAnsiTheme="minorHAnsi"/>
@@ -1934,17 +1852,6 @@
           <w:sz w:val="28"/>
           <w:szCs w:val="28"/>
         </w:rPr>
-        <w:tab/>
-      </w:r>
-    </w:p>
-    <w:p>
-      <w:pPr>
-        <w:jc w:val="both"/>
-        <w:rPr>
-          <w:rStyle w:val="nfase"/>
-          <w:rFonts w:asciiTheme="minorHAnsi" w:hAnsiTheme="minorHAnsi"/>
-          <w:i w:val="0"/>
-        </w:rPr>
       </w:pPr>
     </w:p>
     <w:p>
@@ -1963,13 +1870,85 @@
         <w:rPr>
           <w:rStyle w:val="nfase"/>
           <w:rFonts w:asciiTheme="minorHAnsi" w:hAnsiTheme="minorHAnsi"/>
+          <w:i w:val="0"/>
+        </w:rPr>
+        <w:t xml:space="preserve">Para essa função é necessário apenas alterar o </w:t>
+      </w:r>
+      <w:proofErr w:type="spellStart"/>
+      <w:r>
+        <w:rPr>
+          <w:rStyle w:val="nfase"/>
+          <w:rFonts w:asciiTheme="minorHAnsi" w:hAnsiTheme="minorHAnsi"/>
+          <w:i w:val="0"/>
+        </w:rPr>
+        <w:t>Clock</w:t>
+      </w:r>
+      <w:proofErr w:type="spellEnd"/>
+      <w:r>
+        <w:rPr>
+          <w:rStyle w:val="nfase"/>
+          <w:rFonts w:asciiTheme="minorHAnsi" w:hAnsiTheme="minorHAnsi"/>
+          <w:i w:val="0"/>
+        </w:rPr>
+        <w:t xml:space="preserve"> para alguma fonte externa</w:t>
+      </w:r>
+      <w:r>
+        <w:rPr>
+          <w:rStyle w:val="nfase"/>
+          <w:rFonts w:asciiTheme="minorHAnsi" w:hAnsiTheme="minorHAnsi"/>
+          <w:i w:val="0"/>
+        </w:rPr>
+        <w:t xml:space="preserve">, como os pinos TCLK do </w:t>
+      </w:r>
+      <w:proofErr w:type="spellStart"/>
+      <w:r>
+        <w:rPr>
+          <w:rStyle w:val="nfase"/>
+          <w:rFonts w:asciiTheme="minorHAnsi" w:hAnsiTheme="minorHAnsi"/>
+          <w:i w:val="0"/>
+        </w:rPr>
+        <w:t>microcontrolador</w:t>
+      </w:r>
+      <w:proofErr w:type="spellEnd"/>
+      <w:r>
+        <w:rPr>
+          <w:rStyle w:val="nfase"/>
+          <w:rFonts w:asciiTheme="minorHAnsi" w:hAnsiTheme="minorHAnsi"/>
+          <w:i w:val="0"/>
+        </w:rPr>
+        <w:t>.</w:t>
+      </w:r>
+    </w:p>
+    <w:p>
+      <w:pPr>
+        <w:jc w:val="both"/>
+        <w:rPr>
+          <w:rStyle w:val="nfase"/>
+          <w:rFonts w:asciiTheme="minorHAnsi" w:hAnsiTheme="minorHAnsi"/>
+          <w:i w:val="0"/>
+        </w:rPr>
+      </w:pPr>
+      <w:r>
+        <w:rPr>
+          <w:rStyle w:val="nfase"/>
+          <w:rFonts w:asciiTheme="minorHAnsi" w:hAnsiTheme="minorHAnsi"/>
           <w:b/>
           <w:i w:val="0"/>
           <w:sz w:val="28"/>
           <w:szCs w:val="28"/>
         </w:rPr>
-        <w:t>Questão 1.9: TIOA</w:t>
-      </w:r>
+        <w:tab/>
+      </w:r>
+    </w:p>
+    <w:p>
+      <w:pPr>
+        <w:jc w:val="both"/>
+        <w:rPr>
+          <w:rStyle w:val="nfase"/>
+          <w:rFonts w:asciiTheme="minorHAnsi" w:hAnsiTheme="minorHAnsi"/>
+          <w:i w:val="0"/>
+        </w:rPr>
+      </w:pPr>
     </w:p>
     <w:p>
       <w:pPr>
@@ -1983,6 +1962,67 @@
           <w:szCs w:val="28"/>
         </w:rPr>
       </w:pPr>
+      <w:r>
+        <w:rPr>
+          <w:rStyle w:val="nfase"/>
+          <w:rFonts w:asciiTheme="minorHAnsi" w:hAnsiTheme="minorHAnsi"/>
+          <w:b/>
+          <w:i w:val="0"/>
+          <w:sz w:val="28"/>
+          <w:szCs w:val="28"/>
+        </w:rPr>
+        <w:t>Questão 1.9: TIOA</w:t>
+      </w:r>
+    </w:p>
+    <w:p>
+      <w:pPr>
+        <w:jc w:val="both"/>
+        <w:rPr>
+          <w:rStyle w:val="nfase"/>
+          <w:rFonts w:asciiTheme="minorHAnsi" w:hAnsiTheme="minorHAnsi"/>
+          <w:b/>
+          <w:i w:val="0"/>
+          <w:sz w:val="28"/>
+          <w:szCs w:val="28"/>
+        </w:rPr>
+      </w:pPr>
+    </w:p>
+    <w:p>
+      <w:pPr>
+        <w:jc w:val="both"/>
+        <w:rPr>
+          <w:rStyle w:val="nfase"/>
+          <w:rFonts w:asciiTheme="minorHAnsi" w:hAnsiTheme="minorHAnsi"/>
+          <w:i w:val="0"/>
+        </w:rPr>
+      </w:pPr>
+      <w:r>
+        <w:rPr>
+          <w:rStyle w:val="nfase"/>
+          <w:rFonts w:asciiTheme="minorHAnsi" w:hAnsiTheme="minorHAnsi"/>
+          <w:b/>
+          <w:i w:val="0"/>
+          <w:sz w:val="28"/>
+          <w:szCs w:val="28"/>
+        </w:rPr>
+        <w:tab/>
+      </w:r>
+      <w:r>
+        <w:rPr>
+          <w:rStyle w:val="nfase"/>
+          <w:rFonts w:asciiTheme="minorHAnsi" w:hAnsiTheme="minorHAnsi"/>
+          <w:i w:val="0"/>
+        </w:rPr>
+        <w:t>Por que ne</w:t>
+      </w:r>
+      <w:r>
+        <w:rPr>
+          <w:rStyle w:val="nfase"/>
+          <w:rFonts w:asciiTheme="minorHAnsi" w:hAnsiTheme="minorHAnsi"/>
+          <w:i w:val="0"/>
+        </w:rPr>
+        <w:t>ssa configuração o TIOA funciona como um gerador de sinais PWM.</w:t>
+      </w:r>
       <w:bookmarkStart w:id="0" w:name="_GoBack"/>
       <w:bookmarkEnd w:id="0"/>
     </w:p>
@@ -1995,32 +2035,6 @@
           <w:i w:val="0"/>
         </w:rPr>
       </w:pPr>
-      <w:r>
-        <w:rPr>
-          <w:rStyle w:val="nfase"/>
-          <w:rFonts w:asciiTheme="minorHAnsi" w:hAnsiTheme="minorHAnsi"/>
-          <w:b/>
-          <w:i w:val="0"/>
-          <w:sz w:val="28"/>
-          <w:szCs w:val="28"/>
-        </w:rPr>
-        <w:tab/>
-      </w:r>
-      <w:r>
-        <w:rPr>
-          <w:rStyle w:val="nfase"/>
-          <w:rFonts w:asciiTheme="minorHAnsi" w:hAnsiTheme="minorHAnsi"/>
-        </w:rPr>
-        <w:t>NÃO RESPONDIDO</w:t>
-      </w:r>
-      <w:r>
-        <w:rPr>
-          <w:rStyle w:val="nfase"/>
-          <w:rFonts w:asciiTheme="minorHAnsi" w:hAnsiTheme="minorHAnsi"/>
-          <w:i w:val="0"/>
-        </w:rPr>
-        <w:t>...</w:t>
-      </w:r>
     </w:p>
     <w:p>
       <w:pPr>
@@ -2047,7 +2061,6 @@
         <w:jc w:val="both"/>
         <w:rPr>
           <w:rStyle w:val="nfase"/>
-          <w:rFonts w:asciiTheme="minorHAnsi" w:hAnsiTheme="minorHAnsi"/>
           <w:i w:val="0"/>
         </w:rPr>
       </w:pPr>
@@ -2070,17 +2083,8 @@
         </w:rPr>
       </w:pPr>
     </w:p>
-    <w:p>
-      <w:pPr>
-        <w:jc w:val="both"/>
-        <w:rPr>
-          <w:rStyle w:val="nfase"/>
-          <w:i w:val="0"/>
-        </w:rPr>
-      </w:pPr>
-    </w:p>
     <w:sectPr>
-      <w:footerReference w:type="default" r:id="rId9"/>
+      <w:footerReference w:type="default" r:id="rId10"/>
       <w:pgSz w:w="11906" w:h="16838"/>
       <w:pgMar w:top="1417" w:right="1701" w:bottom="1417" w:left="1701" w:header="708" w:footer="708" w:gutter="0"/>
       <w:cols w:space="708"/>
@@ -2091,7 +2095,7 @@
 </file>
 
 <file path=word/endnotes.xml><?xml version="1.0" encoding="utf-8"?>
-<w:endnotes xmlns:wpc="http://schemas.microsoft.com/office/word/2010/wordprocessingCanvas" xmlns:mc="http://schemas.openxmlformats.org/markup-compatibility/2006" xmlns:o="urn:schemas-microsoft-com:office:office" xmlns:r="http://schemas.openxmlformats.org/officeDocument/2006/relationships" xmlns:m="http://schemas.openxmlformats.org/officeDocument/2006/math" xmlns:v="urn:schemas-microsoft-com:vml" xmlns:wp14="http://schemas.microsoft.com/office/word/2010/wordprocessingDrawing" xmlns:wp="http://schemas.openxmlformats.org/drawingml/2006/wordprocessingDrawing" xmlns:w10="urn:schemas-microsoft-com:office:word" xmlns:w="http://schemas.openxmlformats.org/wordprocessingml/2006/main" xmlns:w14="http://schemas.microsoft.com/office/word/2010/wordml" xmlns:w15="http://schemas.microsoft.com/office/word/2012/wordml" xmlns:wpg="http://schemas.microsoft.com/office/word/2010/wordprocessingGroup" xmlns:wpi="http://schemas.microsoft.com/office/word/2010/wordprocessingInk" xmlns:wne="http://schemas.microsoft.com/office/word/2006/wordml" xmlns:wps="http://schemas.microsoft.com/office/word/2010/wordprocessingShape" mc:Ignorable="w14 w15 wp14">
+<w:endnotes xmlns:wpc="http://schemas.microsoft.com/office/word/2010/wordprocessingCanvas" xmlns:mc="http://schemas.openxmlformats.org/markup-compatibility/2006" xmlns:o="urn:schemas-microsoft-com:office:office" xmlns:r="http://schemas.openxmlformats.org/officeDocument/2006/relationships" xmlns:m="http://schemas.openxmlformats.org/officeDocument/2006/math" xmlns:v="urn:schemas-microsoft-com:vml" xmlns:wp14="http://schemas.microsoft.com/office/word/2010/wordprocessingDrawing" xmlns:wp="http://schemas.openxmlformats.org/drawingml/2006/wordprocessingDrawing" xmlns:w10="urn:schemas-microsoft-com:office:word" xmlns:w="http://schemas.openxmlformats.org/wordprocessingml/2006/main" xmlns:w14="http://schemas.microsoft.com/office/word/2010/wordml" xmlns:wpg="http://schemas.microsoft.com/office/word/2010/wordprocessingGroup" xmlns:wpi="http://schemas.microsoft.com/office/word/2010/wordprocessingInk" xmlns:wne="http://schemas.microsoft.com/office/word/2006/wordml" xmlns:wps="http://schemas.microsoft.com/office/word/2010/wordprocessingShape" mc:Ignorable="w14 wp14">
   <w:endnote w:type="separator" w:id="-1">
     <w:p>
       <w:r>
@@ -2110,7 +2114,7 @@
 </file>
 
 <file path=word/footer1.xml><?xml version="1.0" encoding="utf-8"?>
-<w:ftr xmlns:wpc="http://schemas.microsoft.com/office/word/2010/wordprocessingCanvas" xmlns:mc="http://schemas.openxmlformats.org/markup-compatibility/2006" xmlns:o="urn:schemas-microsoft-com:office:office" xmlns:r="http://schemas.openxmlformats.org/officeDocument/2006/relationships" xmlns:m="http://schemas.openxmlformats.org/officeDocument/2006/math" xmlns:v="urn:schemas-microsoft-com:vml" xmlns:wp14="http://schemas.microsoft.com/office/word/2010/wordprocessingDrawing" xmlns:wp="http://schemas.openxmlformats.org/drawingml/2006/wordprocessingDrawing" xmlns:w10="urn:schemas-microsoft-com:office:word" xmlns:w="http://schemas.openxmlformats.org/wordprocessingml/2006/main" xmlns:w14="http://schemas.microsoft.com/office/word/2010/wordml" xmlns:w15="http://schemas.microsoft.com/office/word/2012/wordml" xmlns:wpg="http://schemas.microsoft.com/office/word/2010/wordprocessingGroup" xmlns:wpi="http://schemas.microsoft.com/office/word/2010/wordprocessingInk" xmlns:wne="http://schemas.microsoft.com/office/word/2006/wordml" xmlns:wps="http://schemas.microsoft.com/office/word/2010/wordprocessingShape" mc:Ignorable="w14 w15 wp14">
+<w:ftr xmlns:wpc="http://schemas.microsoft.com/office/word/2010/wordprocessingCanvas" xmlns:mc="http://schemas.openxmlformats.org/markup-compatibility/2006" xmlns:o="urn:schemas-microsoft-com:office:office" xmlns:r="http://schemas.openxmlformats.org/officeDocument/2006/relationships" xmlns:m="http://schemas.openxmlformats.org/officeDocument/2006/math" xmlns:v="urn:schemas-microsoft-com:vml" xmlns:wp14="http://schemas.microsoft.com/office/word/2010/wordprocessingDrawing" xmlns:wp="http://schemas.openxmlformats.org/drawingml/2006/wordprocessingDrawing" xmlns:w10="urn:schemas-microsoft-com:office:word" xmlns:w="http://schemas.openxmlformats.org/wordprocessingml/2006/main" xmlns:w14="http://schemas.microsoft.com/office/word/2010/wordml" xmlns:wpg="http://schemas.microsoft.com/office/word/2010/wordprocessingGroup" xmlns:wpi="http://schemas.microsoft.com/office/word/2010/wordprocessingInk" xmlns:wne="http://schemas.microsoft.com/office/word/2006/wordml" xmlns:wps="http://schemas.microsoft.com/office/word/2010/wordprocessingShape" mc:Ignorable="w14 wp14">
   <w:sdt>
     <w:sdtPr>
       <w:id w:val="-1110356293"/>
@@ -2159,7 +2163,7 @@
 </file>
 
 <file path=word/footnotes.xml><?xml version="1.0" encoding="utf-8"?>
-<w:footnotes xmlns:wpc="http://schemas.microsoft.com/office/word/2010/wordprocessingCanvas" xmlns:mc="http://schemas.openxmlformats.org/markup-compatibility/2006" xmlns:o="urn:schemas-microsoft-com:office:office" xmlns:r="http://schemas.openxmlformats.org/officeDocument/2006/relationships" xmlns:m="http://schemas.openxmlformats.org/officeDocument/2006/math" xmlns:v="urn:schemas-microsoft-com:vml" xmlns:wp14="http://schemas.microsoft.com/office/word/2010/wordprocessingDrawing" xmlns:wp="http://schemas.openxmlformats.org/drawingml/2006/wordprocessingDrawing" xmlns:w10="urn:schemas-microsoft-com:office:word" xmlns:w="http://schemas.openxmlformats.org/wordprocessingml/2006/main" xmlns:w14="http://schemas.microsoft.com/office/word/2010/wordml" xmlns:w15="http://schemas.microsoft.com/office/word/2012/wordml" xmlns:wpg="http://schemas.microsoft.com/office/word/2010/wordprocessingGroup" xmlns:wpi="http://schemas.microsoft.com/office/word/2010/wordprocessingInk" xmlns:wne="http://schemas.microsoft.com/office/word/2006/wordml" xmlns:wps="http://schemas.microsoft.com/office/word/2010/wordprocessingShape" mc:Ignorable="w14 w15 wp14">
+<w:footnotes xmlns:wpc="http://schemas.microsoft.com/office/word/2010/wordprocessingCanvas" xmlns:mc="http://schemas.openxmlformats.org/markup-compatibility/2006" xmlns:o="urn:schemas-microsoft-com:office:office" xmlns:r="http://schemas.openxmlformats.org/officeDocument/2006/relationships" xmlns:m="http://schemas.openxmlformats.org/officeDocument/2006/math" xmlns:v="urn:schemas-microsoft-com:vml" xmlns:wp14="http://schemas.microsoft.com/office/word/2010/wordprocessingDrawing" xmlns:wp="http://schemas.openxmlformats.org/drawingml/2006/wordprocessingDrawing" xmlns:w10="urn:schemas-microsoft-com:office:word" xmlns:w="http://schemas.openxmlformats.org/wordprocessingml/2006/main" xmlns:w14="http://schemas.microsoft.com/office/word/2010/wordml" xmlns:wpg="http://schemas.microsoft.com/office/word/2010/wordprocessingGroup" xmlns:wpi="http://schemas.microsoft.com/office/word/2010/wordprocessingInk" xmlns:wne="http://schemas.microsoft.com/office/word/2006/wordml" xmlns:wps="http://schemas.microsoft.com/office/word/2010/wordprocessingShape" mc:Ignorable="w14 wp14">
   <w:footnote w:type="separator" w:id="-1">
     <w:p>
       <w:r>
@@ -2178,8 +2182,8 @@
 </file>
 
 <file path=word/numbering.xml><?xml version="1.0" encoding="utf-8"?>
-<w:numbering xmlns:wpc="http://schemas.microsoft.com/office/word/2010/wordprocessingCanvas" xmlns:mc="http://schemas.openxmlformats.org/markup-compatibility/2006" xmlns:o="urn:schemas-microsoft-com:office:office" xmlns:r="http://schemas.openxmlformats.org/officeDocument/2006/relationships" xmlns:m="http://schemas.openxmlformats.org/officeDocument/2006/math" xmlns:v="urn:schemas-microsoft-com:vml" xmlns:wp14="http://schemas.microsoft.com/office/word/2010/wordprocessingDrawing" xmlns:wp="http://schemas.openxmlformats.org/drawingml/2006/wordprocessingDrawing" xmlns:w10="urn:schemas-microsoft-com:office:word" xmlns:w="http://schemas.openxmlformats.org/wordprocessingml/2006/main" xmlns:w14="http://schemas.microsoft.com/office/word/2010/wordml" xmlns:w15="http://schemas.microsoft.com/office/word/2012/wordml" xmlns:wpg="http://schemas.microsoft.com/office/word/2010/wordprocessingGroup" xmlns:wpi="http://schemas.microsoft.com/office/word/2010/wordprocessingInk" xmlns:wne="http://schemas.microsoft.com/office/word/2006/wordml" xmlns:wps="http://schemas.microsoft.com/office/word/2010/wordprocessingShape" mc:Ignorable="w14 w15 wp14">
-  <w:abstractNum w:abstractNumId="0" w15:restartNumberingAfterBreak="0">
+<w:numbering xmlns:wpc="http://schemas.microsoft.com/office/word/2010/wordprocessingCanvas" xmlns:mc="http://schemas.openxmlformats.org/markup-compatibility/2006" xmlns:o="urn:schemas-microsoft-com:office:office" xmlns:r="http://schemas.openxmlformats.org/officeDocument/2006/relationships" xmlns:m="http://schemas.openxmlformats.org/officeDocument/2006/math" xmlns:v="urn:schemas-microsoft-com:vml" xmlns:wp14="http://schemas.microsoft.com/office/word/2010/wordprocessingDrawing" xmlns:wp="http://schemas.openxmlformats.org/drawingml/2006/wordprocessingDrawing" xmlns:w10="urn:schemas-microsoft-com:office:word" xmlns:w="http://schemas.openxmlformats.org/wordprocessingml/2006/main" xmlns:w14="http://schemas.microsoft.com/office/word/2010/wordml" xmlns:wpg="http://schemas.microsoft.com/office/word/2010/wordprocessingGroup" xmlns:wpi="http://schemas.microsoft.com/office/word/2010/wordprocessingInk" xmlns:wne="http://schemas.microsoft.com/office/word/2006/wordml" xmlns:wps="http://schemas.microsoft.com/office/word/2010/wordprocessingShape" mc:Ignorable="w14 wp14">
+  <w:abstractNum w:abstractNumId="0">
     <w:nsid w:val="00346786"/>
     <w:multiLevelType w:val="hybridMultilevel"/>
     <w:tmpl w:val="B322AC58"/>
@@ -2292,7 +2296,7 @@
       </w:rPr>
     </w:lvl>
   </w:abstractNum>
-  <w:abstractNum w:abstractNumId="1" w15:restartNumberingAfterBreak="0">
+  <w:abstractNum w:abstractNumId="1">
     <w:nsid w:val="05703AF5"/>
     <w:multiLevelType w:val="hybridMultilevel"/>
     <w:tmpl w:val="F8AC7364"/>
@@ -2405,7 +2409,7 @@
       </w:rPr>
     </w:lvl>
   </w:abstractNum>
-  <w:abstractNum w:abstractNumId="2" w15:restartNumberingAfterBreak="0">
+  <w:abstractNum w:abstractNumId="2">
     <w:nsid w:val="11273EA2"/>
     <w:multiLevelType w:val="hybridMultilevel"/>
     <w:tmpl w:val="A3B034AA"/>
@@ -2518,7 +2522,7 @@
       </w:pPr>
     </w:lvl>
   </w:abstractNum>
-  <w:abstractNum w:abstractNumId="3" w15:restartNumberingAfterBreak="0">
+  <w:abstractNum w:abstractNumId="3">
     <w:nsid w:val="160B5D5E"/>
     <w:multiLevelType w:val="hybridMultilevel"/>
     <w:tmpl w:val="373EB00E"/>
@@ -2631,7 +2635,7 @@
       </w:rPr>
     </w:lvl>
   </w:abstractNum>
-  <w:abstractNum w:abstractNumId="4" w15:restartNumberingAfterBreak="0">
+  <w:abstractNum w:abstractNumId="4">
     <w:nsid w:val="18907CE7"/>
     <w:multiLevelType w:val="hybridMultilevel"/>
     <w:tmpl w:val="26143102"/>
@@ -2771,7 +2775,7 @@
       </w:rPr>
     </w:lvl>
   </w:abstractNum>
-  <w:abstractNum w:abstractNumId="5" w15:restartNumberingAfterBreak="0">
+  <w:abstractNum w:abstractNumId="5">
     <w:nsid w:val="19A32899"/>
     <w:multiLevelType w:val="hybridMultilevel"/>
     <w:tmpl w:val="6BD68C54"/>
@@ -2884,7 +2888,7 @@
       </w:rPr>
     </w:lvl>
   </w:abstractNum>
-  <w:abstractNum w:abstractNumId="6" w15:restartNumberingAfterBreak="0">
+  <w:abstractNum w:abstractNumId="6">
     <w:nsid w:val="1F0C3B55"/>
     <w:multiLevelType w:val="hybridMultilevel"/>
     <w:tmpl w:val="C8B6696E"/>
@@ -2997,7 +3001,7 @@
       </w:rPr>
     </w:lvl>
   </w:abstractNum>
-  <w:abstractNum w:abstractNumId="7" w15:restartNumberingAfterBreak="0">
+  <w:abstractNum w:abstractNumId="7">
     <w:nsid w:val="2F42243B"/>
     <w:multiLevelType w:val="hybridMultilevel"/>
     <w:tmpl w:val="338CDCEA"/>
@@ -3110,7 +3114,7 @@
       </w:rPr>
     </w:lvl>
   </w:abstractNum>
-  <w:abstractNum w:abstractNumId="8" w15:restartNumberingAfterBreak="0">
+  <w:abstractNum w:abstractNumId="8">
     <w:nsid w:val="4CA34988"/>
     <w:multiLevelType w:val="multilevel"/>
     <w:tmpl w:val="27FEB8CE"/>
@@ -3224,7 +3228,7 @@
       </w:rPr>
     </w:lvl>
   </w:abstractNum>
-  <w:abstractNum w:abstractNumId="9" w15:restartNumberingAfterBreak="0">
+  <w:abstractNum w:abstractNumId="9">
     <w:nsid w:val="508F4119"/>
     <w:multiLevelType w:val="hybridMultilevel"/>
     <w:tmpl w:val="2D36CB88"/>
@@ -3337,7 +3341,7 @@
       </w:rPr>
     </w:lvl>
   </w:abstractNum>
-  <w:abstractNum w:abstractNumId="10" w15:restartNumberingAfterBreak="0">
+  <w:abstractNum w:abstractNumId="10">
     <w:nsid w:val="51892AD5"/>
     <w:multiLevelType w:val="hybridMultilevel"/>
     <w:tmpl w:val="2654F14A"/>
@@ -3426,7 +3430,7 @@
       </w:pPr>
     </w:lvl>
   </w:abstractNum>
-  <w:abstractNum w:abstractNumId="11" w15:restartNumberingAfterBreak="0">
+  <w:abstractNum w:abstractNumId="11">
     <w:nsid w:val="64B65A5E"/>
     <w:multiLevelType w:val="hybridMultilevel"/>
     <w:tmpl w:val="0C1CFDBA"/>
@@ -3517,7 +3521,7 @@
       </w:pPr>
     </w:lvl>
   </w:abstractNum>
-  <w:abstractNum w:abstractNumId="12" w15:restartNumberingAfterBreak="0">
+  <w:abstractNum w:abstractNumId="12">
     <w:nsid w:val="69EB2674"/>
     <w:multiLevelType w:val="hybridMultilevel"/>
     <w:tmpl w:val="DE68B5B2"/>
@@ -3630,7 +3634,7 @@
       </w:rPr>
     </w:lvl>
   </w:abstractNum>
-  <w:abstractNum w:abstractNumId="13" w15:restartNumberingAfterBreak="0">
+  <w:abstractNum w:abstractNumId="13">
     <w:nsid w:val="6E404CA4"/>
     <w:multiLevelType w:val="hybridMultilevel"/>
     <w:tmpl w:val="EEC6CE24"/>
@@ -3743,7 +3747,7 @@
       </w:rPr>
     </w:lvl>
   </w:abstractNum>
-  <w:abstractNum w:abstractNumId="14" w15:restartNumberingAfterBreak="0">
+  <w:abstractNum w:abstractNumId="14">
     <w:nsid w:val="6EC84832"/>
     <w:multiLevelType w:val="hybridMultilevel"/>
     <w:tmpl w:val="B20269E0"/>
@@ -3856,7 +3860,7 @@
       </w:rPr>
     </w:lvl>
   </w:abstractNum>
-  <w:abstractNum w:abstractNumId="15" w15:restartNumberingAfterBreak="0">
+  <w:abstractNum w:abstractNumId="15">
     <w:nsid w:val="71C72B29"/>
     <w:multiLevelType w:val="hybridMultilevel"/>
     <w:tmpl w:val="EC8C63E0"/>
@@ -3969,7 +3973,7 @@
       </w:rPr>
     </w:lvl>
   </w:abstractNum>
-  <w:abstractNum w:abstractNumId="16" w15:restartNumberingAfterBreak="0">
+  <w:abstractNum w:abstractNumId="16">
     <w:nsid w:val="7E794E8B"/>
     <w:multiLevelType w:val="hybridMultilevel"/>
     <w:tmpl w:val="D45661EE"/>
@@ -4137,7 +4141,7 @@
 </file>
 
 <file path=word/styles.xml><?xml version="1.0" encoding="utf-8"?>
-<w:styles xmlns:mc="http://schemas.openxmlformats.org/markup-compatibility/2006" xmlns:r="http://schemas.openxmlformats.org/officeDocument/2006/relationships" xmlns:w="http://schemas.openxmlformats.org/wordprocessingml/2006/main" xmlns:w14="http://schemas.microsoft.com/office/word/2010/wordml" xmlns:w15="http://schemas.microsoft.com/office/word/2012/wordml" mc:Ignorable="w14 w15">
+<w:styles xmlns:mc="http://schemas.openxmlformats.org/markup-compatibility/2006" xmlns:r="http://schemas.openxmlformats.org/officeDocument/2006/relationships" xmlns:w="http://schemas.openxmlformats.org/wordprocessingml/2006/main" xmlns:w14="http://schemas.microsoft.com/office/word/2010/wordml" mc:Ignorable="w14">
   <w:docDefaults>
     <w:rPrDefault>
       <w:rPr>
@@ -4147,371 +4151,606 @@
     </w:rPrDefault>
     <w:pPrDefault/>
   </w:docDefaults>
-  <w:latentStyles w:defLockedState="0" w:defUIPriority="0" w:defSemiHidden="0" w:defUnhideWhenUsed="0" w:defQFormat="0" w:count="371">
-    <w:lsdException w:name="Normal" w:qFormat="1"/>
-    <w:lsdException w:name="heading 1" w:qFormat="1"/>
-    <w:lsdException w:name="heading 2" w:semiHidden="1" w:unhideWhenUsed="1" w:qFormat="1"/>
-    <w:lsdException w:name="heading 3" w:semiHidden="1" w:unhideWhenUsed="1" w:qFormat="1"/>
-    <w:lsdException w:name="heading 4" w:semiHidden="1" w:unhideWhenUsed="1" w:qFormat="1"/>
-    <w:lsdException w:name="heading 5" w:semiHidden="1" w:unhideWhenUsed="1" w:qFormat="1"/>
-    <w:lsdException w:name="heading 6" w:semiHidden="1" w:unhideWhenUsed="1" w:qFormat="1"/>
-    <w:lsdException w:name="heading 7" w:semiHidden="1" w:unhideWhenUsed="1" w:qFormat="1"/>
-    <w:lsdException w:name="heading 8" w:semiHidden="1" w:unhideWhenUsed="1" w:qFormat="1"/>
-    <w:lsdException w:name="heading 9" w:semiHidden="1" w:unhideWhenUsed="1" w:qFormat="1"/>
-    <w:lsdException w:name="index 1" w:semiHidden="1" w:unhideWhenUsed="1"/>
-    <w:lsdException w:name="index 2" w:semiHidden="1" w:unhideWhenUsed="1"/>
-    <w:lsdException w:name="index 3" w:semiHidden="1" w:unhideWhenUsed="1"/>
-    <w:lsdException w:name="index 4" w:semiHidden="1" w:unhideWhenUsed="1"/>
-    <w:lsdException w:name="index 5" w:semiHidden="1" w:unhideWhenUsed="1"/>
-    <w:lsdException w:name="index 6" w:semiHidden="1" w:unhideWhenUsed="1"/>
-    <w:lsdException w:name="index 7" w:semiHidden="1" w:unhideWhenUsed="1"/>
-    <w:lsdException w:name="index 8" w:semiHidden="1" w:unhideWhenUsed="1"/>
-    <w:lsdException w:name="index 9" w:semiHidden="1" w:unhideWhenUsed="1"/>
-    <w:lsdException w:name="toc 1" w:semiHidden="1" w:unhideWhenUsed="1"/>
-    <w:lsdException w:name="toc 2" w:semiHidden="1" w:unhideWhenUsed="1"/>
-    <w:lsdException w:name="toc 3" w:semiHidden="1" w:unhideWhenUsed="1"/>
-    <w:lsdException w:name="toc 4" w:semiHidden="1" w:unhideWhenUsed="1"/>
-    <w:lsdException w:name="toc 5" w:semiHidden="1" w:unhideWhenUsed="1"/>
-    <w:lsdException w:name="toc 6" w:semiHidden="1" w:unhideWhenUsed="1"/>
-    <w:lsdException w:name="toc 7" w:semiHidden="1" w:unhideWhenUsed="1"/>
-    <w:lsdException w:name="toc 8" w:semiHidden="1" w:unhideWhenUsed="1"/>
-    <w:lsdException w:name="toc 9" w:semiHidden="1" w:unhideWhenUsed="1"/>
-    <w:lsdException w:name="Normal Indent" w:semiHidden="1" w:unhideWhenUsed="1"/>
-    <w:lsdException w:name="footnote text" w:semiHidden="1" w:unhideWhenUsed="1"/>
-    <w:lsdException w:name="annotation text" w:semiHidden="1" w:unhideWhenUsed="1"/>
-    <w:lsdException w:name="header" w:semiHidden="1" w:unhideWhenUsed="1"/>
-    <w:lsdException w:name="footer" w:semiHidden="1" w:uiPriority="99" w:unhideWhenUsed="1"/>
-    <w:lsdException w:name="index heading" w:semiHidden="1" w:unhideWhenUsed="1"/>
-    <w:lsdException w:name="caption" w:semiHidden="1" w:unhideWhenUsed="1" w:qFormat="1"/>
-    <w:lsdException w:name="table of figures" w:semiHidden="1" w:unhideWhenUsed="1"/>
-    <w:lsdException w:name="envelope address" w:semiHidden="1" w:unhideWhenUsed="1"/>
-    <w:lsdException w:name="envelope return" w:semiHidden="1" w:unhideWhenUsed="1"/>
-    <w:lsdException w:name="footnote reference" w:semiHidden="1" w:unhideWhenUsed="1"/>
-    <w:lsdException w:name="annotation reference" w:semiHidden="1" w:unhideWhenUsed="1"/>
-    <w:lsdException w:name="line number" w:semiHidden="1" w:unhideWhenUsed="1"/>
-    <w:lsdException w:name="page number" w:semiHidden="1" w:unhideWhenUsed="1"/>
-    <w:lsdException w:name="endnote reference" w:semiHidden="1" w:unhideWhenUsed="1"/>
-    <w:lsdException w:name="endnote text" w:semiHidden="1" w:unhideWhenUsed="1"/>
-    <w:lsdException w:name="table of authorities" w:semiHidden="1" w:unhideWhenUsed="1"/>
-    <w:lsdException w:name="macro" w:semiHidden="1" w:unhideWhenUsed="1"/>
-    <w:lsdException w:name="toa heading" w:semiHidden="1" w:unhideWhenUsed="1"/>
-    <w:lsdException w:name="List" w:semiHidden="1" w:unhideWhenUsed="1"/>
-    <w:lsdException w:name="List Bullet" w:semiHidden="1" w:unhideWhenUsed="1"/>
-    <w:lsdException w:name="List 2" w:semiHidden="1" w:unhideWhenUsed="1"/>
-    <w:lsdException w:name="List 3" w:semiHidden="1" w:unhideWhenUsed="1"/>
-    <w:lsdException w:name="List Bullet 2" w:semiHidden="1" w:unhideWhenUsed="1"/>
-    <w:lsdException w:name="List Bullet 3" w:semiHidden="1" w:unhideWhenUsed="1"/>
-    <w:lsdException w:name="List Bullet 4" w:semiHidden="1" w:unhideWhenUsed="1"/>
-    <w:lsdException w:name="List Bullet 5" w:semiHidden="1" w:unhideWhenUsed="1"/>
-    <w:lsdException w:name="List Number 2" w:semiHidden="1" w:unhideWhenUsed="1"/>
-    <w:lsdException w:name="List Number 3" w:semiHidden="1" w:unhideWhenUsed="1"/>
-    <w:lsdException w:name="List Number 4" w:semiHidden="1" w:unhideWhenUsed="1"/>
-    <w:lsdException w:name="List Number 5" w:semiHidden="1" w:unhideWhenUsed="1"/>
-    <w:lsdException w:name="Title" w:qFormat="1"/>
-    <w:lsdException w:name="Closing" w:semiHidden="1" w:unhideWhenUsed="1"/>
-    <w:lsdException w:name="Signature" w:semiHidden="1" w:unhideWhenUsed="1"/>
-    <w:lsdException w:name="Default Paragraph Font" w:semiHidden="1" w:unhideWhenUsed="1"/>
-    <w:lsdException w:name="Body Text" w:semiHidden="1" w:unhideWhenUsed="1"/>
-    <w:lsdException w:name="Body Text Indent" w:semiHidden="1" w:unhideWhenUsed="1"/>
-    <w:lsdException w:name="List Continue" w:semiHidden="1" w:unhideWhenUsed="1"/>
-    <w:lsdException w:name="List Continue 2" w:semiHidden="1" w:unhideWhenUsed="1"/>
-    <w:lsdException w:name="List Continue 3" w:semiHidden="1" w:unhideWhenUsed="1"/>
-    <w:lsdException w:name="List Continue 4" w:semiHidden="1" w:unhideWhenUsed="1"/>
-    <w:lsdException w:name="List Continue 5" w:semiHidden="1" w:unhideWhenUsed="1"/>
-    <w:lsdException w:name="Message Header" w:semiHidden="1" w:unhideWhenUsed="1"/>
-    <w:lsdException w:name="Subtitle" w:qFormat="1"/>
-    <w:lsdException w:name="Body Text First Indent 2" w:semiHidden="1" w:unhideWhenUsed="1"/>
-    <w:lsdException w:name="Note Heading" w:semiHidden="1" w:unhideWhenUsed="1"/>
-    <w:lsdException w:name="Body Text 2" w:semiHidden="1" w:unhideWhenUsed="1"/>
-    <w:lsdException w:name="Body Text 3" w:semiHidden="1" w:unhideWhenUsed="1"/>
-    <w:lsdException w:name="Body Text Indent 2" w:semiHidden="1" w:unhideWhenUsed="1"/>
-    <w:lsdException w:name="Body Text Indent 3" w:semiHidden="1" w:unhideWhenUsed="1"/>
-    <w:lsdException w:name="Block Text" w:semiHidden="1" w:unhideWhenUsed="1"/>
-    <w:lsdException w:name="Hyperlink" w:semiHidden="1" w:unhideWhenUsed="1"/>
-    <w:lsdException w:name="FollowedHyperlink" w:semiHidden="1" w:unhideWhenUsed="1"/>
-    <w:lsdException w:name="Strong" w:qFormat="1"/>
-    <w:lsdException w:name="Emphasis" w:qFormat="1"/>
-    <w:lsdException w:name="Document Map" w:semiHidden="1" w:unhideWhenUsed="1"/>
-    <w:lsdException w:name="Plain Text" w:semiHidden="1" w:unhideWhenUsed="1"/>
-    <w:lsdException w:name="E-mail Signature" w:semiHidden="1" w:unhideWhenUsed="1"/>
-    <w:lsdException w:name="HTML Top of Form" w:semiHidden="1" w:unhideWhenUsed="1"/>
-    <w:lsdException w:name="HTML Bottom of Form" w:semiHidden="1" w:unhideWhenUsed="1"/>
-    <w:lsdException w:name="Normal (Web)" w:semiHidden="1" w:unhideWhenUsed="1"/>
-    <w:lsdException w:name="HTML Acronym" w:semiHidden="1" w:unhideWhenUsed="1"/>
-    <w:lsdException w:name="HTML Address" w:semiHidden="1" w:unhideWhenUsed="1"/>
-    <w:lsdException w:name="HTML Cite" w:semiHidden="1" w:unhideWhenUsed="1"/>
-    <w:lsdException w:name="HTML Code" w:semiHidden="1" w:unhideWhenUsed="1"/>
-    <w:lsdException w:name="HTML Definition" w:semiHidden="1" w:unhideWhenUsed="1"/>
-    <w:lsdException w:name="HTML Keyboard" w:semiHidden="1" w:unhideWhenUsed="1"/>
-    <w:lsdException w:name="HTML Preformatted" w:semiHidden="1" w:unhideWhenUsed="1"/>
-    <w:lsdException w:name="HTML Sample" w:semiHidden="1" w:unhideWhenUsed="1"/>
-    <w:lsdException w:name="HTML Typewriter" w:semiHidden="1" w:unhideWhenUsed="1"/>
-    <w:lsdException w:name="HTML Variable" w:semiHidden="1" w:unhideWhenUsed="1"/>
-    <w:lsdException w:name="Normal Table" w:semiHidden="1" w:unhideWhenUsed="1"/>
-    <w:lsdException w:name="annotation subject" w:semiHidden="1" w:unhideWhenUsed="1"/>
-    <w:lsdException w:name="No List" w:semiHidden="1" w:unhideWhenUsed="1"/>
-    <w:lsdException w:name="Outline List 1" w:semiHidden="1" w:unhideWhenUsed="1"/>
-    <w:lsdException w:name="Outline List 2" w:semiHidden="1" w:unhideWhenUsed="1"/>
-    <w:lsdException w:name="Outline List 3" w:semiHidden="1" w:unhideWhenUsed="1"/>
-    <w:lsdException w:name="Table Simple 1" w:semiHidden="1" w:unhideWhenUsed="1"/>
-    <w:lsdException w:name="Table Simple 2" w:semiHidden="1" w:unhideWhenUsed="1"/>
-    <w:lsdException w:name="Table Simple 3" w:semiHidden="1" w:unhideWhenUsed="1"/>
-    <w:lsdException w:name="Table Classic 1" w:semiHidden="1" w:unhideWhenUsed="1"/>
-    <w:lsdException w:name="Table Classic 2" w:semiHidden="1" w:unhideWhenUsed="1"/>
-    <w:lsdException w:name="Table Classic 3" w:semiHidden="1" w:unhideWhenUsed="1"/>
-    <w:lsdException w:name="Table Classic 4" w:semiHidden="1" w:unhideWhenUsed="1"/>
-    <w:lsdException w:name="Table Colorful 1" w:semiHidden="1" w:unhideWhenUsed="1"/>
-    <w:lsdException w:name="Table Colorful 2" w:semiHidden="1" w:unhideWhenUsed="1"/>
-    <w:lsdException w:name="Table Colorful 3" w:semiHidden="1" w:unhideWhenUsed="1"/>
-    <w:lsdException w:name="Table Columns 1" w:semiHidden="1" w:unhideWhenUsed="1"/>
-    <w:lsdException w:name="Table Columns 2" w:semiHidden="1" w:unhideWhenUsed="1"/>
-    <w:lsdException w:name="Table Columns 3" w:semiHidden="1" w:unhideWhenUsed="1"/>
-    <w:lsdException w:name="Table Columns 4" w:semiHidden="1" w:unhideWhenUsed="1"/>
-    <w:lsdException w:name="Table Columns 5" w:semiHidden="1" w:unhideWhenUsed="1"/>
-    <w:lsdException w:name="Table Grid 1" w:semiHidden="1" w:unhideWhenUsed="1"/>
-    <w:lsdException w:name="Table Grid 2" w:semiHidden="1" w:unhideWhenUsed="1"/>
-    <w:lsdException w:name="Table Grid 3" w:semiHidden="1" w:unhideWhenUsed="1"/>
-    <w:lsdException w:name="Table Grid 4" w:semiHidden="1" w:unhideWhenUsed="1"/>
-    <w:lsdException w:name="Table Grid 5" w:semiHidden="1" w:unhideWhenUsed="1"/>
-    <w:lsdException w:name="Table Grid 6" w:semiHidden="1" w:unhideWhenUsed="1"/>
-    <w:lsdException w:name="Table Grid 7" w:semiHidden="1" w:unhideWhenUsed="1"/>
-    <w:lsdException w:name="Table Grid 8" w:semiHidden="1" w:unhideWhenUsed="1"/>
-    <w:lsdException w:name="Table List 1" w:semiHidden="1" w:unhideWhenUsed="1"/>
-    <w:lsdException w:name="Table List 2" w:semiHidden="1" w:unhideWhenUsed="1"/>
-    <w:lsdException w:name="Table List 3" w:semiHidden="1" w:unhideWhenUsed="1"/>
-    <w:lsdException w:name="Table List 4" w:semiHidden="1" w:unhideWhenUsed="1"/>
-    <w:lsdException w:name="Table List 5" w:semiHidden="1" w:unhideWhenUsed="1"/>
-    <w:lsdException w:name="Table List 6" w:semiHidden="1" w:unhideWhenUsed="1"/>
-    <w:lsdException w:name="Table List 7" w:semiHidden="1" w:unhideWhenUsed="1"/>
-    <w:lsdException w:name="Table List 8" w:semiHidden="1" w:unhideWhenUsed="1"/>
-    <w:lsdException w:name="Table 3D effects 1" w:semiHidden="1" w:unhideWhenUsed="1"/>
-    <w:lsdException w:name="Table 3D effects 2" w:semiHidden="1" w:unhideWhenUsed="1"/>
-    <w:lsdException w:name="Table 3D effects 3" w:semiHidden="1" w:unhideWhenUsed="1"/>
-    <w:lsdException w:name="Table Contemporary" w:semiHidden="1" w:unhideWhenUsed="1"/>
-    <w:lsdException w:name="Table Elegant" w:semiHidden="1" w:unhideWhenUsed="1"/>
-    <w:lsdException w:name="Table Professional" w:semiHidden="1" w:unhideWhenUsed="1"/>
-    <w:lsdException w:name="Table Subtle 1" w:semiHidden="1" w:unhideWhenUsed="1"/>
-    <w:lsdException w:name="Table Subtle 2" w:semiHidden="1" w:unhideWhenUsed="1"/>
-    <w:lsdException w:name="Table Web 1" w:semiHidden="1" w:unhideWhenUsed="1"/>
-    <w:lsdException w:name="Table Web 2" w:semiHidden="1" w:unhideWhenUsed="1"/>
-    <w:lsdException w:name="Table Web 3" w:semiHidden="1" w:unhideWhenUsed="1"/>
-    <w:lsdException w:name="Balloon Text" w:semiHidden="1" w:unhideWhenUsed="1"/>
-    <w:lsdException w:name="Table Theme" w:semiHidden="1" w:unhideWhenUsed="1"/>
-    <w:lsdException w:name="Placeholder Text" w:semiHidden="1" w:uiPriority="99"/>
-    <w:lsdException w:name="No Spacing" w:uiPriority="1" w:qFormat="1"/>
-    <w:lsdException w:name="Light Shading" w:uiPriority="60"/>
-    <w:lsdException w:name="Light List" w:uiPriority="61"/>
-    <w:lsdException w:name="Light Grid" w:uiPriority="62"/>
-    <w:lsdException w:name="Medium Shading 1" w:uiPriority="63"/>
-    <w:lsdException w:name="Medium Shading 2" w:uiPriority="64"/>
-    <w:lsdException w:name="Medium List 1" w:uiPriority="65"/>
-    <w:lsdException w:name="Medium List 2" w:uiPriority="66"/>
-    <w:lsdException w:name="Medium Grid 1" w:uiPriority="67"/>
-    <w:lsdException w:name="Medium Grid 2" w:uiPriority="68"/>
-    <w:lsdException w:name="Medium Grid 3" w:uiPriority="69"/>
-    <w:lsdException w:name="Dark List" w:uiPriority="70"/>
-    <w:lsdException w:name="Colorful Shading" w:uiPriority="71"/>
-    <w:lsdException w:name="Colorful List" w:uiPriority="72"/>
-    <w:lsdException w:name="Colorful Grid" w:uiPriority="73"/>
-    <w:lsdException w:name="Light Shading Accent 1" w:uiPriority="60"/>
-    <w:lsdException w:name="Light List Accent 1" w:uiPriority="61"/>
-    <w:lsdException w:name="Light Grid Accent 1" w:uiPriority="62"/>
-    <w:lsdException w:name="Medium Shading 1 Accent 1" w:uiPriority="63"/>
-    <w:lsdException w:name="Medium Shading 2 Accent 1" w:uiPriority="64"/>
-    <w:lsdException w:name="Medium List 1 Accent 1" w:uiPriority="65"/>
-    <w:lsdException w:name="Revision" w:semiHidden="1" w:uiPriority="99"/>
-    <w:lsdException w:name="List Paragraph" w:uiPriority="34" w:qFormat="1"/>
-    <w:lsdException w:name="Quote" w:uiPriority="29" w:qFormat="1"/>
-    <w:lsdException w:name="Intense Quote" w:uiPriority="30" w:qFormat="1"/>
-    <w:lsdException w:name="Medium List 2 Accent 1" w:uiPriority="66"/>
-    <w:lsdException w:name="Medium Grid 1 Accent 1" w:uiPriority="67"/>
-    <w:lsdException w:name="Medium Grid 2 Accent 1" w:uiPriority="68"/>
-    <w:lsdException w:name="Medium Grid 3 Accent 1" w:uiPriority="69"/>
-    <w:lsdException w:name="Dark List Accent 1" w:uiPriority="70"/>
-    <w:lsdException w:name="Colorful Shading Accent 1" w:uiPriority="71"/>
-    <w:lsdException w:name="Colorful List Accent 1" w:uiPriority="72"/>
-    <w:lsdException w:name="Colorful Grid Accent 1" w:uiPriority="73"/>
-    <w:lsdException w:name="Light Shading Accent 2" w:uiPriority="60"/>
-    <w:lsdException w:name="Light List Accent 2" w:uiPriority="61"/>
-    <w:lsdException w:name="Light Grid Accent 2" w:uiPriority="62"/>
-    <w:lsdException w:name="Medium Shading 1 Accent 2" w:uiPriority="63"/>
-    <w:lsdException w:name="Medium Shading 2 Accent 2" w:uiPriority="64"/>
-    <w:lsdException w:name="Medium List 1 Accent 2" w:uiPriority="65"/>
-    <w:lsdException w:name="Medium List 2 Accent 2" w:uiPriority="66"/>
-    <w:lsdException w:name="Medium Grid 1 Accent 2" w:uiPriority="67"/>
-    <w:lsdException w:name="Medium Grid 2 Accent 2" w:uiPriority="68"/>
-    <w:lsdException w:name="Medium Grid 3 Accent 2" w:uiPriority="69"/>
-    <w:lsdException w:name="Dark List Accent 2" w:uiPriority="70"/>
-    <w:lsdException w:name="Colorful Shading Accent 2" w:uiPriority="71"/>
-    <w:lsdException w:name="Colorful List Accent 2" w:uiPriority="72"/>
-    <w:lsdException w:name="Colorful Grid Accent 2" w:uiPriority="73"/>
-    <w:lsdException w:name="Light Shading Accent 3" w:uiPriority="60"/>
-    <w:lsdException w:name="Light List Accent 3" w:uiPriority="61"/>
-    <w:lsdException w:name="Light Grid Accent 3" w:uiPriority="62"/>
-    <w:lsdException w:name="Medium Shading 1 Accent 3" w:uiPriority="63"/>
-    <w:lsdException w:name="Medium Shading 2 Accent 3" w:uiPriority="64"/>
-    <w:lsdException w:name="Medium List 1 Accent 3" w:uiPriority="65"/>
-    <w:lsdException w:name="Medium List 2 Accent 3" w:uiPriority="66"/>
-    <w:lsdException w:name="Medium Grid 1 Accent 3" w:uiPriority="67"/>
-    <w:lsdException w:name="Medium Grid 2 Accent 3" w:uiPriority="68"/>
-    <w:lsdException w:name="Medium Grid 3 Accent 3" w:uiPriority="69"/>
-    <w:lsdException w:name="Dark List Accent 3" w:uiPriority="70"/>
-    <w:lsdException w:name="Colorful Shading Accent 3" w:uiPriority="71"/>
-    <w:lsdException w:name="Colorful List Accent 3" w:uiPriority="72"/>
-    <w:lsdException w:name="Colorful Grid Accent 3" w:uiPriority="73"/>
-    <w:lsdException w:name="Light Shading Accent 4" w:uiPriority="60"/>
-    <w:lsdException w:name="Light List Accent 4" w:uiPriority="61"/>
-    <w:lsdException w:name="Light Grid Accent 4" w:uiPriority="62"/>
-    <w:lsdException w:name="Medium Shading 1 Accent 4" w:uiPriority="63"/>
-    <w:lsdException w:name="Medium Shading 2 Accent 4" w:uiPriority="64"/>
-    <w:lsdException w:name="Medium List 1 Accent 4" w:uiPriority="65"/>
-    <w:lsdException w:name="Medium List 2 Accent 4" w:uiPriority="66"/>
-    <w:lsdException w:name="Medium Grid 1 Accent 4" w:uiPriority="67"/>
-    <w:lsdException w:name="Medium Grid 2 Accent 4" w:uiPriority="68"/>
-    <w:lsdException w:name="Medium Grid 3 Accent 4" w:uiPriority="69"/>
-    <w:lsdException w:name="Dark List Accent 4" w:uiPriority="70"/>
-    <w:lsdException w:name="Colorful Shading Accent 4" w:uiPriority="71"/>
-    <w:lsdException w:name="Colorful List Accent 4" w:uiPriority="72"/>
-    <w:lsdException w:name="Colorful Grid Accent 4" w:uiPriority="73"/>
-    <w:lsdException w:name="Light Shading Accent 5" w:uiPriority="60"/>
-    <w:lsdException w:name="Light List Accent 5" w:uiPriority="61"/>
-    <w:lsdException w:name="Light Grid Accent 5" w:uiPriority="62"/>
-    <w:lsdException w:name="Medium Shading 1 Accent 5" w:uiPriority="63"/>
-    <w:lsdException w:name="Medium Shading 2 Accent 5" w:uiPriority="64"/>
-    <w:lsdException w:name="Medium List 1 Accent 5" w:uiPriority="65"/>
-    <w:lsdException w:name="Medium List 2 Accent 5" w:uiPriority="66"/>
-    <w:lsdException w:name="Medium Grid 1 Accent 5" w:uiPriority="67"/>
-    <w:lsdException w:name="Medium Grid 2 Accent 5" w:uiPriority="68"/>
-    <w:lsdException w:name="Medium Grid 3 Accent 5" w:uiPriority="69"/>
-    <w:lsdException w:name="Dark List Accent 5" w:uiPriority="70"/>
-    <w:lsdException w:name="Colorful Shading Accent 5" w:uiPriority="71"/>
-    <w:lsdException w:name="Colorful List Accent 5" w:uiPriority="72"/>
-    <w:lsdException w:name="Colorful Grid Accent 5" w:uiPriority="73"/>
-    <w:lsdException w:name="Light Shading Accent 6" w:uiPriority="60"/>
-    <w:lsdException w:name="Light List Accent 6" w:uiPriority="61"/>
-    <w:lsdException w:name="Light Grid Accent 6" w:uiPriority="62"/>
-    <w:lsdException w:name="Medium Shading 1 Accent 6" w:uiPriority="63"/>
-    <w:lsdException w:name="Medium Shading 2 Accent 6" w:uiPriority="64"/>
-    <w:lsdException w:name="Medium List 1 Accent 6" w:uiPriority="65"/>
-    <w:lsdException w:name="Medium List 2 Accent 6" w:uiPriority="66"/>
-    <w:lsdException w:name="Medium Grid 1 Accent 6" w:uiPriority="67"/>
-    <w:lsdException w:name="Medium Grid 2 Accent 6" w:uiPriority="68"/>
-    <w:lsdException w:name="Medium Grid 3 Accent 6" w:uiPriority="69"/>
-    <w:lsdException w:name="Dark List Accent 6" w:uiPriority="70"/>
-    <w:lsdException w:name="Colorful Shading Accent 6" w:uiPriority="71"/>
-    <w:lsdException w:name="Colorful List Accent 6" w:uiPriority="72"/>
-    <w:lsdException w:name="Colorful Grid Accent 6" w:uiPriority="73"/>
-    <w:lsdException w:name="Subtle Emphasis" w:uiPriority="19" w:qFormat="1"/>
-    <w:lsdException w:name="Intense Emphasis" w:uiPriority="21" w:qFormat="1"/>
-    <w:lsdException w:name="Subtle Reference" w:uiPriority="31" w:qFormat="1"/>
-    <w:lsdException w:name="Intense Reference" w:uiPriority="32" w:qFormat="1"/>
-    <w:lsdException w:name="Book Title" w:uiPriority="33" w:qFormat="1"/>
-    <w:lsdException w:name="Bibliography" w:semiHidden="1" w:uiPriority="37" w:unhideWhenUsed="1"/>
-    <w:lsdException w:name="TOC Heading" w:semiHidden="1" w:uiPriority="39" w:unhideWhenUsed="1" w:qFormat="1"/>
-    <w:lsdException w:name="Plain Table 1" w:uiPriority="41"/>
-    <w:lsdException w:name="Plain Table 2" w:uiPriority="42"/>
-    <w:lsdException w:name="Plain Table 3" w:uiPriority="43"/>
-    <w:lsdException w:name="Plain Table 4" w:uiPriority="44"/>
-    <w:lsdException w:name="Plain Table 5" w:uiPriority="45"/>
-    <w:lsdException w:name="Grid Table Light" w:uiPriority="40"/>
-    <w:lsdException w:name="Grid Table 1 Light" w:uiPriority="46"/>
-    <w:lsdException w:name="Grid Table 2" w:uiPriority="47"/>
-    <w:lsdException w:name="Grid Table 3" w:uiPriority="48"/>
-    <w:lsdException w:name="Grid Table 4" w:uiPriority="49"/>
-    <w:lsdException w:name="Grid Table 5 Dark" w:uiPriority="50"/>
-    <w:lsdException w:name="Grid Table 6 Colorful" w:uiPriority="51"/>
-    <w:lsdException w:name="Grid Table 7 Colorful" w:uiPriority="52"/>
-    <w:lsdException w:name="Grid Table 1 Light Accent 1" w:uiPriority="46"/>
-    <w:lsdException w:name="Grid Table 2 Accent 1" w:uiPriority="47"/>
-    <w:lsdException w:name="Grid Table 3 Accent 1" w:uiPriority="48"/>
-    <w:lsdException w:name="Grid Table 4 Accent 1" w:uiPriority="49"/>
-    <w:lsdException w:name="Grid Table 5 Dark Accent 1" w:uiPriority="50"/>
-    <w:lsdException w:name="Grid Table 6 Colorful Accent 1" w:uiPriority="51"/>
-    <w:lsdException w:name="Grid Table 7 Colorful Accent 1" w:uiPriority="52"/>
-    <w:lsdException w:name="Grid Table 1 Light Accent 2" w:uiPriority="46"/>
-    <w:lsdException w:name="Grid Table 2 Accent 2" w:uiPriority="47"/>
-    <w:lsdException w:name="Grid Table 3 Accent 2" w:uiPriority="48"/>
-    <w:lsdException w:name="Grid Table 4 Accent 2" w:uiPriority="49"/>
-    <w:lsdException w:name="Grid Table 5 Dark Accent 2" w:uiPriority="50"/>
-    <w:lsdException w:name="Grid Table 6 Colorful Accent 2" w:uiPriority="51"/>
-    <w:lsdException w:name="Grid Table 7 Colorful Accent 2" w:uiPriority="52"/>
-    <w:lsdException w:name="Grid Table 1 Light Accent 3" w:uiPriority="46"/>
-    <w:lsdException w:name="Grid Table 2 Accent 3" w:uiPriority="47"/>
-    <w:lsdException w:name="Grid Table 3 Accent 3" w:uiPriority="48"/>
-    <w:lsdException w:name="Grid Table 4 Accent 3" w:uiPriority="49"/>
-    <w:lsdException w:name="Grid Table 5 Dark Accent 3" w:uiPriority="50"/>
-    <w:lsdException w:name="Grid Table 6 Colorful Accent 3" w:uiPriority="51"/>
-    <w:lsdException w:name="Grid Table 7 Colorful Accent 3" w:uiPriority="52"/>
-    <w:lsdException w:name="Grid Table 1 Light Accent 4" w:uiPriority="46"/>
-    <w:lsdException w:name="Grid Table 2 Accent 4" w:uiPriority="47"/>
-    <w:lsdException w:name="Grid Table 3 Accent 4" w:uiPriority="48"/>
-    <w:lsdException w:name="Grid Table 4 Accent 4" w:uiPriority="49"/>
-    <w:lsdException w:name="Grid Table 5 Dark Accent 4" w:uiPriority="50"/>
-    <w:lsdException w:name="Grid Table 6 Colorful Accent 4" w:uiPriority="51"/>
-    <w:lsdException w:name="Grid Table 7 Colorful Accent 4" w:uiPriority="52"/>
-    <w:lsdException w:name="Grid Table 1 Light Accent 5" w:uiPriority="46"/>
-    <w:lsdException w:name="Grid Table 2 Accent 5" w:uiPriority="47"/>
-    <w:lsdException w:name="Grid Table 3 Accent 5" w:uiPriority="48"/>
-    <w:lsdException w:name="Grid Table 4 Accent 5" w:uiPriority="49"/>
-    <w:lsdException w:name="Grid Table 5 Dark Accent 5" w:uiPriority="50"/>
-    <w:lsdException w:name="Grid Table 6 Colorful Accent 5" w:uiPriority="51"/>
-    <w:lsdException w:name="Grid Table 7 Colorful Accent 5" w:uiPriority="52"/>
-    <w:lsdException w:name="Grid Table 1 Light Accent 6" w:uiPriority="46"/>
-    <w:lsdException w:name="Grid Table 2 Accent 6" w:uiPriority="47"/>
-    <w:lsdException w:name="Grid Table 3 Accent 6" w:uiPriority="48"/>
-    <w:lsdException w:name="Grid Table 4 Accent 6" w:uiPriority="49"/>
-    <w:lsdException w:name="Grid Table 5 Dark Accent 6" w:uiPriority="50"/>
-    <w:lsdException w:name="Grid Table 6 Colorful Accent 6" w:uiPriority="51"/>
-    <w:lsdException w:name="Grid Table 7 Colorful Accent 6" w:uiPriority="52"/>
-    <w:lsdException w:name="List Table 1 Light" w:uiPriority="46"/>
-    <w:lsdException w:name="List Table 2" w:uiPriority="47"/>
-    <w:lsdException w:name="List Table 3" w:uiPriority="48"/>
-    <w:lsdException w:name="List Table 4" w:uiPriority="49"/>
-    <w:lsdException w:name="List Table 5 Dark" w:uiPriority="50"/>
-    <w:lsdException w:name="List Table 6 Colorful" w:uiPriority="51"/>
-    <w:lsdException w:name="List Table 7 Colorful" w:uiPriority="52"/>
-    <w:lsdException w:name="List Table 1 Light Accent 1" w:uiPriority="46"/>
-    <w:lsdException w:name="List Table 2 Accent 1" w:uiPriority="47"/>
-    <w:lsdException w:name="List Table 3 Accent 1" w:uiPriority="48"/>
-    <w:lsdException w:name="List Table 4 Accent 1" w:uiPriority="49"/>
-    <w:lsdException w:name="List Table 5 Dark Accent 1" w:uiPriority="50"/>
-    <w:lsdException w:name="List Table 6 Colorful Accent 1" w:uiPriority="51"/>
-    <w:lsdException w:name="List Table 7 Colorful Accent 1" w:uiPriority="52"/>
-    <w:lsdException w:name="List Table 1 Light Accent 2" w:uiPriority="46"/>
-    <w:lsdException w:name="List Table 2 Accent 2" w:uiPriority="47"/>
-    <w:lsdException w:name="List Table 3 Accent 2" w:uiPriority="48"/>
-    <w:lsdException w:name="List Table 4 Accent 2" w:uiPriority="49"/>
-    <w:lsdException w:name="List Table 5 Dark Accent 2" w:uiPriority="50"/>
-    <w:lsdException w:name="List Table 6 Colorful Accent 2" w:uiPriority="51"/>
-    <w:lsdException w:name="List Table 7 Colorful Accent 2" w:uiPriority="52"/>
-    <w:lsdException w:name="List Table 1 Light Accent 3" w:uiPriority="46"/>
-    <w:lsdException w:name="List Table 2 Accent 3" w:uiPriority="47"/>
-    <w:lsdException w:name="List Table 3 Accent 3" w:uiPriority="48"/>
-    <w:lsdException w:name="List Table 4 Accent 3" w:uiPriority="49"/>
-    <w:lsdException w:name="List Table 5 Dark Accent 3" w:uiPriority="50"/>
-    <w:lsdException w:name="List Table 6 Colorful Accent 3" w:uiPriority="51"/>
-    <w:lsdException w:name="List Table 7 Colorful Accent 3" w:uiPriority="52"/>
-    <w:lsdException w:name="List Table 1 Light Accent 4" w:uiPriority="46"/>
-    <w:lsdException w:name="List Table 2 Accent 4" w:uiPriority="47"/>
-    <w:lsdException w:name="List Table 3 Accent 4" w:uiPriority="48"/>
-    <w:lsdException w:name="List Table 4 Accent 4" w:uiPriority="49"/>
-    <w:lsdException w:name="List Table 5 Dark Accent 4" w:uiPriority="50"/>
-    <w:lsdException w:name="List Table 6 Colorful Accent 4" w:uiPriority="51"/>
-    <w:lsdException w:name="List Table 7 Colorful Accent 4" w:uiPriority="52"/>
-    <w:lsdException w:name="List Table 1 Light Accent 5" w:uiPriority="46"/>
-    <w:lsdException w:name="List Table 2 Accent 5" w:uiPriority="47"/>
-    <w:lsdException w:name="List Table 3 Accent 5" w:uiPriority="48"/>
-    <w:lsdException w:name="List Table 4 Accent 5" w:uiPriority="49"/>
-    <w:lsdException w:name="List Table 5 Dark Accent 5" w:uiPriority="50"/>
-    <w:lsdException w:name="List Table 6 Colorful Accent 5" w:uiPriority="51"/>
-    <w:lsdException w:name="List Table 7 Colorful Accent 5" w:uiPriority="52"/>
-    <w:lsdException w:name="List Table 1 Light Accent 6" w:uiPriority="46"/>
-    <w:lsdException w:name="List Table 2 Accent 6" w:uiPriority="47"/>
-    <w:lsdException w:name="List Table 3 Accent 6" w:uiPriority="48"/>
-    <w:lsdException w:name="List Table 4 Accent 6" w:uiPriority="49"/>
-    <w:lsdException w:name="List Table 5 Dark Accent 6" w:uiPriority="50"/>
-    <w:lsdException w:name="List Table 6 Colorful Accent 6" w:uiPriority="51"/>
-    <w:lsdException w:name="List Table 7 Colorful Accent 6" w:uiPriority="52"/>
+  <w:latentStyles w:defLockedState="0" w:defUIPriority="0" w:defSemiHidden="1" w:defUnhideWhenUsed="1" w:defQFormat="0" w:count="267">
+    <w:lsdException w:name="Normal" w:semiHidden="0" w:unhideWhenUsed="0" w:qFormat="1"/>
+    <w:lsdException w:name="heading 1" w:semiHidden="0" w:unhideWhenUsed="0" w:qFormat="1"/>
+    <w:lsdException w:name="heading 2" w:qFormat="1"/>
+    <w:lsdException w:name="heading 3" w:qFormat="1"/>
+    <w:lsdException w:name="heading 4" w:qFormat="1"/>
+    <w:lsdException w:name="heading 5" w:qFormat="1"/>
+    <w:lsdException w:name="heading 6" w:qFormat="1"/>
+    <w:lsdException w:name="heading 7" w:qFormat="1"/>
+    <w:lsdException w:name="heading 8" w:qFormat="1"/>
+    <w:lsdException w:name="heading 9" w:qFormat="1"/>
+    <w:lsdException w:name="footer" w:uiPriority="99"/>
+    <w:lsdException w:name="caption" w:qFormat="1"/>
+    <w:lsdException w:name="List Number" w:semiHidden="0" w:unhideWhenUsed="0"/>
+    <w:lsdException w:name="List 4" w:semiHidden="0" w:unhideWhenUsed="0"/>
+    <w:lsdException w:name="List 5" w:semiHidden="0" w:unhideWhenUsed="0"/>
+    <w:lsdException w:name="Title" w:semiHidden="0" w:unhideWhenUsed="0" w:qFormat="1"/>
+    <w:lsdException w:name="Subtitle" w:semiHidden="0" w:unhideWhenUsed="0" w:qFormat="1"/>
+    <w:lsdException w:name="Salutation" w:semiHidden="0" w:unhideWhenUsed="0"/>
+    <w:lsdException w:name="Date" w:semiHidden="0" w:unhideWhenUsed="0"/>
+    <w:lsdException w:name="Body Text First Indent" w:semiHidden="0" w:unhideWhenUsed="0"/>
+    <w:lsdException w:name="Strong" w:semiHidden="0" w:unhideWhenUsed="0" w:qFormat="1"/>
+    <w:lsdException w:name="Emphasis" w:semiHidden="0" w:unhideWhenUsed="0" w:qFormat="1"/>
+    <w:lsdException w:name="Table Grid" w:semiHidden="0" w:unhideWhenUsed="0"/>
+    <w:lsdException w:name="Placeholder Text" w:uiPriority="99" w:unhideWhenUsed="0"/>
+    <w:lsdException w:name="No Spacing" w:semiHidden="0" w:uiPriority="1" w:unhideWhenUsed="0" w:qFormat="1"/>
+    <w:lsdException w:name="Light Shading" w:semiHidden="0" w:uiPriority="60" w:unhideWhenUsed="0"/>
+    <w:lsdException w:name="Light List" w:semiHidden="0" w:uiPriority="61" w:unhideWhenUsed="0"/>
+    <w:lsdException w:name="Light Grid" w:semiHidden="0" w:uiPriority="62" w:unhideWhenUsed="0"/>
+    <w:lsdException w:name="Medium Shading 1" w:semiHidden="0" w:uiPriority="63" w:unhideWhenUsed="0"/>
+    <w:lsdException w:name="Medium Shading 2" w:semiHidden="0" w:uiPriority="64" w:unhideWhenUsed="0"/>
+    <w:lsdException w:name="Medium List 1" w:semiHidden="0" w:uiPriority="65" w:unhideWhenUsed="0"/>
+    <w:lsdException w:name="Medium List 2" w:semiHidden="0" w:uiPriority="66" w:unhideWhenUsed="0"/>
+    <w:lsdException w:name="Medium Grid 1" w:semiHidden="0" w:uiPriority="67" w:unhideWhenUsed="0"/>
+    <w:lsdException w:name="Medium Grid 2" w:semiHidden="0" w:uiPriority="68" w:unhideWhenUsed="0"/>
+    <w:lsdException w:name="Medium Grid 3" w:semiHidden="0" w:uiPriority="69" w:unhideWhenUsed="0"/>
+    <w:lsdException w:name="Dark List" w:semiHidden="0" w:uiPriority="70" w:unhideWhenUsed="0"/>
+    <w:lsdException w:name="Colorful Shading" w:semiHidden="0" w:uiPriority="71" w:unhideWhenUsed="0"/>
+    <w:lsdException w:name="Colorful List" w:semiHidden="0" w:uiPriority="72" w:unhideWhenUsed="0"/>
+    <w:lsdException w:name="Colorful Grid" w:semiHidden="0" w:uiPriority="73" w:unhideWhenUsed="0"/>
+    <w:lsdException w:name="Light Shading Accent 1" w:semiHidden="0" w:uiPriority="60" w:unhideWhenUsed="0"/>
+    <w:lsdException w:name="Light List Accent 1" w:semiHidden="0" w:uiPriority="61" w:unhideWhenUsed="0"/>
+    <w:lsdException w:name="Light Grid Accent 1" w:semiHidden="0" w:uiPriority="62" w:unhideWhenUsed="0"/>
+    <w:lsdException w:name="Medium Shading 1 Accent 1" w:semiHidden="0" w:uiPriority="63" w:unhideWhenUsed="0"/>
+    <w:lsdException w:name="Medium Shading 2 Accent 1" w:semiHidden="0" w:uiPriority="64" w:unhideWhenUsed="0"/>
+    <w:lsdException w:name="Medium List 1 Accent 1" w:semiHidden="0" w:uiPriority="65" w:unhideWhenUsed="0"/>
+    <w:lsdException w:name="Revision" w:uiPriority="99" w:unhideWhenUsed="0"/>
+    <w:lsdException w:name="List Paragraph" w:semiHidden="0" w:uiPriority="34" w:unhideWhenUsed="0" w:qFormat="1"/>
+    <w:lsdException w:name="Quote" w:semiHidden="0" w:uiPriority="29" w:unhideWhenUsed="0" w:qFormat="1"/>
+    <w:lsdException w:name="Intense Quote" w:semiHidden="0" w:uiPriority="30" w:unhideWhenUsed="0" w:qFormat="1"/>
+    <w:lsdException w:name="Medium List 2 Accent 1" w:semiHidden="0" w:uiPriority="66" w:unhideWhenUsed="0"/>
+    <w:lsdException w:name="Medium Grid 1 Accent 1" w:semiHidden="0" w:uiPriority="67" w:unhideWhenUsed="0"/>
+    <w:lsdException w:name="Medium Grid 2 Accent 1" w:semiHidden="0" w:uiPriority="68" w:unhideWhenUsed="0"/>
+    <w:lsdException w:name="Medium Grid 3 Accent 1" w:semiHidden="0" w:uiPriority="69" w:unhideWhenUsed="0"/>
+    <w:lsdException w:name="Dark List Accent 1" w:semiHidden="0" w:uiPriority="70" w:unhideWhenUsed="0"/>
+    <w:lsdException w:name="Colorful Shading Accent 1" w:semiHidden="0" w:uiPriority="71" w:unhideWhenUsed="0"/>
+    <w:lsdException w:name="Colorful List Accent 1" w:semiHidden="0" w:uiPriority="72" w:unhideWhenUsed="0"/>
+    <w:lsdException w:name="Colorful Grid Accent 1" w:semiHidden="0" w:uiPriority="73" w:unhideWhenUsed="0"/>
+    <w:lsdException w:name="Light Shading Accent 2" w:semiHidden="0" w:uiPriority="60" w:unhideWhenUsed="0"/>
+    <w:lsdException w:name="Light List Accent 2" w:semiHidden="0" w:uiPriority="61" w:unhideWhenUsed="0"/>
+    <w:lsdException w:name="Light Grid Accent 2" w:semiHidden="0" w:uiPriority="62" w:unhideWhenUsed="0"/>
+    <w:lsdException w:name="Medium Shading 1 Accent 2" w:semiHidden="0" w:uiPriority="63" w:unhideWhenUsed="0"/>
+    <w:lsdException w:name="Medium Shading 2 Accent 2" w:semiHidden="0" w:uiPriority="64" w:unhideWhenUsed="0"/>
+    <w:lsdException w:name="Medium List 1 Accent 2" w:semiHidden="0" w:uiPriority="65" w:unhideWhenUsed="0"/>
+    <w:lsdException w:name="Medium List 2 Accent 2" w:semiHidden="0" w:uiPriority="66" w:unhideWhenUsed="0"/>
+    <w:lsdException w:name="Medium Grid 1 Accent 2" w:semiHidden="0" w:uiPriority="67" w:unhideWhenUsed="0"/>
+    <w:lsdException w:name="Medium Grid 2 Accent 2" w:semiHidden="0" w:uiPriority="68" w:unhideWhenUsed="0"/>
+    <w:lsdException w:name="Medium Grid 3 Accent 2" w:semiHidden="0" w:uiPriority="69" w:unhideWhenUsed="0"/>
+    <w:lsdException w:name="Dark List Accent 2" w:semiHidden="0" w:uiPriority="70" w:unhideWhenUsed="0"/>
+    <w:lsdException w:name="Colorful Shading Accent 2" w:semiHidden="0" w:uiPriority="71" w:unhideWhenUsed="0"/>
+    <w:lsdException w:name="Colorful List Accent 2" w:semiHidden="0" w:uiPriority="72" w:unhideWhenUsed="0"/>
+    <w:lsdException w:name="Colorful Grid Accent 2" w:semiHidden="0" w:uiPriority="73" w:unhideWhenUsed="0"/>
+    <w:lsdException w:name="Light Shading Accent 3" w:semiHidden="0" w:uiPriority="60" w:unhideWhenUsed="0"/>
+    <w:lsdException w:name="Light List Accent 3" w:semiHidden="0" w:uiPriority="61" w:unhideWhenUsed="0"/>
+    <w:lsdException w:name="Light Grid Accent 3" w:semiHidden="0" w:uiPriority="62" w:unhideWhenUsed="0"/>
+    <w:lsdException w:name="Medium Shading 1 Accent 3" w:semiHidden="0" w:uiPriority="63" w:unhideWhenUsed="0"/>
+    <w:lsdException w:name="Medium Shading 2 Accent 3" w:semiHidden="0" w:uiPriority="64" w:unhideWhenUsed="0"/>
+    <w:lsdException w:name="Medium List 1 Accent 3" w:semiHidden="0" w:uiPriority="65" w:unhideWhenUsed="0"/>
+    <w:lsdException w:name="Medium List 2 Accent 3" w:semiHidden="0" w:uiPriority="66" w:unhideWhenUsed="0"/>
+    <w:lsdException w:name="Medium Grid 1 Accent 3" w:semiHidden="0" w:uiPriority="67" w:unhideWhenUsed="0"/>
+    <w:lsdException w:name="Medium Grid 2 Accent 3" w:semiHidden="0" w:uiPriority="68" w:unhideWhenUsed="0"/>
+    <w:lsdException w:name="Medium Grid 3 Accent 3" w:semiHidden="0" w:uiPriority="69" w:unhideWhenUsed="0"/>
+    <w:lsdException w:name="Dark List Accent 3" w:semiHidden="0" w:uiPriority="70" w:unhideWhenUsed="0"/>
+    <w:lsdException w:name="Colorful Shading Accent 3" w:semiHidden="0" w:uiPriority="71" w:unhideWhenUsed="0"/>
+    <w:lsdException w:name="Colorful List Accent 3" w:semiHidden="0" w:uiPriority="72" w:unhideWhenUsed="0"/>
+    <w:lsdException w:name="Colorful Grid Accent 3" w:semiHidden="0" w:uiPriority="73" w:unhideWhenUsed="0"/>
+    <w:lsdException w:name="Light Shading Accent 4" w:semiHidden="0" w:uiPriority="60" w:unhideWhenUsed="0"/>
+    <w:lsdException w:name="Light List Accent 4" w:semiHidden="0" w:uiPriority="61" w:unhideWhenUsed="0"/>
+    <w:lsdException w:name="Light Grid Accent 4" w:semiHidden="0" w:uiPriority="62" w:unhideWhenUsed="0"/>
+    <w:lsdException w:name="Medium Shading 1 Accent 4" w:semiHidden="0" w:uiPriority="63" w:unhideWhenUsed="0"/>
+    <w:lsdException w:name="Medium Shading 2 Accent 4" w:semiHidden="0" w:uiPriority="64" w:unhideWhenUsed="0"/>
+    <w:lsdException w:name="Medium List 1 Accent 4" w:semiHidden="0" w:uiPriority="65" w:unhideWhenUsed="0"/>
+    <w:lsdException w:name="Medium List 2 Accent 4" w:semiHidden="0" w:uiPriority="66" w:unhideWhenUsed="0"/>
+    <w:lsdException w:name="Medium Grid 1 Accent 4" w:semiHidden="0" w:uiPriority="67" w:unhideWhenUsed="0"/>
+    <w:lsdException w:name="Medium Grid 2 Accent 4" w:semiHidden="0" w:uiPriority="68" w:unhideWhenUsed="0"/>
+    <w:lsdException w:name="Medium Grid 3 Accent 4" w:semiHidden="0" w:uiPriority="69" w:unhideWhenUsed="0"/>
+    <w:lsdException w:name="Dark List Accent 4" w:semiHidden="0" w:uiPriority="70" w:unhideWhenUsed="0"/>
+    <w:lsdException w:name="Colorful Shading Accent 4" w:semiHidden="0" w:uiPriority="71" w:unhideWhenUsed="0"/>
+    <w:lsdException w:name="Colorful List Accent 4" w:semiHidden="0" w:uiPriority="72" w:unhideWhenUsed="0"/>
+    <w:lsdException w:name="Colorful Grid Accent 4" w:semiHidden="0" w:uiPriority="73" w:unhideWhenUsed="0"/>
+    <w:lsdException w:name="Light Shading Accent 5" w:semiHidden="0" w:uiPriority="60" w:unhideWhenUsed="0"/>
+    <w:lsdException w:name="Light List Accent 5" w:semiHidden="0" w:uiPriority="61" w:unhideWhenUsed="0"/>
+    <w:lsdException w:name="Light Grid Accent 5" w:semiHidden="0" w:uiPriority="62" w:unhideWhenUsed="0"/>
+    <w:lsdException w:name="Medium Shading 1 Accent 5" w:semiHidden="0" w:uiPriority="63" w:unhideWhenUsed="0"/>
+    <w:lsdException w:name="Medium Shading 2 Accent 5" w:semiHidden="0" w:uiPriority="64" w:unhideWhenUsed="0"/>
+    <w:lsdException w:name="Medium List 1 Accent 5" w:semiHidden="0" w:uiPriority="65" w:unhideWhenUsed="0"/>
+    <w:lsdException w:name="Medium List 2 Accent 5" w:semiHidden="0" w:uiPriority="66" w:unhideWhenUsed="0"/>
+    <w:lsdException w:name="Medium Grid 1 Accent 5" w:semiHidden="0" w:uiPriority="67" w:unhideWhenUsed="0"/>
+    <w:lsdException w:name="Medium Grid 2 Accent 5" w:semiHidden="0" w:uiPriority="68" w:unhideWhenUsed="0"/>
+    <w:lsdException w:name="Medium Grid 3 Accent 5" w:semiHidden="0" w:uiPriority="69" w:unhideWhenUsed="0"/>
+    <w:lsdException w:name="Dark List Accent 5" w:semiHidden="0" w:uiPriority="70" w:unhideWhenUsed="0"/>
+    <w:lsdException w:name="Colorful Shading Accent 5" w:semiHidden="0" w:uiPriority="71" w:unhideWhenUsed="0"/>
+    <w:lsdException w:name="Colorful List Accent 5" w:semiHidden="0" w:uiPriority="72" w:unhideWhenUsed="0"/>
+    <w:lsdException w:name="Colorful Grid Accent 5" w:semiHidden="0" w:uiPriority="73" w:unhideWhenUsed="0"/>
+    <w:lsdException w:name="Light Shading Accent 6" w:semiHidden="0" w:uiPriority="60" w:unhideWhenUsed="0"/>
+    <w:lsdException w:name="Light List Accent 6" w:semiHidden="0" w:uiPriority="61" w:unhideWhenUsed="0"/>
+    <w:lsdException w:name="Light Grid Accent 6" w:semiHidden="0" w:uiPriority="62" w:unhideWhenUsed="0"/>
+    <w:lsdException w:name="Medium Shading 1 Accent 6" w:semiHidden="0" w:uiPriority="63" w:unhideWhenUsed="0"/>
+    <w:lsdException w:name="Medium Shading 2 Accent 6" w:semiHidden="0" w:uiPriority="64" w:unhideWhenUsed="0"/>
+    <w:lsdException w:name="Medium List 1 Accent 6" w:semiHidden="0" w:uiPriority="65" w:unhideWhenUsed="0"/>
+    <w:lsdException w:name="Medium List 2 Accent 6" w:semiHidden="0" w:uiPriority="66" w:unhideWhenUsed="0"/>
+    <w:lsdException w:name="Medium Grid 1 Accent 6" w:semiHidden="0" w:uiPriority="67" w:unhideWhenUsed="0"/>
+    <w:lsdException w:name="Medium Grid 2 Accent 6" w:semiHidden="0" w:uiPriority="68" w:unhideWhenUsed="0"/>
+    <w:lsdException w:name="Medium Grid 3 Accent 6" w:semiHidden="0" w:uiPriority="69" w:unhideWhenUsed="0"/>
+    <w:lsdException w:name="Dark List Accent 6" w:semiHidden="0" w:uiPriority="70" w:unhideWhenUsed="0"/>
+    <w:lsdException w:name="Colorful Shading Accent 6" w:semiHidden="0" w:uiPriority="71" w:unhideWhenUsed="0"/>
+    <w:lsdException w:name="Colorful List Accent 6" w:semiHidden="0" w:uiPriority="72" w:unhideWhenUsed="0"/>
+    <w:lsdException w:name="Colorful Grid Accent 6" w:semiHidden="0" w:uiPriority="73" w:unhideWhenUsed="0"/>
+    <w:lsdException w:name="Subtle Emphasis" w:semiHidden="0" w:uiPriority="19" w:unhideWhenUsed="0" w:qFormat="1"/>
+    <w:lsdException w:name="Intense Emphasis" w:semiHidden="0" w:uiPriority="21" w:unhideWhenUsed="0" w:qFormat="1"/>
+    <w:lsdException w:name="Subtle Reference" w:semiHidden="0" w:uiPriority="31" w:unhideWhenUsed="0" w:qFormat="1"/>
+    <w:lsdException w:name="Intense Reference" w:semiHidden="0" w:uiPriority="32" w:unhideWhenUsed="0" w:qFormat="1"/>
+    <w:lsdException w:name="Book Title" w:semiHidden="0" w:uiPriority="33" w:unhideWhenUsed="0" w:qFormat="1"/>
+    <w:lsdException w:name="Bibliography" w:uiPriority="37"/>
+    <w:lsdException w:name="TOC Heading" w:uiPriority="39" w:qFormat="1"/>
+  </w:latentStyles>
+  <w:style w:type="paragraph" w:default="1" w:styleId="Normal">
+    <w:name w:val="Normal"/>
+    <w:qFormat/>
+    <w:rsid w:val="00026F2A"/>
+    <w:rPr>
+      <w:sz w:val="24"/>
+      <w:szCs w:val="24"/>
+    </w:rPr>
+  </w:style>
+  <w:style w:type="paragraph" w:styleId="Ttulo1">
+    <w:name w:val="heading 1"/>
+    <w:basedOn w:val="Normal"/>
+    <w:next w:val="Normal"/>
+    <w:link w:val="Ttulo1Char"/>
+    <w:qFormat/>
+    <w:rsid w:val="00A2204C"/>
+    <w:pPr>
+      <w:keepNext/>
+      <w:keepLines/>
+      <w:spacing w:before="480"/>
+      <w:outlineLvl w:val="0"/>
+    </w:pPr>
+    <w:rPr>
+      <w:rFonts w:asciiTheme="majorHAnsi" w:eastAsiaTheme="majorEastAsia" w:hAnsiTheme="majorHAnsi" w:cstheme="majorBidi"/>
+      <w:b/>
+      <w:bCs/>
+      <w:color w:val="365F91" w:themeColor="accent1" w:themeShade="BF"/>
+      <w:sz w:val="28"/>
+      <w:szCs w:val="28"/>
+    </w:rPr>
+  </w:style>
+  <w:style w:type="character" w:default="1" w:styleId="Fontepargpadro">
+    <w:name w:val="Default Paragraph Font"/>
+    <w:uiPriority w:val="1"/>
+    <w:semiHidden/>
+    <w:unhideWhenUsed/>
+  </w:style>
+  <w:style w:type="table" w:default="1" w:styleId="Tabelanormal">
+    <w:name w:val="Normal Table"/>
+    <w:uiPriority w:val="99"/>
+    <w:semiHidden/>
+    <w:unhideWhenUsed/>
+    <w:tblPr>
+      <w:tblInd w:w="0" w:type="dxa"/>
+      <w:tblCellMar>
+        <w:top w:w="0" w:type="dxa"/>
+        <w:left w:w="108" w:type="dxa"/>
+        <w:bottom w:w="0" w:type="dxa"/>
+        <w:right w:w="108" w:type="dxa"/>
+      </w:tblCellMar>
+    </w:tblPr>
+  </w:style>
+  <w:style w:type="numbering" w:default="1" w:styleId="Semlista">
+    <w:name w:val="No List"/>
+    <w:uiPriority w:val="99"/>
+    <w:semiHidden/>
+    <w:unhideWhenUsed/>
+  </w:style>
+  <w:style w:type="character" w:customStyle="1" w:styleId="Ttulo1Char">
+    <w:name w:val="Título 1 Char"/>
+    <w:basedOn w:val="Fontepargpadro"/>
+    <w:link w:val="Ttulo1"/>
+    <w:rsid w:val="00A2204C"/>
+    <w:rPr>
+      <w:rFonts w:asciiTheme="majorHAnsi" w:eastAsiaTheme="majorEastAsia" w:hAnsiTheme="majorHAnsi" w:cstheme="majorBidi"/>
+      <w:b/>
+      <w:bCs/>
+      <w:color w:val="365F91" w:themeColor="accent1" w:themeShade="BF"/>
+      <w:sz w:val="28"/>
+      <w:szCs w:val="28"/>
+    </w:rPr>
+  </w:style>
+  <w:style w:type="paragraph" w:styleId="Corpodetexto">
+    <w:name w:val="Body Text"/>
+    <w:basedOn w:val="Normal"/>
+    <w:link w:val="CorpodetextoChar"/>
+    <w:semiHidden/>
+    <w:unhideWhenUsed/>
+    <w:rsid w:val="004F308C"/>
+    <w:pPr>
+      <w:spacing w:after="120"/>
+    </w:pPr>
+  </w:style>
+  <w:style w:type="character" w:customStyle="1" w:styleId="CorpodetextoChar">
+    <w:name w:val="Corpo de texto Char"/>
+    <w:basedOn w:val="Fontepargpadro"/>
+    <w:link w:val="Corpodetexto"/>
+    <w:semiHidden/>
+    <w:rsid w:val="004F308C"/>
+    <w:rPr>
+      <w:sz w:val="24"/>
+      <w:szCs w:val="24"/>
+    </w:rPr>
+  </w:style>
+  <w:style w:type="paragraph" w:styleId="Primeirorecuodecorpodetexto">
+    <w:name w:val="Body Text First Indent"/>
+    <w:basedOn w:val="Corpodetexto"/>
+    <w:link w:val="PrimeirorecuodecorpodetextoChar"/>
+    <w:rsid w:val="004F308C"/>
+    <w:pPr>
+      <w:ind w:firstLine="210"/>
+    </w:pPr>
+  </w:style>
+  <w:style w:type="character" w:customStyle="1" w:styleId="PrimeirorecuodecorpodetextoChar">
+    <w:name w:val="Primeiro recuo de corpo de texto Char"/>
+    <w:basedOn w:val="CorpodetextoChar"/>
+    <w:link w:val="Primeirorecuodecorpodetexto"/>
+    <w:rsid w:val="004F308C"/>
+    <w:rPr>
+      <w:sz w:val="24"/>
+      <w:szCs w:val="24"/>
+    </w:rPr>
+  </w:style>
+  <w:style w:type="paragraph" w:styleId="CabealhodoSumrio">
+    <w:name w:val="TOC Heading"/>
+    <w:basedOn w:val="Ttulo1"/>
+    <w:next w:val="Normal"/>
+    <w:uiPriority w:val="39"/>
+    <w:unhideWhenUsed/>
+    <w:qFormat/>
+    <w:rsid w:val="00E64C52"/>
+    <w:pPr>
+      <w:spacing w:before="240" w:line="259" w:lineRule="auto"/>
+      <w:outlineLvl w:val="9"/>
+    </w:pPr>
+    <w:rPr>
+      <w:b w:val="0"/>
+      <w:bCs w:val="0"/>
+      <w:sz w:val="32"/>
+      <w:szCs w:val="32"/>
+    </w:rPr>
+  </w:style>
+  <w:style w:type="character" w:styleId="TextodoEspaoReservado">
+    <w:name w:val="Placeholder Text"/>
+    <w:basedOn w:val="Fontepargpadro"/>
+    <w:uiPriority w:val="99"/>
+    <w:semiHidden/>
+    <w:rsid w:val="00B1754A"/>
+    <w:rPr>
+      <w:color w:val="808080"/>
+    </w:rPr>
+  </w:style>
+  <w:style w:type="character" w:styleId="Forte">
+    <w:name w:val="Strong"/>
+    <w:basedOn w:val="Fontepargpadro"/>
+    <w:qFormat/>
+    <w:rsid w:val="00B1754A"/>
+    <w:rPr>
+      <w:b/>
+      <w:bCs/>
+    </w:rPr>
+  </w:style>
+  <w:style w:type="character" w:styleId="nfase">
+    <w:name w:val="Emphasis"/>
+    <w:basedOn w:val="Fontepargpadro"/>
+    <w:qFormat/>
+    <w:rsid w:val="00B1754A"/>
+    <w:rPr>
+      <w:i/>
+      <w:iCs/>
+    </w:rPr>
+  </w:style>
+  <w:style w:type="paragraph" w:styleId="Subttulo">
+    <w:name w:val="Subtitle"/>
+    <w:basedOn w:val="Normal"/>
+    <w:next w:val="Normal"/>
+    <w:link w:val="SubttuloChar"/>
+    <w:qFormat/>
+    <w:rsid w:val="00B1754A"/>
+    <w:pPr>
+      <w:numPr>
+        <w:ilvl w:val="1"/>
+      </w:numPr>
+      <w:spacing w:after="160"/>
+    </w:pPr>
+    <w:rPr>
+      <w:rFonts w:asciiTheme="minorHAnsi" w:eastAsiaTheme="minorEastAsia" w:hAnsiTheme="minorHAnsi" w:cstheme="minorBidi"/>
+      <w:color w:val="5A5A5A" w:themeColor="text1" w:themeTint="A5"/>
+      <w:spacing w:val="15"/>
+      <w:sz w:val="22"/>
+      <w:szCs w:val="22"/>
+    </w:rPr>
+  </w:style>
+  <w:style w:type="character" w:customStyle="1" w:styleId="SubttuloChar">
+    <w:name w:val="Subtítulo Char"/>
+    <w:basedOn w:val="Fontepargpadro"/>
+    <w:link w:val="Subttulo"/>
+    <w:rsid w:val="00B1754A"/>
+    <w:rPr>
+      <w:rFonts w:asciiTheme="minorHAnsi" w:eastAsiaTheme="minorEastAsia" w:hAnsiTheme="minorHAnsi" w:cstheme="minorBidi"/>
+      <w:color w:val="5A5A5A" w:themeColor="text1" w:themeTint="A5"/>
+      <w:spacing w:val="15"/>
+      <w:sz w:val="22"/>
+      <w:szCs w:val="22"/>
+    </w:rPr>
+  </w:style>
+  <w:style w:type="paragraph" w:styleId="Textodebalo">
+    <w:name w:val="Balloon Text"/>
+    <w:basedOn w:val="Normal"/>
+    <w:link w:val="TextodebaloChar"/>
+    <w:semiHidden/>
+    <w:unhideWhenUsed/>
+    <w:rsid w:val="00E260E1"/>
+    <w:rPr>
+      <w:rFonts w:ascii="Tahoma" w:hAnsi="Tahoma" w:cs="Tahoma"/>
+      <w:sz w:val="16"/>
+      <w:szCs w:val="16"/>
+    </w:rPr>
+  </w:style>
+  <w:style w:type="character" w:customStyle="1" w:styleId="TextodebaloChar">
+    <w:name w:val="Texto de balão Char"/>
+    <w:basedOn w:val="Fontepargpadro"/>
+    <w:link w:val="Textodebalo"/>
+    <w:semiHidden/>
+    <w:rsid w:val="00E260E1"/>
+    <w:rPr>
+      <w:rFonts w:ascii="Tahoma" w:hAnsi="Tahoma" w:cs="Tahoma"/>
+      <w:sz w:val="16"/>
+      <w:szCs w:val="16"/>
+    </w:rPr>
+  </w:style>
+  <w:style w:type="paragraph" w:styleId="PargrafodaLista">
+    <w:name w:val="List Paragraph"/>
+    <w:basedOn w:val="Normal"/>
+    <w:uiPriority w:val="34"/>
+    <w:qFormat/>
+    <w:rsid w:val="00B30A9B"/>
+    <w:pPr>
+      <w:ind w:left="720"/>
+      <w:contextualSpacing/>
+    </w:pPr>
+  </w:style>
+  <w:style w:type="paragraph" w:styleId="Cabealho">
+    <w:name w:val="header"/>
+    <w:basedOn w:val="Normal"/>
+    <w:link w:val="CabealhoChar"/>
+    <w:unhideWhenUsed/>
+    <w:rsid w:val="00FB0557"/>
+    <w:pPr>
+      <w:tabs>
+        <w:tab w:val="center" w:pos="4252"/>
+        <w:tab w:val="right" w:pos="8504"/>
+      </w:tabs>
+    </w:pPr>
+  </w:style>
+  <w:style w:type="character" w:customStyle="1" w:styleId="CabealhoChar">
+    <w:name w:val="Cabeçalho Char"/>
+    <w:basedOn w:val="Fontepargpadro"/>
+    <w:link w:val="Cabealho"/>
+    <w:rsid w:val="00FB0557"/>
+    <w:rPr>
+      <w:sz w:val="24"/>
+      <w:szCs w:val="24"/>
+    </w:rPr>
+  </w:style>
+  <w:style w:type="paragraph" w:styleId="Rodap">
+    <w:name w:val="footer"/>
+    <w:basedOn w:val="Normal"/>
+    <w:link w:val="RodapChar"/>
+    <w:uiPriority w:val="99"/>
+    <w:unhideWhenUsed/>
+    <w:rsid w:val="00FB0557"/>
+    <w:pPr>
+      <w:tabs>
+        <w:tab w:val="center" w:pos="4252"/>
+        <w:tab w:val="right" w:pos="8504"/>
+      </w:tabs>
+    </w:pPr>
+  </w:style>
+  <w:style w:type="character" w:customStyle="1" w:styleId="RodapChar">
+    <w:name w:val="Rodapé Char"/>
+    <w:basedOn w:val="Fontepargpadro"/>
+    <w:link w:val="Rodap"/>
+    <w:uiPriority w:val="99"/>
+    <w:rsid w:val="00FB0557"/>
+    <w:rPr>
+      <w:sz w:val="24"/>
+      <w:szCs w:val="24"/>
+    </w:rPr>
+  </w:style>
+  <w:style w:type="paragraph" w:customStyle="1" w:styleId="Default">
+    <w:name w:val="Default"/>
+    <w:rsid w:val="00C35166"/>
+    <w:pPr>
+      <w:autoSpaceDE w:val="0"/>
+      <w:autoSpaceDN w:val="0"/>
+      <w:adjustRightInd w:val="0"/>
+    </w:pPr>
+    <w:rPr>
+      <w:rFonts w:ascii="Calibri" w:hAnsi="Calibri" w:cs="Calibri"/>
+      <w:color w:val="000000"/>
+      <w:sz w:val="24"/>
+      <w:szCs w:val="24"/>
+    </w:rPr>
+  </w:style>
+  <w:style w:type="character" w:styleId="Hyperlink">
+    <w:name w:val="Hyperlink"/>
+    <w:basedOn w:val="Fontepargpadro"/>
+    <w:unhideWhenUsed/>
+    <w:rsid w:val="00D64E0E"/>
+    <w:rPr>
+      <w:color w:val="0000FF" w:themeColor="hyperlink"/>
+      <w:u w:val="single"/>
+    </w:rPr>
+  </w:style>
+  <w:style w:type="paragraph" w:styleId="SemEspaamento">
+    <w:name w:val="No Spacing"/>
+    <w:uiPriority w:val="1"/>
+    <w:qFormat/>
+    <w:rsid w:val="00E66612"/>
+    <w:rPr>
+      <w:sz w:val="24"/>
+      <w:szCs w:val="24"/>
+    </w:rPr>
+  </w:style>
+</w:styles>
+</file>
+
+<file path=word/stylesWithEffects.xml><?xml version="1.0" encoding="utf-8"?>
+<w:styles xmlns:wpc="http://schemas.microsoft.com/office/word/2010/wordprocessingCanvas" xmlns:mc="http://schemas.openxmlformats.org/markup-compatibility/2006" xmlns:o="urn:schemas-microsoft-com:office:office" xmlns:r="http://schemas.openxmlformats.org/officeDocument/2006/relationships" xmlns:m="http://schemas.openxmlformats.org/officeDocument/2006/math" xmlns:v="urn:schemas-microsoft-com:vml" xmlns:wp14="http://schemas.microsoft.com/office/word/2010/wordprocessingDrawing" xmlns:wp="http://schemas.openxmlformats.org/drawingml/2006/wordprocessingDrawing" xmlns:w10="urn:schemas-microsoft-com:office:word" xmlns:w="http://schemas.openxmlformats.org/wordprocessingml/2006/main" xmlns:w14="http://schemas.microsoft.com/office/word/2010/wordml" xmlns:wpg="http://schemas.microsoft.com/office/word/2010/wordprocessingGroup" xmlns:wpi="http://schemas.microsoft.com/office/word/2010/wordprocessingInk" xmlns:wne="http://schemas.microsoft.com/office/word/2006/wordml" xmlns:wps="http://schemas.microsoft.com/office/word/2010/wordprocessingShape" mc:Ignorable="w14 wp14">
+  <w:docDefaults>
+    <w:rPrDefault>
+      <w:rPr>
+        <w:rFonts w:ascii="Times New Roman" w:eastAsia="Times New Roman" w:hAnsi="Times New Roman" w:cs="Times New Roman"/>
+        <w:lang w:val="pt-BR" w:eastAsia="pt-BR" w:bidi="ar-SA"/>
+      </w:rPr>
+    </w:rPrDefault>
+    <w:pPrDefault/>
+  </w:docDefaults>
+  <w:latentStyles w:defLockedState="0" w:defUIPriority="0" w:defSemiHidden="1" w:defUnhideWhenUsed="1" w:defQFormat="0" w:count="267">
+    <w:lsdException w:name="Normal" w:semiHidden="0" w:unhideWhenUsed="0" w:qFormat="1"/>
+    <w:lsdException w:name="heading 1" w:semiHidden="0" w:unhideWhenUsed="0" w:qFormat="1"/>
+    <w:lsdException w:name="heading 2" w:qFormat="1"/>
+    <w:lsdException w:name="heading 3" w:qFormat="1"/>
+    <w:lsdException w:name="heading 4" w:qFormat="1"/>
+    <w:lsdException w:name="heading 5" w:qFormat="1"/>
+    <w:lsdException w:name="heading 6" w:qFormat="1"/>
+    <w:lsdException w:name="heading 7" w:qFormat="1"/>
+    <w:lsdException w:name="heading 8" w:qFormat="1"/>
+    <w:lsdException w:name="heading 9" w:qFormat="1"/>
+    <w:lsdException w:name="footer" w:uiPriority="99"/>
+    <w:lsdException w:name="caption" w:qFormat="1"/>
+    <w:lsdException w:name="List Number" w:semiHidden="0" w:unhideWhenUsed="0"/>
+    <w:lsdException w:name="List 4" w:semiHidden="0" w:unhideWhenUsed="0"/>
+    <w:lsdException w:name="List 5" w:semiHidden="0" w:unhideWhenUsed="0"/>
+    <w:lsdException w:name="Title" w:semiHidden="0" w:unhideWhenUsed="0" w:qFormat="1"/>
+    <w:lsdException w:name="Subtitle" w:semiHidden="0" w:unhideWhenUsed="0" w:qFormat="1"/>
+    <w:lsdException w:name="Salutation" w:semiHidden="0" w:unhideWhenUsed="0"/>
+    <w:lsdException w:name="Date" w:semiHidden="0" w:unhideWhenUsed="0"/>
+    <w:lsdException w:name="Body Text First Indent" w:semiHidden="0" w:unhideWhenUsed="0"/>
+    <w:lsdException w:name="Strong" w:semiHidden="0" w:unhideWhenUsed="0" w:qFormat="1"/>
+    <w:lsdException w:name="Emphasis" w:semiHidden="0" w:unhideWhenUsed="0" w:qFormat="1"/>
+    <w:lsdException w:name="Table Grid" w:semiHidden="0" w:unhideWhenUsed="0"/>
+    <w:lsdException w:name="Placeholder Text" w:uiPriority="99" w:unhideWhenUsed="0"/>
+    <w:lsdException w:name="No Spacing" w:semiHidden="0" w:uiPriority="1" w:unhideWhenUsed="0" w:qFormat="1"/>
+    <w:lsdException w:name="Light Shading" w:semiHidden="0" w:uiPriority="60" w:unhideWhenUsed="0"/>
+    <w:lsdException w:name="Light List" w:semiHidden="0" w:uiPriority="61" w:unhideWhenUsed="0"/>
+    <w:lsdException w:name="Light Grid" w:semiHidden="0" w:uiPriority="62" w:unhideWhenUsed="0"/>
+    <w:lsdException w:name="Medium Shading 1" w:semiHidden="0" w:uiPriority="63" w:unhideWhenUsed="0"/>
+    <w:lsdException w:name="Medium Shading 2" w:semiHidden="0" w:uiPriority="64" w:unhideWhenUsed="0"/>
+    <w:lsdException w:name="Medium List 1" w:semiHidden="0" w:uiPriority="65" w:unhideWhenUsed="0"/>
+    <w:lsdException w:name="Medium List 2" w:semiHidden="0" w:uiPriority="66" w:unhideWhenUsed="0"/>
+    <w:lsdException w:name="Medium Grid 1" w:semiHidden="0" w:uiPriority="67" w:unhideWhenUsed="0"/>
+    <w:lsdException w:name="Medium Grid 2" w:semiHidden="0" w:uiPriority="68" w:unhideWhenUsed="0"/>
+    <w:lsdException w:name="Medium Grid 3" w:semiHidden="0" w:uiPriority="69" w:unhideWhenUsed="0"/>
+    <w:lsdException w:name="Dark List" w:semiHidden="0" w:uiPriority="70" w:unhideWhenUsed="0"/>
+    <w:lsdException w:name="Colorful Shading" w:semiHidden="0" w:uiPriority="71" w:unhideWhenUsed="0"/>
+    <w:lsdException w:name="Colorful List" w:semiHidden="0" w:uiPriority="72" w:unhideWhenUsed="0"/>
+    <w:lsdException w:name="Colorful Grid" w:semiHidden="0" w:uiPriority="73" w:unhideWhenUsed="0"/>
+    <w:lsdException w:name="Light Shading Accent 1" w:semiHidden="0" w:uiPriority="60" w:unhideWhenUsed="0"/>
+    <w:lsdException w:name="Light List Accent 1" w:semiHidden="0" w:uiPriority="61" w:unhideWhenUsed="0"/>
+    <w:lsdException w:name="Light Grid Accent 1" w:semiHidden="0" w:uiPriority="62" w:unhideWhenUsed="0"/>
+    <w:lsdException w:name="Medium Shading 1 Accent 1" w:semiHidden="0" w:uiPriority="63" w:unhideWhenUsed="0"/>
+    <w:lsdException w:name="Medium Shading 2 Accent 1" w:semiHidden="0" w:uiPriority="64" w:unhideWhenUsed="0"/>
+    <w:lsdException w:name="Medium List 1 Accent 1" w:semiHidden="0" w:uiPriority="65" w:unhideWhenUsed="0"/>
+    <w:lsdException w:name="Revision" w:uiPriority="99" w:unhideWhenUsed="0"/>
+    <w:lsdException w:name="List Paragraph" w:semiHidden="0" w:uiPriority="34" w:unhideWhenUsed="0" w:qFormat="1"/>
+    <w:lsdException w:name="Quote" w:semiHidden="0" w:uiPriority="29" w:unhideWhenUsed="0" w:qFormat="1"/>
+    <w:lsdException w:name="Intense Quote" w:semiHidden="0" w:uiPriority="30" w:unhideWhenUsed="0" w:qFormat="1"/>
+    <w:lsdException w:name="Medium List 2 Accent 1" w:semiHidden="0" w:uiPriority="66" w:unhideWhenUsed="0"/>
+    <w:lsdException w:name="Medium Grid 1 Accent 1" w:semiHidden="0" w:uiPriority="67" w:unhideWhenUsed="0"/>
+    <w:lsdException w:name="Medium Grid 2 Accent 1" w:semiHidden="0" w:uiPriority="68" w:unhideWhenUsed="0"/>
+    <w:lsdException w:name="Medium Grid 3 Accent 1" w:semiHidden="0" w:uiPriority="69" w:unhideWhenUsed="0"/>
+    <w:lsdException w:name="Dark List Accent 1" w:semiHidden="0" w:uiPriority="70" w:unhideWhenUsed="0"/>
+    <w:lsdException w:name="Colorful Shading Accent 1" w:semiHidden="0" w:uiPriority="71" w:unhideWhenUsed="0"/>
+    <w:lsdException w:name="Colorful List Accent 1" w:semiHidden="0" w:uiPriority="72" w:unhideWhenUsed="0"/>
+    <w:lsdException w:name="Colorful Grid Accent 1" w:semiHidden="0" w:uiPriority="73" w:unhideWhenUsed="0"/>
+    <w:lsdException w:name="Light Shading Accent 2" w:semiHidden="0" w:uiPriority="60" w:unhideWhenUsed="0"/>
+    <w:lsdException w:name="Light List Accent 2" w:semiHidden="0" w:uiPriority="61" w:unhideWhenUsed="0"/>
+    <w:lsdException w:name="Light Grid Accent 2" w:semiHidden="0" w:uiPriority="62" w:unhideWhenUsed="0"/>
+    <w:lsdException w:name="Medium Shading 1 Accent 2" w:semiHidden="0" w:uiPriority="63" w:unhideWhenUsed="0"/>
+    <w:lsdException w:name="Medium Shading 2 Accent 2" w:semiHidden="0" w:uiPriority="64" w:unhideWhenUsed="0"/>
+    <w:lsdException w:name="Medium List 1 Accent 2" w:semiHidden="0" w:uiPriority="65" w:unhideWhenUsed="0"/>
+    <w:lsdException w:name="Medium List 2 Accent 2" w:semiHidden="0" w:uiPriority="66" w:unhideWhenUsed="0"/>
+    <w:lsdException w:name="Medium Grid 1 Accent 2" w:semiHidden="0" w:uiPriority="67" w:unhideWhenUsed="0"/>
+    <w:lsdException w:name="Medium Grid 2 Accent 2" w:semiHidden="0" w:uiPriority="68" w:unhideWhenUsed="0"/>
+    <w:lsdException w:name="Medium Grid 3 Accent 2" w:semiHidden="0" w:uiPriority="69" w:unhideWhenUsed="0"/>
+    <w:lsdException w:name="Dark List Accent 2" w:semiHidden="0" w:uiPriority="70" w:unhideWhenUsed="0"/>
+    <w:lsdException w:name="Colorful Shading Accent 2" w:semiHidden="0" w:uiPriority="71" w:unhideWhenUsed="0"/>
+    <w:lsdException w:name="Colorful List Accent 2" w:semiHidden="0" w:uiPriority="72" w:unhideWhenUsed="0"/>
+    <w:lsdException w:name="Colorful Grid Accent 2" w:semiHidden="0" w:uiPriority="73" w:unhideWhenUsed="0"/>
+    <w:lsdException w:name="Light Shading Accent 3" w:semiHidden="0" w:uiPriority="60" w:unhideWhenUsed="0"/>
+    <w:lsdException w:name="Light List Accent 3" w:semiHidden="0" w:uiPriority="61" w:unhideWhenUsed="0"/>
+    <w:lsdException w:name="Light Grid Accent 3" w:semiHidden="0" w:uiPriority="62" w:unhideWhenUsed="0"/>
+    <w:lsdException w:name="Medium Shading 1 Accent 3" w:semiHidden="0" w:uiPriority="63" w:unhideWhenUsed="0"/>
+    <w:lsdException w:name="Medium Shading 2 Accent 3" w:semiHidden="0" w:uiPriority="64" w:unhideWhenUsed="0"/>
+    <w:lsdException w:name="Medium List 1 Accent 3" w:semiHidden="0" w:uiPriority="65" w:unhideWhenUsed="0"/>
+    <w:lsdException w:name="Medium List 2 Accent 3" w:semiHidden="0" w:uiPriority="66" w:unhideWhenUsed="0"/>
+    <w:lsdException w:name="Medium Grid 1 Accent 3" w:semiHidden="0" w:uiPriority="67" w:unhideWhenUsed="0"/>
+    <w:lsdException w:name="Medium Grid 2 Accent 3" w:semiHidden="0" w:uiPriority="68" w:unhideWhenUsed="0"/>
+    <w:lsdException w:name="Medium Grid 3 Accent 3" w:semiHidden="0" w:uiPriority="69" w:unhideWhenUsed="0"/>
+    <w:lsdException w:name="Dark List Accent 3" w:semiHidden="0" w:uiPriority="70" w:unhideWhenUsed="0"/>
+    <w:lsdException w:name="Colorful Shading Accent 3" w:semiHidden="0" w:uiPriority="71" w:unhideWhenUsed="0"/>
+    <w:lsdException w:name="Colorful List Accent 3" w:semiHidden="0" w:uiPriority="72" w:unhideWhenUsed="0"/>
+    <w:lsdException w:name="Colorful Grid Accent 3" w:semiHidden="0" w:uiPriority="73" w:unhideWhenUsed="0"/>
+    <w:lsdException w:name="Light Shading Accent 4" w:semiHidden="0" w:uiPriority="60" w:unhideWhenUsed="0"/>
+    <w:lsdException w:name="Light List Accent 4" w:semiHidden="0" w:uiPriority="61" w:unhideWhenUsed="0"/>
+    <w:lsdException w:name="Light Grid Accent 4" w:semiHidden="0" w:uiPriority="62" w:unhideWhenUsed="0"/>
+    <w:lsdException w:name="Medium Shading 1 Accent 4" w:semiHidden="0" w:uiPriority="63" w:unhideWhenUsed="0"/>
+    <w:lsdException w:name="Medium Shading 2 Accent 4" w:semiHidden="0" w:uiPriority="64" w:unhideWhenUsed="0"/>
+    <w:lsdException w:name="Medium List 1 Accent 4" w:semiHidden="0" w:uiPriority="65" w:unhideWhenUsed="0"/>
+    <w:lsdException w:name="Medium List 2 Accent 4" w:semiHidden="0" w:uiPriority="66" w:unhideWhenUsed="0"/>
+    <w:lsdException w:name="Medium Grid 1 Accent 4" w:semiHidden="0" w:uiPriority="67" w:unhideWhenUsed="0"/>
+    <w:lsdException w:name="Medium Grid 2 Accent 4" w:semiHidden="0" w:uiPriority="68" w:unhideWhenUsed="0"/>
+    <w:lsdException w:name="Medium Grid 3 Accent 4" w:semiHidden="0" w:uiPriority="69" w:unhideWhenUsed="0"/>
+    <w:lsdException w:name="Dark List Accent 4" w:semiHidden="0" w:uiPriority="70" w:unhideWhenUsed="0"/>
+    <w:lsdException w:name="Colorful Shading Accent 4" w:semiHidden="0" w:uiPriority="71" w:unhideWhenUsed="0"/>
+    <w:lsdException w:name="Colorful List Accent 4" w:semiHidden="0" w:uiPriority="72" w:unhideWhenUsed="0"/>
+    <w:lsdException w:name="Colorful Grid Accent 4" w:semiHidden="0" w:uiPriority="73" w:unhideWhenUsed="0"/>
+    <w:lsdException w:name="Light Shading Accent 5" w:semiHidden="0" w:uiPriority="60" w:unhideWhenUsed="0"/>
+    <w:lsdException w:name="Light List Accent 5" w:semiHidden="0" w:uiPriority="61" w:unhideWhenUsed="0"/>
+    <w:lsdException w:name="Light Grid Accent 5" w:semiHidden="0" w:uiPriority="62" w:unhideWhenUsed="0"/>
+    <w:lsdException w:name="Medium Shading 1 Accent 5" w:semiHidden="0" w:uiPriority="63" w:unhideWhenUsed="0"/>
+    <w:lsdException w:name="Medium Shading 2 Accent 5" w:semiHidden="0" w:uiPriority="64" w:unhideWhenUsed="0"/>
+    <w:lsdException w:name="Medium List 1 Accent 5" w:semiHidden="0" w:uiPriority="65" w:unhideWhenUsed="0"/>
+    <w:lsdException w:name="Medium List 2 Accent 5" w:semiHidden="0" w:uiPriority="66" w:unhideWhenUsed="0"/>
+    <w:lsdException w:name="Medium Grid 1 Accent 5" w:semiHidden="0" w:uiPriority="67" w:unhideWhenUsed="0"/>
+    <w:lsdException w:name="Medium Grid 2 Accent 5" w:semiHidden="0" w:uiPriority="68" w:unhideWhenUsed="0"/>
+    <w:lsdException w:name="Medium Grid 3 Accent 5" w:semiHidden="0" w:uiPriority="69" w:unhideWhenUsed="0"/>
+    <w:lsdException w:name="Dark List Accent 5" w:semiHidden="0" w:uiPriority="70" w:unhideWhenUsed="0"/>
+    <w:lsdException w:name="Colorful Shading Accent 5" w:semiHidden="0" w:uiPriority="71" w:unhideWhenUsed="0"/>
+    <w:lsdException w:name="Colorful List Accent 5" w:semiHidden="0" w:uiPriority="72" w:unhideWhenUsed="0"/>
+    <w:lsdException w:name="Colorful Grid Accent 5" w:semiHidden="0" w:uiPriority="73" w:unhideWhenUsed="0"/>
+    <w:lsdException w:name="Light Shading Accent 6" w:semiHidden="0" w:uiPriority="60" w:unhideWhenUsed="0"/>
+    <w:lsdException w:name="Light List Accent 6" w:semiHidden="0" w:uiPriority="61" w:unhideWhenUsed="0"/>
+    <w:lsdException w:name="Light Grid Accent 6" w:semiHidden="0" w:uiPriority="62" w:unhideWhenUsed="0"/>
+    <w:lsdException w:name="Medium Shading 1 Accent 6" w:semiHidden="0" w:uiPriority="63" w:unhideWhenUsed="0"/>
+    <w:lsdException w:name="Medium Shading 2 Accent 6" w:semiHidden="0" w:uiPriority="64" w:unhideWhenUsed="0"/>
+    <w:lsdException w:name="Medium List 1 Accent 6" w:semiHidden="0" w:uiPriority="65" w:unhideWhenUsed="0"/>
+    <w:lsdException w:name="Medium List 2 Accent 6" w:semiHidden="0" w:uiPriority="66" w:unhideWhenUsed="0"/>
+    <w:lsdException w:name="Medium Grid 1 Accent 6" w:semiHidden="0" w:uiPriority="67" w:unhideWhenUsed="0"/>
+    <w:lsdException w:name="Medium Grid 2 Accent 6" w:semiHidden="0" w:uiPriority="68" w:unhideWhenUsed="0"/>
+    <w:lsdException w:name="Medium Grid 3 Accent 6" w:semiHidden="0" w:uiPriority="69" w:unhideWhenUsed="0"/>
+    <w:lsdException w:name="Dark List Accent 6" w:semiHidden="0" w:uiPriority="70" w:unhideWhenUsed="0"/>
+    <w:lsdException w:name="Colorful Shading Accent 6" w:semiHidden="0" w:uiPriority="71" w:unhideWhenUsed="0"/>
+    <w:lsdException w:name="Colorful List Accent 6" w:semiHidden="0" w:uiPriority="72" w:unhideWhenUsed="0"/>
+    <w:lsdException w:name="Colorful Grid Accent 6" w:semiHidden="0" w:uiPriority="73" w:unhideWhenUsed="0"/>
+    <w:lsdException w:name="Subtle Emphasis" w:semiHidden="0" w:uiPriority="19" w:unhideWhenUsed="0" w:qFormat="1"/>
+    <w:lsdException w:name="Intense Emphasis" w:semiHidden="0" w:uiPriority="21" w:unhideWhenUsed="0" w:qFormat="1"/>
+    <w:lsdException w:name="Subtle Reference" w:semiHidden="0" w:uiPriority="31" w:unhideWhenUsed="0" w:qFormat="1"/>
+    <w:lsdException w:name="Intense Reference" w:semiHidden="0" w:uiPriority="32" w:unhideWhenUsed="0" w:qFormat="1"/>
+    <w:lsdException w:name="Book Title" w:semiHidden="0" w:uiPriority="33" w:unhideWhenUsed="0" w:qFormat="1"/>
+    <w:lsdException w:name="Bibliography" w:uiPriority="37"/>
+    <w:lsdException w:name="TOC Heading" w:uiPriority="39" w:qFormat="1"/>
   </w:latentStyles>
   <w:style w:type="paragraph" w:default="1" w:styleId="Normal">
     <w:name w:val="Normal"/>
@@ -5121,7 +5360,7 @@
 </file>
 
 <file path=customXml/itemProps1.xml><?xml version="1.0" encoding="utf-8"?>
-<ds:datastoreItem xmlns:ds="http://schemas.openxmlformats.org/officeDocument/2006/customXml" ds:itemID="{ABACFC68-146C-477A-A4D0-76917FBD90D2}">
+<ds:datastoreItem xmlns:ds="http://schemas.openxmlformats.org/officeDocument/2006/customXml" ds:itemID="{C6E14905-B5B9-436A-AEA2-52B81298EB00}">
   <ds:schemaRefs>
     <ds:schemaRef ds:uri="http://schemas.openxmlformats.org/officeDocument/2006/bibliography"/>
   </ds:schemaRefs>

</xml_diff>